<commit_message>
VisualizeLog.py updated test training on Cifar-10 using code from https://www.cnblogs.com/Mu001999/p/6221100.html
</commit_message>
<xml_diff>
--- a/毕业设计记录.docx
+++ b/毕业设计记录.docx
@@ -497,11 +497,7 @@
       </w:r>
       <w:r>
         <w:rPr/>
-        <w:t>的框）</w:t>
-      </w:r>
-      <w:r>
-        <w:rPr/>
-        <w:t>，把每个候选框都重新</w:t>
+        <w:t>的框），把每个候选框都重新</w:t>
       </w:r>
       <w:r>
         <w:rPr/>
@@ -787,7 +783,7 @@
       </w:r>
       <w:r>
         <w:rPr/>
-        <w:t>sudo python ~/mxnet/tools/im2rec.py --num-thread=4 Data/RecordIO/train.lst  .</w:t>
+        <w:t>sudo python utils/im2rec.py --num-thread=4 Data/RecordIO/train.lst  .</w:t>
       </w:r>
       <w:r>
         <w:rPr/>
@@ -2373,8 +2369,187 @@
         <w:t>层去掉之后效果依旧没有更好。</w:t>
       </w:r>
     </w:p>
+    <w:p>
+      <w:pPr>
+        <w:pStyle w:val="Style13"/>
+        <w:spacing w:before="0" w:after="140"/>
+        <w:rPr/>
+      </w:pPr>
+      <w:r>
+        <w:rPr/>
+        <w:t>先尝试使用</w:t>
+      </w:r>
+      <w:r>
+        <w:rPr/>
+        <w:t>AlexNet</w:t>
+      </w:r>
+      <w:r>
+        <w:rPr/>
+        <w:t>训练</w:t>
+      </w:r>
+      <w:r>
+        <w:rPr/>
+        <w:t>CIFAR-10</w:t>
+      </w:r>
+      <w:r>
+        <w:rPr/>
+        <w:t>数据集，看是否正常，这部分内容写在</w:t>
+      </w:r>
+      <w:r>
+        <w:rPr/>
+        <w:t>test/testCifar10.py</w:t>
+      </w:r>
+      <w:r>
+        <w:rPr/>
+        <w:t>中：</w:t>
+      </w:r>
+    </w:p>
+    <w:p>
+      <w:pPr>
+        <w:pStyle w:val="Style13"/>
+        <w:spacing w:before="0" w:after="140"/>
+        <w:rPr/>
+      </w:pPr>
+      <w:r>
+        <w:rPr/>
+        <w:t>除了</w:t>
+      </w:r>
+      <w:r>
+        <w:rPr/>
+        <w:t>optimizer_params</w:t>
+      </w:r>
+      <w:r>
+        <w:rPr/>
+        <w:t>为自己原来使用的之外，其他部分包括数据的载入以及网络结构参考网上</w:t>
+      </w:r>
+      <w:r>
+        <w:rPr/>
+        <w:t>https://www.cnblogs.com/Mu001999/p/6221100.html</w:t>
+      </w:r>
+      <w:r>
+        <w:rPr/>
+        <w:t>，训练的效果如下：</w:t>
+      </w:r>
+    </w:p>
+    <w:p>
+      <w:pPr>
+        <w:pStyle w:val="Style13"/>
+        <w:spacing w:before="0" w:after="140"/>
+        <w:rPr/>
+      </w:pPr>
+      <w:r>
+        <w:rPr/>
+        <w:drawing>
+          <wp:anchor behindDoc="0" distT="0" distB="0" distL="0" distR="0" simplePos="0" locked="0" layoutInCell="1" allowOverlap="1" relativeHeight="3">
+            <wp:simplePos x="0" y="0"/>
+            <wp:positionH relativeFrom="column">
+              <wp:align>center</wp:align>
+            </wp:positionH>
+            <wp:positionV relativeFrom="paragraph">
+              <wp:posOffset>635</wp:posOffset>
+            </wp:positionV>
+            <wp:extent cx="6120130" cy="3272790"/>
+            <wp:effectExtent l="0" t="0" r="0" b="0"/>
+            <wp:wrapSquare wrapText="largest"/>
+            <wp:docPr id="2" name="图像2" descr=""/>
+            <wp:cNvGraphicFramePr>
+              <a:graphicFrameLocks xmlns:a="http://schemas.openxmlformats.org/drawingml/2006/main" noChangeAspect="1"/>
+            </wp:cNvGraphicFramePr>
+            <a:graphic xmlns:a="http://schemas.openxmlformats.org/drawingml/2006/main">
+              <a:graphicData uri="http://schemas.openxmlformats.org/drawingml/2006/picture">
+                <pic:pic xmlns:pic="http://schemas.openxmlformats.org/drawingml/2006/picture">
+                  <pic:nvPicPr>
+                    <pic:cNvPr id="2" name="图像2" descr=""/>
+                    <pic:cNvPicPr>
+                      <a:picLocks noChangeAspect="1" noChangeArrowheads="1"/>
+                    </pic:cNvPicPr>
+                  </pic:nvPicPr>
+                  <pic:blipFill>
+                    <a:blip r:embed="rId3"/>
+                    <a:stretch>
+                      <a:fillRect/>
+                    </a:stretch>
+                  </pic:blipFill>
+                  <pic:spPr bwMode="auto">
+                    <a:xfrm>
+                      <a:off x="0" y="0"/>
+                      <a:ext cx="6120130" cy="3272790"/>
+                    </a:xfrm>
+                    <a:prstGeom prst="rect">
+                      <a:avLst/>
+                    </a:prstGeom>
+                  </pic:spPr>
+                </pic:pic>
+              </a:graphicData>
+            </a:graphic>
+          </wp:anchor>
+        </w:drawing>
+      </w:r>
+    </w:p>
+    <w:p>
+      <w:pPr>
+        <w:pStyle w:val="Style13"/>
+        <w:spacing w:before="0" w:after="140"/>
+        <w:rPr/>
+      </w:pPr>
+      <w:r>
+        <w:rPr/>
+        <w:t>网络结构其实和</w:t>
+      </w:r>
+      <w:r>
+        <w:rPr/>
+        <w:t>AlexNet</w:t>
+      </w:r>
+      <w:r>
+        <w:rPr/>
+        <w:t>差别也不大，是</w:t>
+      </w:r>
+      <w:r>
+        <w:rPr/>
+        <w:t>3</w:t>
+      </w:r>
+      <w:r>
+        <w:rPr/>
+        <w:t>个</w:t>
+      </w:r>
+      <w:r>
+        <w:rPr/>
+        <w:t>conv+act+pool+dropout</w:t>
+      </w:r>
+      <w:r>
+        <w:rPr/>
+        <w:t>然后再接两个全连接层，现在考虑照搬那个博客写的，再看看效果如何：</w:t>
+      </w:r>
+    </w:p>
+    <w:p>
+      <w:pPr>
+        <w:pStyle w:val="Style13"/>
+        <w:spacing w:before="0" w:after="140"/>
+        <w:rPr/>
+      </w:pPr>
+      <w:r>
+        <w:rPr/>
+        <w:t>直接用博客中的代码居然验证集的准确率一直都是</w:t>
+      </w:r>
+      <w:r>
+        <w:rPr/>
+        <w:t>0.1</w:t>
+      </w:r>
+      <w:r>
+        <w:rPr/>
+        <w:t>！</w:t>
+      </w:r>
+      <w:r>
+        <w:rPr/>
+        <w:t>loss</w:t>
+      </w:r>
+      <w:r>
+        <w:rPr/>
+        <w:t>也一直不降！那这样的话会是哪里出了问题呢？</w:t>
+      </w:r>
+    </w:p>
     <w:sectPr>
-      <w:footerReference w:type="default" r:id="rId3"/>
+      <w:footerReference w:type="default" r:id="rId4"/>
       <w:type w:val="nextPage"/>
       <w:pgSz w:w="11906" w:h="16838"/>
       <w:pgMar w:left="1134" w:right="1134" w:header="0" w:top="1134" w:footer="1134" w:bottom="1693" w:gutter="0"/>

</xml_diff>

<commit_message>
test training on Cifar-10 using lenet network works!!
</commit_message>
<xml_diff>
--- a/毕业设计记录.docx
+++ b/毕业设计记录.docx
@@ -2377,15 +2377,7 @@
       </w:pPr>
       <w:r>
         <w:rPr/>
-        <w:t>先尝试使用</w:t>
-      </w:r>
-      <w:r>
-        <w:rPr/>
-        <w:t>AlexNet</w:t>
-      </w:r>
-      <w:r>
-        <w:rPr/>
-        <w:t>训练</w:t>
+        <w:t>我现在尝试去训练一下</w:t>
       </w:r>
       <w:r>
         <w:rPr/>
@@ -2397,7 +2389,15 @@
       </w:r>
       <w:r>
         <w:rPr/>
-        <w:t>test/testCifar10.py</w:t>
+        <w:t>test/testTraining</w:t>
+      </w:r>
+      <w:r>
+        <w:rPr/>
+        <w:t>On</w:t>
+      </w:r>
+      <w:r>
+        <w:rPr/>
+        <w:t>Cifar10.py</w:t>
       </w:r>
       <w:r>
         <w:rPr/>
@@ -2422,10 +2422,12 @@
         <w:rPr/>
         <w:t>为自己原来使用的之外，其他部分包括数据的载入以及网络结构参考网上</w:t>
       </w:r>
+      <w:bookmarkStart w:id="0" w:name="__DdeLink__392_1800737958"/>
       <w:r>
         <w:rPr/>
         <w:t>https://www.cnblogs.com/Mu001999/p/6221100.html</w:t>
       </w:r>
+      <w:bookmarkEnd w:id="0"/>
       <w:r>
         <w:rPr/>
         <w:t>，训练的效果如下：</w:t>
@@ -2494,31 +2496,15 @@
       </w:pPr>
       <w:r>
         <w:rPr/>
-        <w:t>网络结构其实和</w:t>
-      </w:r>
-      <w:r>
-        <w:rPr/>
-        <w:t>AlexNet</w:t>
-      </w:r>
-      <w:r>
-        <w:rPr/>
-        <w:t>差别也不大，是</w:t>
-      </w:r>
-      <w:r>
-        <w:rPr/>
-        <w:t>3</w:t>
-      </w:r>
-      <w:r>
-        <w:rPr/>
-        <w:t>个</w:t>
-      </w:r>
-      <w:r>
-        <w:rPr/>
-        <w:t>conv+act+pool+dropout</w:t>
-      </w:r>
-      <w:r>
-        <w:rPr/>
-        <w:t>然后再接两个全连接层，现在考虑照搬那个博客写的，再看看效果如何：</w:t>
+        <w:t>网络结构为</w:t>
+      </w:r>
+      <w:r>
+        <w:rPr/>
+        <w:t>MLP</w:t>
+      </w:r>
+      <w:r>
+        <w:rPr/>
+        <w:t>，现在考虑照搬那个博客写的，再看看效果如何：</w:t>
       </w:r>
     </w:p>
     <w:p>
@@ -2537,7 +2523,15 @@
       </w:r>
       <w:r>
         <w:rPr/>
-        <w:t>！</w:t>
+        <w:t>，数据集有</w:t>
+      </w:r>
+      <w:r>
+        <w:rPr/>
+        <w:t>10</w:t>
+      </w:r>
+      <w:r>
+        <w:rPr/>
+        <w:t>类，也就是说根本就没有训练效果！</w:t>
       </w:r>
       <w:r>
         <w:rPr/>
@@ -2545,11 +2539,159 @@
       </w:r>
       <w:r>
         <w:rPr/>
-        <w:t>也一直不降！那这样的话会是哪里出了问题呢？</w:t>
+        <w:t>也一直不降！把激活函数换成</w:t>
+      </w:r>
+      <w:r>
+        <w:rPr/>
+        <w:t>sigmoid</w:t>
+      </w:r>
+      <w:r>
+        <w:rPr/>
+        <w:t>也没有用。</w:t>
+      </w:r>
+    </w:p>
+    <w:p>
+      <w:pPr>
+        <w:pStyle w:val="Style13"/>
+        <w:spacing w:before="0" w:after="140"/>
+        <w:rPr/>
+      </w:pPr>
+      <w:r>
+        <w:rPr/>
+        <w:t>将网络结构换成</w:t>
+      </w:r>
+      <w:r>
+        <w:rPr/>
+        <w:t>lenet</w:t>
+      </w:r>
+      <w:r>
+        <w:rPr/>
+        <w:t>再来训练</w:t>
+      </w:r>
+      <w:r>
+        <w:rPr/>
+        <w:t>CIFAR</w:t>
+      </w:r>
+      <w:r>
+        <w:rPr/>
+        <w:t>10</w:t>
+      </w:r>
+      <w:r>
+        <w:rPr/>
+        <w:t>之后：</w:t>
+      </w:r>
+    </w:p>
+    <w:p>
+      <w:pPr>
+        <w:pStyle w:val="Style13"/>
+        <w:spacing w:before="0" w:after="140"/>
+        <w:rPr/>
+      </w:pPr>
+      <w:r>
+        <w:rPr/>
+        <w:t>（</w:t>
+      </w:r>
+      <w:r>
+        <w:rPr/>
+        <w:t>lenet</w:t>
+      </w:r>
+      <w:r>
+        <w:rPr/>
+        <w:t>的结构来自</w:t>
+      </w:r>
+      <w:r>
+        <w:rPr/>
+        <w:t>mxnet/</w:t>
+      </w:r>
+      <w:r>
+        <w:rPr/>
+        <w:t>example/image-classification/train_mnist.R</w:t>
+      </w:r>
+      <w:r>
+        <w:rPr/>
+        <w:t>）</w:t>
+      </w:r>
+    </w:p>
+    <w:p>
+      <w:pPr>
+        <w:pStyle w:val="Style13"/>
+        <w:spacing w:before="0" w:after="140"/>
+        <w:rPr/>
+      </w:pPr>
+      <w:r>
+        <w:drawing>
+          <wp:anchor behindDoc="0" distT="0" distB="0" distL="0" distR="0" simplePos="0" locked="0" layoutInCell="1" allowOverlap="1" relativeHeight="4">
+            <wp:simplePos x="0" y="0"/>
+            <wp:positionH relativeFrom="column">
+              <wp:align>center</wp:align>
+            </wp:positionH>
+            <wp:positionV relativeFrom="paragraph">
+              <wp:posOffset>635</wp:posOffset>
+            </wp:positionV>
+            <wp:extent cx="6120130" cy="3442335"/>
+            <wp:effectExtent l="0" t="0" r="0" b="0"/>
+            <wp:wrapSquare wrapText="largest"/>
+            <wp:docPr id="3" name="图像3" descr=""/>
+            <wp:cNvGraphicFramePr>
+              <a:graphicFrameLocks xmlns:a="http://schemas.openxmlformats.org/drawingml/2006/main" noChangeAspect="1"/>
+            </wp:cNvGraphicFramePr>
+            <a:graphic xmlns:a="http://schemas.openxmlformats.org/drawingml/2006/main">
+              <a:graphicData uri="http://schemas.openxmlformats.org/drawingml/2006/picture">
+                <pic:pic xmlns:pic="http://schemas.openxmlformats.org/drawingml/2006/picture">
+                  <pic:nvPicPr>
+                    <pic:cNvPr id="3" name="图像3" descr=""/>
+                    <pic:cNvPicPr>
+                      <a:picLocks noChangeAspect="1" noChangeArrowheads="1"/>
+                    </pic:cNvPicPr>
+                  </pic:nvPicPr>
+                  <pic:blipFill>
+                    <a:blip r:embed="rId4"/>
+                    <a:stretch>
+                      <a:fillRect/>
+                    </a:stretch>
+                  </pic:blipFill>
+                  <pic:spPr bwMode="auto">
+                    <a:xfrm>
+                      <a:off x="0" y="0"/>
+                      <a:ext cx="6120130" cy="3442335"/>
+                    </a:xfrm>
+                    <a:prstGeom prst="rect">
+                      <a:avLst/>
+                    </a:prstGeom>
+                  </pic:spPr>
+                </pic:pic>
+              </a:graphicData>
+            </a:graphic>
+          </wp:anchor>
+        </w:drawing>
+      </w:r>
+      <w:r>
+        <w:rPr/>
+        <w:t>居然有效果了！！</w:t>
+      </w:r>
+      <w:r>
+        <w:rPr/>
+        <w:t>val_</w:t>
+      </w:r>
+      <w:r>
+        <w:rPr/>
+        <w:t>acc</w:t>
+      </w:r>
+      <w:r>
+        <w:rPr/>
+        <w:t>训练结束时到达了</w:t>
+      </w:r>
+      <w:r>
+        <w:rPr/>
+        <w:t>60%</w:t>
+      </w:r>
+      <w:r>
+        <w:rPr/>
+        <w:t>多！（均方误差这个指标估计有点问题）</w:t>
       </w:r>
     </w:p>
     <w:sectPr>
-      <w:footerReference w:type="default" r:id="rId4"/>
+      <w:footerReference w:type="default" r:id="rId5"/>
       <w:type w:val="nextPage"/>
       <w:pgSz w:w="11906" w:h="16838"/>
       <w:pgMar w:left="1134" w:right="1134" w:header="0" w:top="1134" w:footer="1134" w:bottom="1693" w:gutter="0"/>

</xml_diff>

<commit_message>
Change of architecture: net symbols are placed in symbols/ training scripts import symbols from symbols/
</commit_message>
<xml_diff>
--- a/毕业设计记录.docx
+++ b/毕业设计记录.docx
@@ -2389,15 +2389,7 @@
       </w:r>
       <w:r>
         <w:rPr/>
-        <w:t>test/testTraining</w:t>
-      </w:r>
-      <w:r>
-        <w:rPr/>
-        <w:t>On</w:t>
-      </w:r>
-      <w:r>
-        <w:rPr/>
-        <w:t>Cifar10.py</w:t>
+        <w:t>test/testTrainingOnCifar10.py</w:t>
       </w:r>
       <w:r>
         <w:rPr/>
@@ -2570,11 +2562,7 @@
       </w:r>
       <w:r>
         <w:rPr/>
-        <w:t>CIFAR</w:t>
-      </w:r>
-      <w:r>
-        <w:rPr/>
-        <w:t>10</w:t>
+        <w:t>CIFAR10</w:t>
       </w:r>
       <w:r>
         <w:rPr/>
@@ -2601,11 +2589,7 @@
       </w:r>
       <w:r>
         <w:rPr/>
-        <w:t>mxnet/</w:t>
-      </w:r>
-      <w:r>
-        <w:rPr/>
-        <w:t>example/image-classification/train_mnist.R</w:t>
+        <w:t>mxnet/example/image-classification/train_mnist.R</w:t>
       </w:r>
       <w:r>
         <w:rPr/>
@@ -2667,15 +2651,15 @@
       </w:r>
       <w:r>
         <w:rPr/>
-        <w:t>居然有效果了！！</w:t>
-      </w:r>
-      <w:r>
-        <w:rPr/>
-        <w:t>val_</w:t>
-      </w:r>
-      <w:r>
-        <w:rPr/>
-        <w:t>acc</w:t>
+        <w:t>居</w:t>
+      </w:r>
+      <w:r>
+        <w:rPr/>
+        <w:t>然有效果了！！</w:t>
+      </w:r>
+      <w:r>
+        <w:rPr/>
+        <w:t>val_acc</w:t>
       </w:r>
       <w:r>
         <w:rPr/>
@@ -2690,8 +2674,231 @@
         <w:t>多！（均方误差这个指标估计有点问题）</w:t>
       </w:r>
     </w:p>
+    <w:p>
+      <w:pPr>
+        <w:pStyle w:val="Style13"/>
+        <w:spacing w:before="0" w:after="140"/>
+        <w:rPr/>
+      </w:pPr>
+      <w:r>
+        <w:rPr/>
+        <w:t>于是又返回到原来的</w:t>
+      </w:r>
+      <w:r>
+        <w:rPr/>
+        <w:t>AlexNet</w:t>
+      </w:r>
+      <w:r>
+        <w:rPr/>
+        <w:t>结构上做改动：</w:t>
+      </w:r>
+    </w:p>
+    <w:p>
+      <w:pPr>
+        <w:pStyle w:val="Style13"/>
+        <w:spacing w:before="0" w:after="140"/>
+        <w:rPr/>
+      </w:pPr>
+      <w:r>
+        <w:rPr/>
+        <w:t>将</w:t>
+      </w:r>
+      <w:r>
+        <w:rPr/>
+        <w:t>relu</w:t>
+      </w:r>
+      <w:r>
+        <w:rPr/>
+        <w:t>改为</w:t>
+      </w:r>
+      <w:r>
+        <w:rPr/>
+        <w:t>tanh</w:t>
+      </w:r>
+      <w:r>
+        <w:rPr/>
+        <w:t>：没用</w:t>
+      </w:r>
+    </w:p>
+    <w:p>
+      <w:pPr>
+        <w:pStyle w:val="Style13"/>
+        <w:spacing w:before="0" w:after="140"/>
+        <w:rPr/>
+      </w:pPr>
+      <w:r>
+        <w:rPr/>
+        <w:t>去掉</w:t>
+      </w:r>
+      <w:r>
+        <w:rPr/>
+        <w:t>LRN</w:t>
+      </w:r>
+      <w:r>
+        <w:rPr/>
+        <w:t>和</w:t>
+      </w:r>
+      <w:r>
+        <w:rPr/>
+        <w:t>dropout</w:t>
+      </w:r>
+      <w:r>
+        <w:rPr/>
+        <w:t>：没用</w:t>
+      </w:r>
+    </w:p>
+    <w:p>
+      <w:pPr>
+        <w:pStyle w:val="Style13"/>
+        <w:spacing w:before="0" w:after="140"/>
+        <w:rPr/>
+      </w:pPr>
+      <w:r>
+        <w:rPr/>
+        <w:t>把网络结构换成</w:t>
+      </w:r>
+      <w:r>
+        <w:rPr/>
+        <w:t>LeNet</w:t>
+      </w:r>
+      <w:r>
+        <w:rPr/>
+        <w:t>：没用</w:t>
+      </w:r>
+    </w:p>
+    <w:p>
+      <w:pPr>
+        <w:pStyle w:val="Style13"/>
+        <w:spacing w:before="0" w:after="140"/>
+        <w:rPr/>
+      </w:pPr>
+      <w:r>
+        <w:drawing>
+          <wp:anchor behindDoc="0" distT="0" distB="0" distL="0" distR="0" simplePos="0" locked="0" layoutInCell="1" allowOverlap="1" relativeHeight="5">
+            <wp:simplePos x="0" y="0"/>
+            <wp:positionH relativeFrom="column">
+              <wp:align>center</wp:align>
+            </wp:positionH>
+            <wp:positionV relativeFrom="paragraph">
+              <wp:posOffset>635</wp:posOffset>
+            </wp:positionV>
+            <wp:extent cx="5852160" cy="4389120"/>
+            <wp:effectExtent l="0" t="0" r="0" b="0"/>
+            <wp:wrapSquare wrapText="largest"/>
+            <wp:docPr id="4" name="图像4" descr=""/>
+            <wp:cNvGraphicFramePr>
+              <a:graphicFrameLocks xmlns:a="http://schemas.openxmlformats.org/drawingml/2006/main" noChangeAspect="1"/>
+            </wp:cNvGraphicFramePr>
+            <a:graphic xmlns:a="http://schemas.openxmlformats.org/drawingml/2006/main">
+              <a:graphicData uri="http://schemas.openxmlformats.org/drawingml/2006/picture">
+                <pic:pic xmlns:pic="http://schemas.openxmlformats.org/drawingml/2006/picture">
+                  <pic:nvPicPr>
+                    <pic:cNvPr id="4" name="图像4" descr=""/>
+                    <pic:cNvPicPr>
+                      <a:picLocks noChangeAspect="1" noChangeArrowheads="1"/>
+                    </pic:cNvPicPr>
+                  </pic:nvPicPr>
+                  <pic:blipFill>
+                    <a:blip r:embed="rId5"/>
+                    <a:stretch>
+                      <a:fillRect/>
+                    </a:stretch>
+                  </pic:blipFill>
+                  <pic:spPr bwMode="auto">
+                    <a:xfrm>
+                      <a:off x="0" y="0"/>
+                      <a:ext cx="5852160" cy="4389120"/>
+                    </a:xfrm>
+                    <a:prstGeom prst="rect">
+                      <a:avLst/>
+                    </a:prstGeom>
+                  </pic:spPr>
+                </pic:pic>
+              </a:graphicData>
+            </a:graphic>
+          </wp:anchor>
+        </w:drawing>
+      </w:r>
+      <w:r>
+        <w:rPr/>
+        <w:t>把网络结构换成一个简单的</w:t>
+      </w:r>
+      <w:r>
+        <w:rPr/>
+        <w:t>mlp</w:t>
+      </w:r>
+      <w:r>
+        <w:rPr/>
+        <w:t>：没用</w:t>
+      </w:r>
+    </w:p>
+    <w:p>
+      <w:pPr>
+        <w:pStyle w:val="Style13"/>
+        <w:spacing w:before="0" w:after="140"/>
+        <w:rPr/>
+      </w:pPr>
+      <w:r>
+        <w:rPr/>
+        <w:drawing>
+          <wp:anchor behindDoc="0" distT="0" distB="0" distL="0" distR="0" simplePos="0" locked="0" layoutInCell="1" allowOverlap="1" relativeHeight="6">
+            <wp:simplePos x="0" y="0"/>
+            <wp:positionH relativeFrom="column">
+              <wp:align>center</wp:align>
+            </wp:positionH>
+            <wp:positionV relativeFrom="paragraph">
+              <wp:posOffset>635</wp:posOffset>
+            </wp:positionV>
+            <wp:extent cx="6120130" cy="3272790"/>
+            <wp:effectExtent l="0" t="0" r="0" b="0"/>
+            <wp:wrapSquare wrapText="largest"/>
+            <wp:docPr id="5" name="图像5" descr=""/>
+            <wp:cNvGraphicFramePr>
+              <a:graphicFrameLocks xmlns:a="http://schemas.openxmlformats.org/drawingml/2006/main" noChangeAspect="1"/>
+            </wp:cNvGraphicFramePr>
+            <a:graphic xmlns:a="http://schemas.openxmlformats.org/drawingml/2006/main">
+              <a:graphicData uri="http://schemas.openxmlformats.org/drawingml/2006/picture">
+                <pic:pic xmlns:pic="http://schemas.openxmlformats.org/drawingml/2006/picture">
+                  <pic:nvPicPr>
+                    <pic:cNvPr id="5" name="图像5" descr=""/>
+                    <pic:cNvPicPr>
+                      <a:picLocks noChangeAspect="1" noChangeArrowheads="1"/>
+                    </pic:cNvPicPr>
+                  </pic:nvPicPr>
+                  <pic:blipFill>
+                    <a:blip r:embed="rId6"/>
+                    <a:stretch>
+                      <a:fillRect/>
+                    </a:stretch>
+                  </pic:blipFill>
+                  <pic:spPr bwMode="auto">
+                    <a:xfrm>
+                      <a:off x="0" y="0"/>
+                      <a:ext cx="6120130" cy="3272790"/>
+                    </a:xfrm>
+                    <a:prstGeom prst="rect">
+                      <a:avLst/>
+                    </a:prstGeom>
+                  </pic:spPr>
+                </pic:pic>
+              </a:graphicData>
+            </a:graphic>
+          </wp:anchor>
+        </w:drawing>
+      </w:r>
+    </w:p>
+    <w:p>
+      <w:pPr>
+        <w:pStyle w:val="Style13"/>
+        <w:spacing w:before="0" w:after="140"/>
+        <w:rPr/>
+      </w:pPr>
+      <w:r>
+        <w:rPr/>
+      </w:r>
+    </w:p>
     <w:sectPr>
-      <w:footerReference w:type="default" r:id="rId5"/>
+      <w:footerReference w:type="default" r:id="rId7"/>
       <w:type w:val="nextPage"/>
       <w:pgSz w:w="11906" w:h="16838"/>
       <w:pgMar w:left="1134" w:right="1134" w:header="0" w:top="1134" w:footer="1134" w:bottom="1693" w:gutter="0"/>

</xml_diff>

<commit_message>
add utils/VisualizeConvs to visualize conv layers during forward computation
</commit_message>
<xml_diff>
--- a/毕业设计记录.docx
+++ b/毕业设计记录.docx
@@ -2839,7 +2839,6 @@
         <w:rPr/>
       </w:pPr>
       <w:r>
-        <w:rPr/>
         <w:drawing>
           <wp:anchor behindDoc="0" distT="0" distB="0" distL="0" distR="0" simplePos="0" locked="0" layoutInCell="1" allowOverlap="1" relativeHeight="6">
             <wp:simplePos x="0" y="0"/>
@@ -2886,6 +2885,81 @@
           </wp:anchor>
         </w:drawing>
       </w:r>
+      <w:r>
+        <w:rPr/>
+        <w:t>把网络结构换成</w:t>
+      </w:r>
+      <w:r>
+        <w:rPr/>
+        <w:t>11</w:t>
+      </w:r>
+      <w:r>
+        <w:rPr/>
+        <w:t>层的</w:t>
+      </w:r>
+      <w:r>
+        <w:rPr/>
+        <w:t>vggNet</w:t>
+      </w:r>
+      <w:r>
+        <w:rPr/>
+        <w:t>：没用</w:t>
+      </w:r>
+    </w:p>
+    <w:p>
+      <w:pPr>
+        <w:pStyle w:val="Style13"/>
+        <w:spacing w:before="0" w:after="140"/>
+        <w:rPr/>
+      </w:pPr>
+      <w:r>
+        <w:rPr/>
+        <w:drawing>
+          <wp:anchor behindDoc="0" distT="0" distB="0" distL="0" distR="0" simplePos="0" locked="0" layoutInCell="1" allowOverlap="1" relativeHeight="7">
+            <wp:simplePos x="0" y="0"/>
+            <wp:positionH relativeFrom="column">
+              <wp:align>center</wp:align>
+            </wp:positionH>
+            <wp:positionV relativeFrom="paragraph">
+              <wp:posOffset>635</wp:posOffset>
+            </wp:positionV>
+            <wp:extent cx="5852160" cy="4389120"/>
+            <wp:effectExtent l="0" t="0" r="0" b="0"/>
+            <wp:wrapSquare wrapText="largest"/>
+            <wp:docPr id="6" name="图像6" descr=""/>
+            <wp:cNvGraphicFramePr>
+              <a:graphicFrameLocks xmlns:a="http://schemas.openxmlformats.org/drawingml/2006/main" noChangeAspect="1"/>
+            </wp:cNvGraphicFramePr>
+            <a:graphic xmlns:a="http://schemas.openxmlformats.org/drawingml/2006/main">
+              <a:graphicData uri="http://schemas.openxmlformats.org/drawingml/2006/picture">
+                <pic:pic xmlns:pic="http://schemas.openxmlformats.org/drawingml/2006/picture">
+                  <pic:nvPicPr>
+                    <pic:cNvPr id="6" name="图像6" descr=""/>
+                    <pic:cNvPicPr>
+                      <a:picLocks noChangeAspect="1" noChangeArrowheads="1"/>
+                    </pic:cNvPicPr>
+                  </pic:nvPicPr>
+                  <pic:blipFill>
+                    <a:blip r:embed="rId7"/>
+                    <a:stretch>
+                      <a:fillRect/>
+                    </a:stretch>
+                  </pic:blipFill>
+                  <pic:spPr bwMode="auto">
+                    <a:xfrm>
+                      <a:off x="0" y="0"/>
+                      <a:ext cx="5852160" cy="4389120"/>
+                    </a:xfrm>
+                    <a:prstGeom prst="rect">
+                      <a:avLst/>
+                    </a:prstGeom>
+                  </pic:spPr>
+                </pic:pic>
+              </a:graphicData>
+            </a:graphic>
+          </wp:anchor>
+        </w:drawing>
+      </w:r>
     </w:p>
     <w:p>
       <w:pPr>
@@ -2898,7 +2972,7 @@
       </w:r>
     </w:p>
     <w:sectPr>
-      <w:footerReference w:type="default" r:id="rId7"/>
+      <w:footerReference w:type="default" r:id="rId8"/>
       <w:type w:val="nextPage"/>
       <w:pgSz w:w="11906" w:h="16838"/>
       <w:pgMar w:left="1134" w:right="1134" w:header="0" w:top="1134" w:footer="1134" w:bottom="1693" w:gutter="0"/>

</xml_diff>

<commit_message>
Change of architecture:add trainings/, all files about training are put in trainings/;add Assessments/, all files about assessment are put in Assessments/ deleted files about AlexNet network
</commit_message>
<xml_diff>
--- a/毕业设计记录.docx
+++ b/毕业设计记录.docx
@@ -47,7 +47,7 @@
       </w:r>
       <w:r>
         <w:rPr/>
-        <w:t>算法的思路实现图像内物体</w:t>
+        <w:t>算法的思路实现图像内物体检测与</w:t>
       </w:r>
       <w:r>
         <w:rPr/>
@@ -55,31 +55,7 @@
       </w:r>
       <w:r>
         <w:rPr/>
-        <w:t>的确定，网络结构采用</w:t>
-      </w:r>
-      <w:r>
-        <w:rPr/>
-        <w:t>AlexNet</w:t>
-      </w:r>
-      <w:r>
-        <w:rPr/>
-        <w:t>或者</w:t>
-      </w:r>
-      <w:r>
-        <w:rPr/>
-        <w:t>VGGNet</w:t>
-      </w:r>
-      <w:r>
-        <w:rPr/>
-        <w:t>，使用的数据集为</w:t>
-      </w:r>
-      <w:r>
-        <w:rPr/>
-        <w:t>Pascal Voc</w:t>
-      </w:r>
-      <w:r>
-        <w:rPr/>
-        <w:t>，并制作一个网页前端用于展示。</w:t>
+        <w:t>的确定，并制作一个网页前端，可以上传图片进行计算并展示。</w:t>
       </w:r>
     </w:p>
     <w:p>
@@ -671,19 +647,23 @@
       </w:r>
       <w:r>
         <w:rPr/>
-        <w:t>到</w:t>
-      </w:r>
-      <w:r>
-        <w:rPr/>
-        <w:t>AlexNet</w:t>
-      </w:r>
-      <w:r>
-        <w:rPr/>
-        <w:t>的标准输入尺寸（</w:t>
-      </w:r>
-      <w:r>
-        <w:rPr/>
-        <w:t>227x227</w:t>
+        <w:t>到（</w:t>
+      </w:r>
+      <w:r>
+        <w:rPr/>
+        <w:t>22</w:t>
+      </w:r>
+      <w:r>
+        <w:rPr/>
+        <w:t>4</w:t>
+      </w:r>
+      <w:r>
+        <w:rPr/>
+        <w:t>x22</w:t>
+      </w:r>
+      <w:r>
+        <w:rPr/>
+        <w:t>4</w:t>
       </w:r>
       <w:r>
         <w:rPr/>
@@ -1358,24 +1338,6 @@
     </w:p>
     <w:p>
       <w:pPr>
-        <w:pStyle w:val="Style13"/>
-        <w:rPr/>
-      </w:pPr>
-      <w:r>
-        <w:rPr/>
-      </w:r>
-    </w:p>
-    <w:p>
-      <w:pPr>
-        <w:pStyle w:val="Style13"/>
-        <w:rPr/>
-      </w:pPr>
-      <w:r>
-        <w:rPr/>
-      </w:r>
-    </w:p>
-    <w:p>
-      <w:pPr>
         <w:pStyle w:val="2"/>
         <w:numPr>
           <w:ilvl w:val="1"/>
@@ -1438,6 +1400,36 @@
       <w:r>
         <w:rPr/>
         <w:t>，即准确率。</w:t>
+      </w:r>
+    </w:p>
+    <w:p>
+      <w:pPr>
+        <w:pStyle w:val="Style13"/>
+        <w:rPr/>
+      </w:pPr>
+      <w:r>
+        <w:rPr/>
+        <w:t>（接下来的步骤都是使用在</w:t>
+      </w:r>
+      <w:r>
+        <w:rPr/>
+        <w:t>ImageNet</w:t>
+      </w:r>
+      <w:r>
+        <w:rPr/>
+        <w:t>上训练好的</w:t>
+      </w:r>
+      <w:r>
+        <w:rPr/>
+        <w:t>ResNet</w:t>
+      </w:r>
+      <w:r>
+        <w:rPr/>
+        <w:t>152</w:t>
+      </w:r>
+      <w:r>
+        <w:rPr/>
+        <w:t>模型进行的）</w:t>
       </w:r>
     </w:p>
     <w:p>
@@ -2821,7 +2813,11 @@
       </w:r>
       <w:r>
         <w:rPr/>
-        <w:t>把网络结构换成一个简单的</w:t>
+        <w:t>把</w:t>
+      </w:r>
+      <w:r>
+        <w:rPr/>
+        <w:t>网络结构换成一个简单的</w:t>
       </w:r>
       <w:r>
         <w:rPr/>
@@ -2887,7 +2883,11 @@
       </w:r>
       <w:r>
         <w:rPr/>
-        <w:t>把网络结构换成</w:t>
+        <w:t>把</w:t>
+      </w:r>
+      <w:r>
+        <w:rPr/>
+        <w:t>网络结构换成</w:t>
       </w:r>
       <w:r>
         <w:rPr/>
@@ -2969,6 +2969,7 @@
       </w:pPr>
       <w:r>
         <w:rPr/>
+        <w:t>算了，先去下载个训练好的模型来进行下一步了，完事儿后再来纠结训练的问题。</w:t>
       </w:r>
     </w:p>
     <w:sectPr>

</xml_diff>

<commit_message>
add drawGroundTruth in testPredictorInterface.py
</commit_message>
<xml_diff>
--- a/毕业设计记录.docx
+++ b/毕业设计记录.docx
@@ -651,19 +651,7 @@
       </w:r>
       <w:r>
         <w:rPr/>
-        <w:t>22</w:t>
-      </w:r>
-      <w:r>
-        <w:rPr/>
-        <w:t>4</w:t>
-      </w:r>
-      <w:r>
-        <w:rPr/>
-        <w:t>x22</w:t>
-      </w:r>
-      <w:r>
-        <w:rPr/>
-        <w:t>4</w:t>
+        <w:t>224x224</w:t>
       </w:r>
       <w:r>
         <w:rPr/>
@@ -1421,11 +1409,7 @@
       </w:r>
       <w:r>
         <w:rPr/>
-        <w:t>ResNet</w:t>
-      </w:r>
-      <w:r>
-        <w:rPr/>
-        <w:t>152</w:t>
+        <w:t>ResNet152</w:t>
       </w:r>
       <w:r>
         <w:rPr/>
@@ -1434,570 +1418,86 @@
     </w:p>
     <w:p>
       <w:pPr>
-        <w:pStyle w:val="2"/>
-        <w:numPr>
-          <w:ilvl w:val="1"/>
-          <w:numId w:val="5"/>
-        </w:numPr>
-        <w:rPr/>
-      </w:pPr>
-      <w:r>
-        <w:rPr/>
-        <w:t>错误记录：</w:t>
-      </w:r>
-    </w:p>
-    <w:p>
-      <w:pPr>
-        <w:pStyle w:val="Style13"/>
-        <w:rPr/>
-      </w:pPr>
-      <w:r>
-        <w:rPr/>
-        <w:t>1.</w:t>
-      </w:r>
-      <w:r>
-        <w:rPr/>
-        <w:t>利用</w:t>
-      </w:r>
-      <w:r>
-        <w:rPr/>
-        <w:t>list</w:t>
-      </w:r>
-      <w:r>
-        <w:rPr/>
-        <w:t>文件产生</w:t>
-      </w:r>
-      <w:r>
-        <w:rPr/>
-        <w:t>rec</w:t>
-      </w:r>
-      <w:r>
-        <w:rPr/>
-        <w:t>文件时发生的错误：</w:t>
-      </w:r>
-    </w:p>
-    <w:p>
-      <w:pPr>
-        <w:pStyle w:val="Style13"/>
-        <w:rPr/>
-      </w:pPr>
-      <w:r>
-        <w:rPr/>
-        <w:t>hongyigeng@hongyigeng-GL552VW:~/PycharmProjects/ImageSearch$ sudo ~/mxnet/bin/im2rec train.lst Data/ train.rec</w:t>
-      </w:r>
-    </w:p>
-    <w:p>
-      <w:pPr>
-        <w:pStyle w:val="Style13"/>
-        <w:rPr/>
-      </w:pPr>
-      <w:r>
-        <w:rPr/>
-        <w:t>/home/hongyigeng/mxnet/bin/im2rec: error while loading shared libraries: libcudart.so.9.1: cannot open shared object file: No such file or directory</w:t>
-      </w:r>
-    </w:p>
-    <w:p>
-      <w:pPr>
-        <w:pStyle w:val="Style13"/>
-        <w:rPr/>
-      </w:pPr>
-      <w:r>
-        <w:rPr/>
-        <w:t>检查过环境变量没有问题。</w:t>
-      </w:r>
-    </w:p>
-    <w:p>
-      <w:pPr>
-        <w:pStyle w:val="Style13"/>
-        <w:rPr/>
-      </w:pPr>
-      <w:r>
-        <w:rPr/>
-        <w:t>尝试以下</w:t>
-      </w:r>
-      <w:r>
-        <w:rPr/>
-        <w:t>3</w:t>
-      </w:r>
-      <w:r>
-        <w:rPr/>
-        <w:t>条命令：</w:t>
-      </w:r>
-    </w:p>
-    <w:p>
-      <w:pPr>
-        <w:pStyle w:val="Style13"/>
-        <w:rPr/>
-      </w:pPr>
-      <w:r>
-        <w:rPr/>
-        <w:t>$ sudo cp /usr/local/cuda/lib64/libcudart.so.9.0 /usr/local/lib/libcudart.so.9.0 &amp;&amp; sudo ldconfig</w:t>
-      </w:r>
-    </w:p>
-    <w:p>
-      <w:pPr>
-        <w:pStyle w:val="Style13"/>
-        <w:rPr/>
-      </w:pPr>
-      <w:r>
-        <w:rPr/>
-        <w:t>$ sudo cp /usr/local/cuda/lib64/libcublas.so.9.0 /usr/local/lib/libcublas.so.9.0 &amp;&amp; sudo ldconfig</w:t>
-      </w:r>
-    </w:p>
-    <w:p>
-      <w:pPr>
-        <w:pStyle w:val="Style13"/>
-        <w:rPr/>
-      </w:pPr>
-      <w:r>
-        <w:rPr/>
-        <w:t>$ sudo cp /usr/local/cuda/lib64/libcurand.so.9.0 /usr/local/lib/libcurand.so.9.0 &amp;&amp; sudo ldconfig</w:t>
-      </w:r>
-    </w:p>
-    <w:p>
-      <w:pPr>
-        <w:pStyle w:val="Style13"/>
-        <w:rPr/>
-      </w:pPr>
-      <w:r>
-        <w:rPr/>
-        <w:t>无效</w:t>
-      </w:r>
-    </w:p>
-    <w:p>
-      <w:pPr>
-        <w:pStyle w:val="Style13"/>
-        <w:rPr/>
-      </w:pPr>
-      <w:r>
-        <w:rPr/>
-        <w:t>解决办法：</w:t>
-      </w:r>
-    </w:p>
-    <w:p>
-      <w:pPr>
-        <w:pStyle w:val="Style13"/>
-        <w:rPr/>
-      </w:pPr>
-      <w:r>
-        <w:rPr/>
-        <w:t>使用</w:t>
-      </w:r>
-      <w:r>
-        <w:rPr/>
-        <w:t>mxnet/tools</w:t>
-      </w:r>
-      <w:r>
-        <w:rPr/>
-        <w:t>文件夹内的</w:t>
-      </w:r>
-      <w:r>
-        <w:rPr/>
-        <w:t>im2rec.py</w:t>
-      </w:r>
-      <w:r>
-        <w:rPr/>
-        <w:t>即可</w:t>
-      </w:r>
-    </w:p>
-    <w:p>
-      <w:pPr>
-        <w:pStyle w:val="Style13"/>
-        <w:spacing w:before="0" w:after="140"/>
-        <w:rPr/>
-      </w:pPr>
-      <w:r>
-        <w:rPr/>
-        <w:t>sudo python ~/mxnet/tools/im2rec.py --num-thread=4 train.lst  .</w:t>
-      </w:r>
-    </w:p>
-    <w:p>
-      <w:pPr>
-        <w:pStyle w:val="Style13"/>
-        <w:spacing w:before="0" w:after="140"/>
-        <w:rPr/>
-      </w:pPr>
-      <w:r>
-        <w:rPr/>
-      </w:r>
-    </w:p>
-    <w:p>
-      <w:pPr>
-        <w:pStyle w:val="Style13"/>
-        <w:spacing w:before="0" w:after="140"/>
-        <w:rPr/>
-      </w:pPr>
-      <w:r>
-        <w:rPr/>
-        <w:t>2.</w:t>
-      </w:r>
-      <w:r>
-        <w:rPr/>
-        <w:t>运行训练脚本时发生错误：</w:t>
-      </w:r>
-    </w:p>
-    <w:p>
-      <w:pPr>
-        <w:pStyle w:val="Style13"/>
-        <w:spacing w:before="0" w:after="140"/>
-        <w:rPr/>
-      </w:pPr>
-      <w:r>
-        <w:rPr/>
-        <w:t>RuntimeError: simple_bind error. Arguments:</w:t>
-      </w:r>
-    </w:p>
-    <w:p>
-      <w:pPr>
-        <w:pStyle w:val="Style13"/>
-        <w:spacing w:before="0" w:after="140"/>
-        <w:rPr/>
-      </w:pPr>
-      <w:r>
-        <w:rPr/>
-        <w:t>data: (50, 3L, 227L, 227L)</w:t>
-      </w:r>
-    </w:p>
-    <w:p>
-      <w:pPr>
-        <w:pStyle w:val="Style13"/>
-        <w:spacing w:before="0" w:after="140"/>
-        <w:rPr/>
-      </w:pPr>
-      <w:r>
-        <w:rPr/>
-        <w:t>softmax_label: (50,)</w:t>
-      </w:r>
-    </w:p>
-    <w:p>
-      <w:pPr>
-        <w:pStyle w:val="Style13"/>
-        <w:spacing w:before="0" w:after="140"/>
-        <w:rPr/>
-      </w:pPr>
-      <w:r>
-        <w:rPr/>
-        <w:t>[19:36:47] src/storage/storage.cc:119: Check failed: e == cudaSuccess || e == cudaErrorCudartUnloading CUDA: unknown error</w:t>
-      </w:r>
-    </w:p>
-    <w:p>
-      <w:pPr>
-        <w:pStyle w:val="Style13"/>
-        <w:spacing w:before="0" w:after="140"/>
-        <w:rPr/>
-      </w:pPr>
-      <w:r>
-        <w:rPr/>
-        <w:t>尝试重装</w:t>
-      </w:r>
-      <w:r>
-        <w:rPr/>
-        <w:t>CUDA9.1</w:t>
-      </w:r>
-      <w:r>
-        <w:rPr/>
-        <w:t>以替换</w:t>
-      </w:r>
-      <w:r>
-        <w:rPr/>
-        <w:t>CUDA9.0</w:t>
-      </w:r>
-      <w:r>
-        <w:rPr/>
-        <w:t>：</w:t>
-      </w:r>
-    </w:p>
-    <w:p>
-      <w:pPr>
-        <w:pStyle w:val="Style13"/>
-        <w:spacing w:before="0" w:after="140"/>
-        <w:rPr/>
-      </w:pPr>
-      <w:r>
-        <w:rPr/>
-        <w:t>首先卸载：</w:t>
-      </w:r>
-      <w:r>
-        <w:rPr/>
-        <w:t>sudo /usr/local/cuda/bin/uninstall_cuda_9.0.pl</w:t>
-      </w:r>
-    </w:p>
-    <w:p>
-      <w:pPr>
-        <w:pStyle w:val="Style13"/>
-        <w:spacing w:before="0" w:after="140"/>
-        <w:rPr/>
-      </w:pPr>
-      <w:r>
-        <w:rPr/>
-        <w:t>运行安装程序：</w:t>
-      </w:r>
-      <w:r>
-        <w:rPr/>
-        <w:t>sudo sh cuda_9.1.85_387.26_linux.run –override</w:t>
-      </w:r>
-    </w:p>
-    <w:p>
-      <w:pPr>
-        <w:pStyle w:val="Style13"/>
-        <w:spacing w:before="0" w:after="140"/>
-        <w:rPr/>
-      </w:pPr>
-      <w:r>
-        <w:rPr/>
-        <w:t>安装之后试图运行</w:t>
-      </w:r>
-      <w:r>
-        <w:rPr/>
-        <w:t>CUDA-examples</w:t>
-      </w:r>
-      <w:r>
-        <w:rPr/>
-        <w:t>中的</w:t>
-      </w:r>
-      <w:r>
-        <w:rPr/>
-        <w:t>deviceQuery</w:t>
-      </w:r>
-      <w:r>
-        <w:rPr/>
-        <w:t>出错，显示：</w:t>
-      </w:r>
-    </w:p>
-    <w:p>
-      <w:pPr>
-        <w:pStyle w:val="Style13"/>
-        <w:spacing w:before="0" w:after="140"/>
-        <w:rPr/>
-      </w:pPr>
-      <w:r>
-        <w:rPr/>
-        <w:t>./deviceQuery Starting...</w:t>
-      </w:r>
-    </w:p>
-    <w:p>
-      <w:pPr>
-        <w:pStyle w:val="Style13"/>
-        <w:spacing w:before="0" w:after="140"/>
-        <w:rPr/>
-      </w:pPr>
-      <w:r>
-        <w:rPr/>
-      </w:r>
-    </w:p>
-    <w:p>
-      <w:pPr>
-        <w:pStyle w:val="Style13"/>
-        <w:spacing w:before="0" w:after="140"/>
-        <w:rPr/>
-      </w:pPr>
-      <w:r>
-        <w:rPr/>
-        <w:t xml:space="preserve"> </w:t>
-      </w:r>
-      <w:r>
-        <w:rPr/>
-        <w:t>CUDA Device Query (Runtime API) version (CUDART static linking)</w:t>
-      </w:r>
-    </w:p>
-    <w:p>
-      <w:pPr>
-        <w:pStyle w:val="Style13"/>
-        <w:spacing w:before="0" w:after="140"/>
-        <w:rPr/>
-      </w:pPr>
-      <w:r>
-        <w:rPr/>
-      </w:r>
-    </w:p>
-    <w:p>
-      <w:pPr>
-        <w:pStyle w:val="Style13"/>
-        <w:spacing w:before="0" w:after="140"/>
-        <w:rPr/>
-      </w:pPr>
-      <w:r>
-        <w:rPr/>
-        <w:t>cudaGetDeviceCount returned 30</w:t>
-      </w:r>
-    </w:p>
-    <w:p>
-      <w:pPr>
-        <w:pStyle w:val="Style13"/>
-        <w:spacing w:before="0" w:after="140"/>
-        <w:rPr/>
-      </w:pPr>
-      <w:r>
-        <w:rPr/>
-        <w:t>-&gt; unknown error</w:t>
-      </w:r>
-    </w:p>
-    <w:p>
-      <w:pPr>
-        <w:pStyle w:val="Style13"/>
-        <w:spacing w:before="0" w:after="140"/>
-        <w:rPr/>
-      </w:pPr>
-      <w:r>
-        <w:rPr/>
-        <w:t>Result = FAIL</w:t>
-      </w:r>
-    </w:p>
-    <w:p>
-      <w:pPr>
-        <w:pStyle w:val="Style13"/>
-        <w:spacing w:before="0" w:after="140"/>
-        <w:rPr/>
-      </w:pPr>
-      <w:r>
-        <w:rPr/>
-        <w:t>解决办法：</w:t>
-      </w:r>
-    </w:p>
-    <w:p>
-      <w:pPr>
-        <w:pStyle w:val="Style13"/>
-        <w:spacing w:before="0" w:after="140"/>
-        <w:rPr/>
-      </w:pPr>
-      <w:r>
-        <w:rPr/>
-        <w:t>重启。。。</w:t>
-      </w:r>
-    </w:p>
-    <w:p>
-      <w:pPr>
-        <w:pStyle w:val="Style13"/>
-        <w:spacing w:before="0" w:after="140"/>
-        <w:rPr/>
-      </w:pPr>
-      <w:r>
-        <w:rPr/>
-      </w:r>
-    </w:p>
-    <w:p>
-      <w:pPr>
-        <w:pStyle w:val="Style13"/>
-        <w:spacing w:before="0" w:after="140"/>
-        <w:rPr/>
-      </w:pPr>
-      <w:r>
-        <w:rPr/>
-        <w:t>3.import mxnet</w:t>
-      </w:r>
-      <w:r>
-        <w:rPr/>
-        <w:t>的时候出现了</w:t>
-      </w:r>
-      <w:r>
-        <w:rPr/>
-        <w:t>OSError libcudart 9.0</w:t>
-      </w:r>
-      <w:r>
-        <w:rPr/>
-        <w:t>什么的错误，直接卸载原来的</w:t>
-      </w:r>
-      <w:r>
-        <w:rPr/>
-        <w:t>mxnet</w:t>
-      </w:r>
-      <w:r>
-        <w:rPr/>
-        <w:t>装上</w:t>
-      </w:r>
-      <w:r>
-        <w:rPr/>
-        <w:t>mxnet</w:t>
-      </w:r>
-      <w:r>
-        <w:rPr/>
-        <w:t>的</w:t>
-      </w:r>
-      <w:r>
-        <w:rPr/>
-        <w:t>GPU</w:t>
-      </w:r>
-      <w:r>
-        <w:rPr/>
-        <w:t>版本</w:t>
-      </w:r>
-      <w:r>
-        <w:rPr/>
-        <w:t>mxnet-cu91</w:t>
-      </w:r>
-    </w:p>
-    <w:p>
-      <w:pPr>
-        <w:pStyle w:val="Style13"/>
-        <w:spacing w:before="0" w:after="140"/>
-        <w:rPr/>
-      </w:pPr>
-      <w:r>
-        <w:rPr/>
-      </w:r>
-    </w:p>
-    <w:p>
-      <w:pPr>
-        <w:pStyle w:val="Style13"/>
-        <w:spacing w:before="0" w:after="140"/>
-        <w:rPr/>
-      </w:pPr>
-      <w:r>
-        <w:rPr/>
-        <w:t>4.</w:t>
-      </w:r>
-      <w:r>
-        <w:rPr/>
-        <w:t>运行训练脚本的时候出现如下错误：</w:t>
-      </w:r>
-    </w:p>
-    <w:p>
-      <w:pPr>
-        <w:pStyle w:val="Style13"/>
-        <w:spacing w:before="0" w:after="140"/>
-        <w:rPr/>
-      </w:pPr>
-      <w:r>
-        <w:rPr/>
-        <w:t>Check failed: static_cast&lt;index_t&gt;(res.rows) &gt;= param_.data_shape[1] &amp;&amp; static_cast&lt;index_t&gt;(res.cols) &gt;= param_.data_shape[2] input image size smaller than input shape</w:t>
-      </w:r>
-    </w:p>
-    <w:p>
-      <w:pPr>
-        <w:pStyle w:val="Style13"/>
-        <w:spacing w:before="0" w:after="140"/>
-        <w:rPr/>
-      </w:pPr>
-      <w:r>
-        <w:rPr/>
-        <w:t>应该是数据集中的有些图片尺寸小于</w:t>
-      </w:r>
-      <w:r>
-        <w:rPr/>
-        <w:t>AlexNet</w:t>
-      </w:r>
-      <w:r>
-        <w:rPr/>
-        <w:t>的输入图片尺寸要求</w:t>
-      </w:r>
-      <w:r>
-        <w:rPr/>
-        <w:t>277*277</w:t>
-      </w:r>
-      <w:r>
-        <w:rPr/>
-        <w:t>。</w:t>
-      </w:r>
-    </w:p>
-    <w:p>
-      <w:pPr>
-        <w:pStyle w:val="Style13"/>
-        <w:spacing w:before="0" w:after="140"/>
-        <w:rPr/>
-      </w:pPr>
-      <w:r>
-        <w:rPr/>
-        <w:t>解决办法就是要把数据集中的图片全部都</w:t>
+        <w:pStyle w:val="Style13"/>
+        <w:rPr/>
+      </w:pPr>
+      <w:r>
+        <w:rPr/>
+        <w:t>首先用</w:t>
+      </w:r>
+      <w:r>
+        <w:rPr/>
+        <w:t>ResizedObjects</w:t>
+      </w:r>
+      <w:r>
+        <w:rPr/>
+        <w:t>中的图片输入到预训练好的模型中，发现分类虽然大多数时候是没问题的，但是</w:t>
+      </w:r>
+      <w:r>
+        <w:rPr/>
+        <w:t>probability</w:t>
+      </w:r>
+      <w:r>
+        <w:rPr/>
+        <w:t>都不是太高，大多数就</w:t>
+      </w:r>
+      <w:r>
+        <w:rPr/>
+        <w:t>0.3-0.4</w:t>
+      </w:r>
+      <w:r>
+        <w:rPr/>
+        <w:t>左右，最高就</w:t>
+      </w:r>
+      <w:r>
+        <w:rPr/>
+        <w:t>0.5</w:t>
+      </w:r>
+      <w:r>
+        <w:rPr/>
+        <w:t>多，这部分在</w:t>
+      </w:r>
+      <w:r>
+        <w:rPr/>
+        <w:t>test/pretrainedModelTest.py</w:t>
+      </w:r>
+      <w:r>
+        <w:rPr/>
+        <w:t>中完成。</w:t>
+      </w:r>
+    </w:p>
+    <w:p>
+      <w:pPr>
+        <w:pStyle w:val="Style13"/>
+        <w:rPr/>
+      </w:pPr>
+      <w:r>
+        <w:rPr/>
+        <w:t>将</w:t>
+      </w:r>
+      <w:r>
+        <w:rPr/>
+        <w:t>Pascal VOC</w:t>
+      </w:r>
+      <w:r>
+        <w:rPr/>
+        <w:t>数据集中的某些图片直接整张输入，用</w:t>
+      </w:r>
+      <w:r>
+        <w:rPr/>
+        <w:t>selective search</w:t>
+      </w:r>
+      <w:r>
+        <w:rPr/>
+        <w:t>之后经过</w:t>
+      </w:r>
+      <w:r>
+        <w:rPr/>
+        <w:t>NMS</w:t>
+      </w:r>
+      <w:r>
+        <w:rPr/>
+        <w:t>，再将候选框</w:t>
       </w:r>
       <w:r>
         <w:rPr/>
@@ -2005,298 +1505,42 @@
       </w:r>
       <w:r>
         <w:rPr/>
-        <w:t>一下。</w:t>
-      </w:r>
-    </w:p>
-    <w:p>
-      <w:pPr>
-        <w:pStyle w:val="Style13"/>
-        <w:spacing w:before="0" w:after="140"/>
-        <w:rPr/>
-      </w:pPr>
-      <w:r>
-        <w:rPr/>
-      </w:r>
-    </w:p>
-    <w:p>
-      <w:pPr>
-        <w:pStyle w:val="2"/>
-        <w:numPr>
-          <w:ilvl w:val="1"/>
-          <w:numId w:val="3"/>
-        </w:numPr>
-        <w:rPr/>
-      </w:pPr>
-      <w:r>
-        <w:rPr/>
-        <w:t>问题记录：</w:t>
-      </w:r>
-    </w:p>
-    <w:p>
-      <w:pPr>
-        <w:pStyle w:val="Style13"/>
-        <w:rPr/>
-      </w:pPr>
-      <w:r>
-        <w:rPr/>
-        <w:t>1.</w:t>
-      </w:r>
-      <w:r>
-        <w:rPr/>
-        <w:t>训练出来的模型的准确率太低，测试了测试集和验证集，准确率都只有</w:t>
-      </w:r>
-      <w:r>
-        <w:rPr/>
-        <w:t>40%</w:t>
-      </w:r>
-      <w:r>
-        <w:rPr/>
-        <w:t>。查看了</w:t>
-      </w:r>
-      <w:r>
-        <w:rPr/>
-        <w:t>Annotations</w:t>
-      </w:r>
-      <w:r>
-        <w:rPr/>
-        <w:t>中的</w:t>
-      </w:r>
-      <w:r>
-        <w:rPr/>
-        <w:t>xml</w:t>
-      </w:r>
-      <w:r>
-        <w:rPr/>
-        <w:t>文件，发现很多图片标注出来的物体都不止一个，而我做</w:t>
-      </w:r>
-      <w:r>
-        <w:rPr/>
-        <w:t>lst</w:t>
-      </w:r>
-      <w:r>
-        <w:rPr/>
-        <w:t>文件时只是取了第一个物体做为该图片所属的类别，而第一个物体未必是该图片中最明显的，可能这个会是导致准确率低的原因吧。</w:t>
-      </w:r>
-    </w:p>
-    <w:p>
-      <w:pPr>
-        <w:pStyle w:val="Style13"/>
-        <w:spacing w:before="0" w:after="140"/>
-        <w:rPr/>
-      </w:pPr>
-      <w:r>
-        <w:rPr/>
-        <w:t>试着去找单标签的数据集，即图片只有一个标签，图片中只有一个明显的主要物体，有</w:t>
-      </w:r>
-      <w:r>
-        <w:rPr/>
-        <w:t>CIFAR-10</w:t>
-      </w:r>
-      <w:r>
-        <w:rPr/>
-        <w:t>和</w:t>
-      </w:r>
-      <w:r>
-        <w:rPr/>
-        <w:t>CIFAR-100</w:t>
-      </w:r>
-      <w:r>
-        <w:rPr/>
-        <w:t>，但是这个数据集中的图片分辨率都太低，只有</w:t>
-      </w:r>
-      <w:r>
-        <w:rPr/>
-        <w:t>32x32</w:t>
-      </w:r>
-      <w:r>
-        <w:rPr/>
-        <w:t>，很不行。因此考虑还是使用</w:t>
-      </w:r>
-      <w:r>
-        <w:rPr/>
-        <w:t>Pascal VOC</w:t>
-      </w:r>
-      <w:r>
-        <w:rPr/>
-        <w:t>数据集，但是要带</w:t>
-      </w:r>
-      <w:r>
-        <w:rPr/>
-        <w:t>bounding box</w:t>
-      </w:r>
-      <w:r>
-        <w:rPr/>
-        <w:t>作为输出，考虑实现一个</w:t>
-      </w:r>
-      <w:r>
-        <w:rPr/>
-        <w:t>RCNN</w:t>
-      </w:r>
-      <w:r>
-        <w:rPr/>
-        <w:t>。</w:t>
-      </w:r>
-    </w:p>
-    <w:p>
-      <w:pPr>
-        <w:pStyle w:val="Style13"/>
-        <w:spacing w:before="0" w:after="140"/>
-        <w:rPr/>
-      </w:pPr>
-      <w:r>
-        <w:rPr/>
-        <w:t>2.</w:t>
-      </w:r>
-      <w:r>
-        <w:rPr/>
-        <w:t>在尝试</w:t>
-      </w:r>
-      <w:r>
-        <w:rPr/>
-        <w:t>RCNN</w:t>
-      </w:r>
-      <w:r>
-        <w:rPr/>
-        <w:t>的算法思想之后，用</w:t>
-      </w:r>
-      <w:r>
-        <w:rPr/>
-        <w:t>AlexNet</w:t>
-      </w:r>
-      <w:r>
-        <w:rPr/>
-        <w:t>训练框中的物体效果也不好。</w:t>
-      </w:r>
-    </w:p>
-    <w:p>
-      <w:pPr>
-        <w:pStyle w:val="Style13"/>
-        <w:rPr/>
-      </w:pPr>
-      <w:r>
-        <w:rPr/>
-        <w:t>测试之后发现准确率还是只有</w:t>
-      </w:r>
-      <w:r>
-        <w:rPr/>
-        <w:t>42.65%.</w:t>
-      </w:r>
-      <w:r>
-        <w:rPr/>
-        <w:t>。。。。</w:t>
-      </w:r>
-    </w:p>
-    <w:p>
-      <w:pPr>
-        <w:pStyle w:val="Style13"/>
-        <w:spacing w:before="0" w:after="140"/>
-        <w:rPr/>
-      </w:pPr>
-      <w:r>
-        <w:rPr/>
-        <w:t>测试发现模型的预测全部都是</w:t>
-      </w:r>
-      <w:r>
-        <w:rPr/>
-        <w:t>person</w:t>
-      </w:r>
-      <w:r>
-        <w:rPr/>
-        <w:t>，而</w:t>
-      </w:r>
-      <w:r>
-        <w:rPr/>
-        <w:t>person</w:t>
-      </w:r>
-      <w:r>
-        <w:rPr/>
-        <w:t>占了测试集中的</w:t>
-      </w:r>
-      <w:r>
-        <w:rPr/>
-        <w:t>40%</w:t>
-      </w:r>
-      <w:r>
-        <w:rPr/>
-        <w:t>多。</w:t>
-      </w:r>
-    </w:p>
-    <w:p>
-      <w:pPr>
-        <w:pStyle w:val="Style13"/>
-        <w:spacing w:before="0" w:after="140"/>
-        <w:rPr/>
-      </w:pPr>
-      <w:r>
-        <w:rPr/>
-        <w:t>查看训练日志发现训练时的</w:t>
-      </w:r>
-      <w:r>
-        <w:rPr/>
-        <w:t>loss</w:t>
-      </w:r>
-      <w:r>
-        <w:rPr/>
-        <w:t>根本就没有降。。。</w:t>
-      </w:r>
-    </w:p>
-    <w:p>
-      <w:pPr>
-        <w:pStyle w:val="Style13"/>
-        <w:spacing w:before="0" w:after="140"/>
-        <w:rPr/>
-      </w:pPr>
-      <w:r>
-        <w:rPr/>
-        <w:t>3.</w:t>
-      </w:r>
-      <w:r>
-        <w:rPr/>
-        <w:t>在迷你数据集上的训练发现训练的效果居然也是一样！甚至还更差劲，</w:t>
-      </w:r>
-      <w:r>
-        <w:rPr/>
-        <w:t>Train</w:t>
-      </w:r>
-      <w:r>
-        <w:rPr/>
-        <w:t>和</w:t>
-      </w:r>
-      <w:r>
-        <w:rPr/>
-        <w:t>val</w:t>
-      </w:r>
-      <w:r>
-        <w:rPr/>
-        <w:t>的</w:t>
-      </w:r>
-      <w:r>
-        <w:rPr/>
-        <w:t>acc</w:t>
-      </w:r>
-      <w:r>
-        <w:rPr/>
-        <w:t>都超过</w:t>
-      </w:r>
-      <w:r>
-        <w:rPr/>
-        <w:t>40%</w:t>
-      </w:r>
-      <w:r>
-        <w:rPr/>
-        <w:t>。</w:t>
-      </w:r>
-    </w:p>
-    <w:p>
-      <w:pPr>
-        <w:pStyle w:val="Style13"/>
-        <w:spacing w:before="0" w:after="140"/>
+        <w:t>之后输入到</w:t>
+      </w:r>
+      <w:r>
+        <w:rPr/>
+        <w:t>ResNet152</w:t>
+      </w:r>
+      <w:r>
+        <w:rPr/>
+        <w:t>之中，最后将结果画在图上（筛选掉了其中</w:t>
+      </w:r>
+      <w:r>
+        <w:rPr/>
+        <w:t>prob</w:t>
+      </w:r>
+      <w:r>
+        <w:rPr/>
+        <w:t>低于</w:t>
+      </w:r>
+      <w:r>
+        <w:rPr/>
+        <w:t>0.2</w:t>
+      </w:r>
+      <w:r>
+        <w:rPr/>
+        <w:t>的候选框）</w:t>
+      </w:r>
+    </w:p>
+    <w:p>
+      <w:pPr>
+        <w:pStyle w:val="Style13"/>
         <w:rPr/>
       </w:pPr>
       <w:r>
         <w:rPr/>
         <w:drawing>
-          <wp:anchor behindDoc="0" distT="0" distB="0" distL="0" distR="0" simplePos="0" locked="0" layoutInCell="1" allowOverlap="1" relativeHeight="2">
+          <wp:anchor behindDoc="0" distT="0" distB="0" distL="0" distR="0" simplePos="0" locked="0" layoutInCell="1" allowOverlap="1" relativeHeight="8">
             <wp:simplePos x="0" y="0"/>
             <wp:positionH relativeFrom="column">
               <wp:align>center</wp:align>
@@ -2304,10 +1548,10 @@
             <wp:positionV relativeFrom="paragraph">
               <wp:posOffset>635</wp:posOffset>
             </wp:positionV>
-            <wp:extent cx="6120130" cy="3445510"/>
+            <wp:extent cx="6120130" cy="3272790"/>
             <wp:effectExtent l="0" t="0" r="0" b="0"/>
             <wp:wrapSquare wrapText="largest"/>
-            <wp:docPr id="1" name="图像1" descr=""/>
+            <wp:docPr id="1" name="图像7" descr=""/>
             <wp:cNvGraphicFramePr>
               <a:graphicFrameLocks xmlns:a="http://schemas.openxmlformats.org/drawingml/2006/main" noChangeAspect="1"/>
             </wp:cNvGraphicFramePr>
@@ -2315,7 +1559,7 @@
               <a:graphicData uri="http://schemas.openxmlformats.org/drawingml/2006/picture">
                 <pic:pic xmlns:pic="http://schemas.openxmlformats.org/drawingml/2006/picture">
                   <pic:nvPicPr>
-                    <pic:cNvPr id="1" name="图像1" descr=""/>
+                    <pic:cNvPr id="1" name="图像7" descr=""/>
                     <pic:cNvPicPr>
                       <a:picLocks noChangeAspect="1" noChangeArrowheads="1"/>
                     </pic:cNvPicPr>
@@ -2329,7 +1573,7 @@
                   <pic:spPr bwMode="auto">
                     <a:xfrm>
                       <a:off x="0" y="0"/>
-                      <a:ext cx="6120130" cy="3445510"/>
+                      <a:ext cx="6120130" cy="3272790"/>
                     </a:xfrm>
                     <a:prstGeom prst="rect">
                       <a:avLst/>
@@ -2345,88 +1589,12 @@
     <w:p>
       <w:pPr>
         <w:pStyle w:val="Style13"/>
-        <w:spacing w:before="0" w:after="140"/>
-        <w:rPr/>
-      </w:pPr>
-      <w:r>
-        <w:rPr/>
-        <w:t>在把</w:t>
-      </w:r>
-      <w:r>
-        <w:rPr/>
-        <w:t>dropout</w:t>
-      </w:r>
-      <w:r>
-        <w:rPr/>
-        <w:t>层去掉之后效果依旧没有更好。</w:t>
-      </w:r>
-    </w:p>
-    <w:p>
-      <w:pPr>
-        <w:pStyle w:val="Style13"/>
-        <w:spacing w:before="0" w:after="140"/>
-        <w:rPr/>
-      </w:pPr>
-      <w:r>
-        <w:rPr/>
-        <w:t>我现在尝试去训练一下</w:t>
-      </w:r>
-      <w:r>
-        <w:rPr/>
-        <w:t>CIFAR-10</w:t>
-      </w:r>
-      <w:r>
-        <w:rPr/>
-        <w:t>数据集，看是否正常，这部分内容写在</w:t>
-      </w:r>
-      <w:r>
-        <w:rPr/>
-        <w:t>test/testTrainingOnCifar10.py</w:t>
-      </w:r>
-      <w:r>
-        <w:rPr/>
-        <w:t>中：</w:t>
-      </w:r>
-    </w:p>
-    <w:p>
-      <w:pPr>
-        <w:pStyle w:val="Style13"/>
-        <w:spacing w:before="0" w:after="140"/>
-        <w:rPr/>
-      </w:pPr>
-      <w:r>
-        <w:rPr/>
-        <w:t>除了</w:t>
-      </w:r>
-      <w:r>
-        <w:rPr/>
-        <w:t>optimizer_params</w:t>
-      </w:r>
-      <w:r>
-        <w:rPr/>
-        <w:t>为自己原来使用的之外，其他部分包括数据的载入以及网络结构参考网上</w:t>
-      </w:r>
-      <w:bookmarkStart w:id="0" w:name="__DdeLink__392_1800737958"/>
-      <w:r>
-        <w:rPr/>
-        <w:t>https://www.cnblogs.com/Mu001999/p/6221100.html</w:t>
-      </w:r>
-      <w:bookmarkEnd w:id="0"/>
-      <w:r>
-        <w:rPr/>
-        <w:t>，训练的效果如下：</w:t>
-      </w:r>
-    </w:p>
-    <w:p>
-      <w:pPr>
-        <w:pStyle w:val="Style13"/>
-        <w:spacing w:before="0" w:after="140"/>
         <w:rPr/>
       </w:pPr>
       <w:r>
         <w:rPr/>
         <w:drawing>
-          <wp:anchor behindDoc="0" distT="0" distB="0" distL="0" distR="0" simplePos="0" locked="0" layoutInCell="1" allowOverlap="1" relativeHeight="3">
+          <wp:anchor behindDoc="0" distT="0" distB="0" distL="0" distR="0" simplePos="0" locked="0" layoutInCell="1" allowOverlap="1" relativeHeight="9">
             <wp:simplePos x="0" y="0"/>
             <wp:positionH relativeFrom="column">
               <wp:align>center</wp:align>
@@ -2437,7 +1605,7 @@
             <wp:extent cx="6120130" cy="3272790"/>
             <wp:effectExtent l="0" t="0" r="0" b="0"/>
             <wp:wrapSquare wrapText="largest"/>
-            <wp:docPr id="2" name="图像2" descr=""/>
+            <wp:docPr id="2" name="图像8" descr=""/>
             <wp:cNvGraphicFramePr>
               <a:graphicFrameLocks xmlns:a="http://schemas.openxmlformats.org/drawingml/2006/main" noChangeAspect="1"/>
             </wp:cNvGraphicFramePr>
@@ -2445,7 +1613,7 @@
               <a:graphicData uri="http://schemas.openxmlformats.org/drawingml/2006/picture">
                 <pic:pic xmlns:pic="http://schemas.openxmlformats.org/drawingml/2006/picture">
                   <pic:nvPicPr>
-                    <pic:cNvPr id="2" name="图像2" descr=""/>
+                    <pic:cNvPr id="2" name="图像8" descr=""/>
                     <pic:cNvPicPr>
                       <a:picLocks noChangeAspect="1" noChangeArrowheads="1"/>
                     </pic:cNvPicPr>
@@ -2475,128 +1643,12 @@
     <w:p>
       <w:pPr>
         <w:pStyle w:val="Style13"/>
-        <w:spacing w:before="0" w:after="140"/>
-        <w:rPr/>
-      </w:pPr>
-      <w:r>
-        <w:rPr/>
-        <w:t>网络结构为</w:t>
-      </w:r>
-      <w:r>
-        <w:rPr/>
-        <w:t>MLP</w:t>
-      </w:r>
-      <w:r>
-        <w:rPr/>
-        <w:t>，现在考虑照搬那个博客写的，再看看效果如何：</w:t>
-      </w:r>
-    </w:p>
-    <w:p>
-      <w:pPr>
-        <w:pStyle w:val="Style13"/>
-        <w:spacing w:before="0" w:after="140"/>
-        <w:rPr/>
-      </w:pPr>
-      <w:r>
-        <w:rPr/>
-        <w:t>直接用博客中的代码居然验证集的准确率一直都是</w:t>
-      </w:r>
-      <w:r>
-        <w:rPr/>
-        <w:t>0.1</w:t>
-      </w:r>
-      <w:r>
-        <w:rPr/>
-        <w:t>，数据集有</w:t>
-      </w:r>
-      <w:r>
-        <w:rPr/>
-        <w:t>10</w:t>
-      </w:r>
-      <w:r>
-        <w:rPr/>
-        <w:t>类，也就是说根本就没有训练效果！</w:t>
-      </w:r>
-      <w:r>
-        <w:rPr/>
-        <w:t>loss</w:t>
-      </w:r>
-      <w:r>
-        <w:rPr/>
-        <w:t>也一直不降！把激活函数换成</w:t>
-      </w:r>
-      <w:r>
-        <w:rPr/>
-        <w:t>sigmoid</w:t>
-      </w:r>
-      <w:r>
-        <w:rPr/>
-        <w:t>也没有用。</w:t>
-      </w:r>
-    </w:p>
-    <w:p>
-      <w:pPr>
-        <w:pStyle w:val="Style13"/>
-        <w:spacing w:before="0" w:after="140"/>
-        <w:rPr/>
-      </w:pPr>
-      <w:r>
-        <w:rPr/>
-        <w:t>将网络结构换成</w:t>
-      </w:r>
-      <w:r>
-        <w:rPr/>
-        <w:t>lenet</w:t>
-      </w:r>
-      <w:r>
-        <w:rPr/>
-        <w:t>再来训练</w:t>
-      </w:r>
-      <w:r>
-        <w:rPr/>
-        <w:t>CIFAR10</w:t>
-      </w:r>
-      <w:r>
-        <w:rPr/>
-        <w:t>之后：</w:t>
-      </w:r>
-    </w:p>
-    <w:p>
-      <w:pPr>
-        <w:pStyle w:val="Style13"/>
-        <w:spacing w:before="0" w:after="140"/>
-        <w:rPr/>
-      </w:pPr>
-      <w:r>
-        <w:rPr/>
-        <w:t>（</w:t>
-      </w:r>
-      <w:r>
-        <w:rPr/>
-        <w:t>lenet</w:t>
-      </w:r>
-      <w:r>
-        <w:rPr/>
-        <w:t>的结构来自</w:t>
-      </w:r>
-      <w:r>
-        <w:rPr/>
-        <w:t>mxnet/example/image-classification/train_mnist.R</w:t>
-      </w:r>
-      <w:r>
-        <w:rPr/>
-        <w:t>）</w:t>
-      </w:r>
-    </w:p>
-    <w:p>
-      <w:pPr>
-        <w:pStyle w:val="Style13"/>
-        <w:spacing w:before="0" w:after="140"/>
-        <w:rPr/>
-      </w:pPr>
-      <w:r>
+        <w:rPr/>
+      </w:pPr>
+      <w:r>
+        <w:rPr/>
         <w:drawing>
-          <wp:anchor behindDoc="0" distT="0" distB="0" distL="0" distR="0" simplePos="0" locked="0" layoutInCell="1" allowOverlap="1" relativeHeight="4">
+          <wp:anchor behindDoc="0" distT="0" distB="0" distL="0" distR="0" simplePos="0" locked="0" layoutInCell="1" allowOverlap="1" relativeHeight="10">
             <wp:simplePos x="0" y="0"/>
             <wp:positionH relativeFrom="column">
               <wp:align>center</wp:align>
@@ -2604,10 +1656,10 @@
             <wp:positionV relativeFrom="paragraph">
               <wp:posOffset>635</wp:posOffset>
             </wp:positionV>
-            <wp:extent cx="6120130" cy="3442335"/>
+            <wp:extent cx="6120130" cy="3272790"/>
             <wp:effectExtent l="0" t="0" r="0" b="0"/>
             <wp:wrapSquare wrapText="largest"/>
-            <wp:docPr id="3" name="图像3" descr=""/>
+            <wp:docPr id="3" name="图像9" descr=""/>
             <wp:cNvGraphicFramePr>
               <a:graphicFrameLocks xmlns:a="http://schemas.openxmlformats.org/drawingml/2006/main" noChangeAspect="1"/>
             </wp:cNvGraphicFramePr>
@@ -2615,7 +1667,7 @@
               <a:graphicData uri="http://schemas.openxmlformats.org/drawingml/2006/picture">
                 <pic:pic xmlns:pic="http://schemas.openxmlformats.org/drawingml/2006/picture">
                   <pic:nvPicPr>
-                    <pic:cNvPr id="3" name="图像3" descr=""/>
+                    <pic:cNvPr id="3" name="图像9" descr=""/>
                     <pic:cNvPicPr>
                       <a:picLocks noChangeAspect="1" noChangeArrowheads="1"/>
                     </pic:cNvPicPr>
@@ -2629,7 +1681,7 @@
                   <pic:spPr bwMode="auto">
                     <a:xfrm>
                       <a:off x="0" y="0"/>
-                      <a:ext cx="6120130" cy="3442335"/>
+                      <a:ext cx="6120130" cy="3272790"/>
                     </a:xfrm>
                     <a:prstGeom prst="rect">
                       <a:avLst/>
@@ -2641,132 +1693,16 @@
           </wp:anchor>
         </w:drawing>
       </w:r>
-      <w:r>
-        <w:rPr/>
-        <w:t>居</w:t>
-      </w:r>
-      <w:r>
-        <w:rPr/>
-        <w:t>然有效果了！！</w:t>
-      </w:r>
-      <w:r>
-        <w:rPr/>
-        <w:t>val_acc</w:t>
-      </w:r>
-      <w:r>
-        <w:rPr/>
-        <w:t>训练结束时到达了</w:t>
-      </w:r>
-      <w:r>
-        <w:rPr/>
-        <w:t>60%</w:t>
-      </w:r>
-      <w:r>
-        <w:rPr/>
-        <w:t>多！（均方误差这个指标估计有点问题）</w:t>
-      </w:r>
-    </w:p>
-    <w:p>
-      <w:pPr>
-        <w:pStyle w:val="Style13"/>
-        <w:spacing w:before="0" w:after="140"/>
-        <w:rPr/>
-      </w:pPr>
-      <w:r>
-        <w:rPr/>
-        <w:t>于是又返回到原来的</w:t>
-      </w:r>
-      <w:r>
-        <w:rPr/>
-        <w:t>AlexNet</w:t>
-      </w:r>
-      <w:r>
-        <w:rPr/>
-        <w:t>结构上做改动：</w:t>
-      </w:r>
-    </w:p>
-    <w:p>
-      <w:pPr>
-        <w:pStyle w:val="Style13"/>
-        <w:spacing w:before="0" w:after="140"/>
-        <w:rPr/>
-      </w:pPr>
-      <w:r>
-        <w:rPr/>
-        <w:t>将</w:t>
-      </w:r>
-      <w:r>
-        <w:rPr/>
-        <w:t>relu</w:t>
-      </w:r>
-      <w:r>
-        <w:rPr/>
-        <w:t>改为</w:t>
-      </w:r>
-      <w:r>
-        <w:rPr/>
-        <w:t>tanh</w:t>
-      </w:r>
-      <w:r>
-        <w:rPr/>
-        <w:t>：没用</w:t>
-      </w:r>
-    </w:p>
-    <w:p>
-      <w:pPr>
-        <w:pStyle w:val="Style13"/>
-        <w:spacing w:before="0" w:after="140"/>
-        <w:rPr/>
-      </w:pPr>
-      <w:r>
-        <w:rPr/>
-        <w:t>去掉</w:t>
-      </w:r>
-      <w:r>
-        <w:rPr/>
-        <w:t>LRN</w:t>
-      </w:r>
-      <w:r>
-        <w:rPr/>
-        <w:t>和</w:t>
-      </w:r>
-      <w:r>
-        <w:rPr/>
-        <w:t>dropout</w:t>
-      </w:r>
-      <w:r>
-        <w:rPr/>
-        <w:t>：没用</w:t>
-      </w:r>
-    </w:p>
-    <w:p>
-      <w:pPr>
-        <w:pStyle w:val="Style13"/>
-        <w:spacing w:before="0" w:after="140"/>
-        <w:rPr/>
-      </w:pPr>
-      <w:r>
-        <w:rPr/>
-        <w:t>把网络结构换成</w:t>
-      </w:r>
-      <w:r>
-        <w:rPr/>
-        <w:t>LeNet</w:t>
-      </w:r>
-      <w:r>
-        <w:rPr/>
-        <w:t>：没用</w:t>
-      </w:r>
-    </w:p>
-    <w:p>
-      <w:pPr>
-        <w:pStyle w:val="Style13"/>
-        <w:spacing w:before="0" w:after="140"/>
-        <w:rPr/>
-      </w:pPr>
-      <w:r>
+    </w:p>
+    <w:p>
+      <w:pPr>
+        <w:pStyle w:val="Style13"/>
+        <w:rPr/>
+      </w:pPr>
+      <w:r>
+        <w:rPr/>
         <w:drawing>
-          <wp:anchor behindDoc="0" distT="0" distB="0" distL="0" distR="0" simplePos="0" locked="0" layoutInCell="1" allowOverlap="1" relativeHeight="5">
+          <wp:anchor behindDoc="0" distT="0" distB="0" distL="0" distR="0" simplePos="0" locked="0" layoutInCell="1" allowOverlap="1" relativeHeight="11">
             <wp:simplePos x="0" y="0"/>
             <wp:positionH relativeFrom="column">
               <wp:align>center</wp:align>
@@ -2774,10 +1710,10 @@
             <wp:positionV relativeFrom="paragraph">
               <wp:posOffset>635</wp:posOffset>
             </wp:positionV>
-            <wp:extent cx="5852160" cy="4389120"/>
+            <wp:extent cx="6120130" cy="3272790"/>
             <wp:effectExtent l="0" t="0" r="0" b="0"/>
             <wp:wrapSquare wrapText="largest"/>
-            <wp:docPr id="4" name="图像4" descr=""/>
+            <wp:docPr id="4" name="图像10" descr=""/>
             <wp:cNvGraphicFramePr>
               <a:graphicFrameLocks xmlns:a="http://schemas.openxmlformats.org/drawingml/2006/main" noChangeAspect="1"/>
             </wp:cNvGraphicFramePr>
@@ -2785,7 +1721,7 @@
               <a:graphicData uri="http://schemas.openxmlformats.org/drawingml/2006/picture">
                 <pic:pic xmlns:pic="http://schemas.openxmlformats.org/drawingml/2006/picture">
                   <pic:nvPicPr>
-                    <pic:cNvPr id="4" name="图像4" descr=""/>
+                    <pic:cNvPr id="4" name="图像10" descr=""/>
                     <pic:cNvPicPr>
                       <a:picLocks noChangeAspect="1" noChangeArrowheads="1"/>
                     </pic:cNvPicPr>
@@ -2799,7 +1735,7 @@
                   <pic:spPr bwMode="auto">
                     <a:xfrm>
                       <a:off x="0" y="0"/>
-                      <a:ext cx="5852160" cy="4389120"/>
+                      <a:ext cx="6120130" cy="3272790"/>
                     </a:xfrm>
                     <a:prstGeom prst="rect">
                       <a:avLst/>
@@ -2811,32 +1747,16 @@
           </wp:anchor>
         </w:drawing>
       </w:r>
-      <w:r>
-        <w:rPr/>
-        <w:t>把</w:t>
-      </w:r>
-      <w:r>
-        <w:rPr/>
-        <w:t>网络结构换成一个简单的</w:t>
-      </w:r>
-      <w:r>
-        <w:rPr/>
-        <w:t>mlp</w:t>
-      </w:r>
-      <w:r>
-        <w:rPr/>
-        <w:t>：没用</w:t>
-      </w:r>
-    </w:p>
-    <w:p>
-      <w:pPr>
-        <w:pStyle w:val="Style13"/>
-        <w:spacing w:before="0" w:after="140"/>
-        <w:rPr/>
-      </w:pPr>
-      <w:r>
+    </w:p>
+    <w:p>
+      <w:pPr>
+        <w:pStyle w:val="Style13"/>
+        <w:rPr/>
+      </w:pPr>
+      <w:r>
+        <w:rPr/>
         <w:drawing>
-          <wp:anchor behindDoc="0" distT="0" distB="0" distL="0" distR="0" simplePos="0" locked="0" layoutInCell="1" allowOverlap="1" relativeHeight="6">
+          <wp:anchor behindDoc="0" distT="0" distB="0" distL="0" distR="0" simplePos="0" locked="0" layoutInCell="1" allowOverlap="1" relativeHeight="12">
             <wp:simplePos x="0" y="0"/>
             <wp:positionH relativeFrom="column">
               <wp:align>center</wp:align>
@@ -2847,7 +1767,7 @@
             <wp:extent cx="6120130" cy="3272790"/>
             <wp:effectExtent l="0" t="0" r="0" b="0"/>
             <wp:wrapSquare wrapText="largest"/>
-            <wp:docPr id="5" name="图像5" descr=""/>
+            <wp:docPr id="5" name="图像11" descr=""/>
             <wp:cNvGraphicFramePr>
               <a:graphicFrameLocks xmlns:a="http://schemas.openxmlformats.org/drawingml/2006/main" noChangeAspect="1"/>
             </wp:cNvGraphicFramePr>
@@ -2855,7 +1775,7 @@
               <a:graphicData uri="http://schemas.openxmlformats.org/drawingml/2006/picture">
                 <pic:pic xmlns:pic="http://schemas.openxmlformats.org/drawingml/2006/picture">
                   <pic:nvPicPr>
-                    <pic:cNvPr id="5" name="图像5" descr=""/>
+                    <pic:cNvPr id="5" name="图像11" descr=""/>
                     <pic:cNvPicPr>
                       <a:picLocks noChangeAspect="1" noChangeArrowheads="1"/>
                     </pic:cNvPicPr>
@@ -2881,25 +1801,1343 @@
           </wp:anchor>
         </w:drawing>
       </w:r>
-      <w:r>
-        <w:rPr/>
-        <w:t>把</w:t>
-      </w:r>
-      <w:r>
-        <w:rPr/>
-        <w:t>网络结构换成</w:t>
-      </w:r>
-      <w:r>
-        <w:rPr/>
-        <w:t>11</w:t>
-      </w:r>
-      <w:r>
-        <w:rPr/>
-        <w:t>层的</w:t>
-      </w:r>
-      <w:r>
-        <w:rPr/>
-        <w:t>vggNet</w:t>
+    </w:p>
+    <w:p>
+      <w:pPr>
+        <w:pStyle w:val="Style13"/>
+        <w:rPr/>
+      </w:pPr>
+      <w:r>
+        <w:rPr/>
+        <w:t>其中绿色的框为</w:t>
+      </w:r>
+      <w:r>
+        <w:rPr/>
+        <w:t>ground truth</w:t>
+      </w:r>
+      <w:r>
+        <w:rPr/>
+        <w:t>，红色框为程序识别结果。</w:t>
+      </w:r>
+    </w:p>
+    <w:p>
+      <w:pPr>
+        <w:pStyle w:val="Style13"/>
+        <w:rPr/>
+      </w:pPr>
+      <w:r>
+        <w:rPr/>
+        <w:t>可以看到效果并不是很好，有些分类是错误的，有些该框的没有框出来，有些框小了，并没有包住整个物体，有些大框直接套着小框，有些框在了乱七八糟的地方经过模型却依旧会有比较高的</w:t>
+      </w:r>
+      <w:r>
+        <w:rPr/>
+        <w:t>prob</w:t>
+      </w:r>
+      <w:r>
+        <w:rPr/>
+        <w:t>。</w:t>
+      </w:r>
+    </w:p>
+    <w:p>
+      <w:pPr>
+        <w:pStyle w:val="Style13"/>
+        <w:rPr/>
+      </w:pPr>
+      <w:r>
+        <w:rPr/>
+        <w:t>而且在将</w:t>
+      </w:r>
+      <w:r>
+        <w:rPr/>
+        <w:t>threshold</w:t>
+      </w:r>
+      <w:r>
+        <w:rPr/>
+        <w:t>设置为</w:t>
+      </w:r>
+      <w:r>
+        <w:rPr/>
+        <w:t>0.3</w:t>
+      </w:r>
+      <w:r>
+        <w:rPr/>
+        <w:t>之后直接会漏掉一大堆该识别出来的物体，说明模型对该识别出来的物体把握不高。</w:t>
+      </w:r>
+    </w:p>
+    <w:p>
+      <w:pPr>
+        <w:pStyle w:val="2"/>
+        <w:numPr>
+          <w:ilvl w:val="1"/>
+          <w:numId w:val="5"/>
+        </w:numPr>
+        <w:rPr/>
+      </w:pPr>
+      <w:r>
+        <w:rPr/>
+        <w:t>错误记录：</w:t>
+      </w:r>
+    </w:p>
+    <w:p>
+      <w:pPr>
+        <w:pStyle w:val="Style13"/>
+        <w:rPr/>
+      </w:pPr>
+      <w:r>
+        <w:rPr/>
+        <w:t>1.</w:t>
+      </w:r>
+      <w:r>
+        <w:rPr/>
+        <w:t>利用</w:t>
+      </w:r>
+      <w:r>
+        <w:rPr/>
+        <w:t>list</w:t>
+      </w:r>
+      <w:r>
+        <w:rPr/>
+        <w:t>文件产生</w:t>
+      </w:r>
+      <w:r>
+        <w:rPr/>
+        <w:t>rec</w:t>
+      </w:r>
+      <w:r>
+        <w:rPr/>
+        <w:t>文件时发生的错误：</w:t>
+      </w:r>
+    </w:p>
+    <w:p>
+      <w:pPr>
+        <w:pStyle w:val="Style13"/>
+        <w:rPr/>
+      </w:pPr>
+      <w:r>
+        <w:rPr/>
+        <w:t>hongyigeng@hongyigeng-GL552VW:~/PycharmProjects/ImageSearch$ sudo ~/mxnet/bin/im2rec train.lst Data/ train.rec</w:t>
+      </w:r>
+    </w:p>
+    <w:p>
+      <w:pPr>
+        <w:pStyle w:val="Style13"/>
+        <w:rPr/>
+      </w:pPr>
+      <w:r>
+        <w:rPr/>
+        <w:t>/home/hongyigeng/mxnet/bin/im2rec: error while loading shared libraries: libcudart.so.9.1: cannot open shared object file: No such file or directory</w:t>
+      </w:r>
+    </w:p>
+    <w:p>
+      <w:pPr>
+        <w:pStyle w:val="Style13"/>
+        <w:rPr/>
+      </w:pPr>
+      <w:r>
+        <w:rPr/>
+        <w:t>检查过环境变量没有问题。</w:t>
+      </w:r>
+    </w:p>
+    <w:p>
+      <w:pPr>
+        <w:pStyle w:val="Style13"/>
+        <w:rPr/>
+      </w:pPr>
+      <w:r>
+        <w:rPr/>
+        <w:t>尝试以下</w:t>
+      </w:r>
+      <w:r>
+        <w:rPr/>
+        <w:t>3</w:t>
+      </w:r>
+      <w:r>
+        <w:rPr/>
+        <w:t>条命令：</w:t>
+      </w:r>
+    </w:p>
+    <w:p>
+      <w:pPr>
+        <w:pStyle w:val="Style13"/>
+        <w:rPr/>
+      </w:pPr>
+      <w:r>
+        <w:rPr/>
+        <w:t>$ sudo cp /usr/local/cuda/lib64/libcudart.so.9.0 /usr/local/lib/libcudart.so.9.0 &amp;&amp; sudo ldconfig</w:t>
+      </w:r>
+    </w:p>
+    <w:p>
+      <w:pPr>
+        <w:pStyle w:val="Style13"/>
+        <w:rPr/>
+      </w:pPr>
+      <w:r>
+        <w:rPr/>
+        <w:t>$ sudo cp /usr/local/cuda/lib64/libcublas.so.9.0 /usr/local/lib/libcublas.so.9.0 &amp;&amp; sudo ldconfig</w:t>
+      </w:r>
+    </w:p>
+    <w:p>
+      <w:pPr>
+        <w:pStyle w:val="Style13"/>
+        <w:rPr/>
+      </w:pPr>
+      <w:r>
+        <w:rPr/>
+        <w:t>$ sudo cp /usr/local/cuda/lib64/libcurand.so.9.0 /usr/local/lib/libcurand.so.9.0 &amp;&amp; sudo ldconfig</w:t>
+      </w:r>
+    </w:p>
+    <w:p>
+      <w:pPr>
+        <w:pStyle w:val="Style13"/>
+        <w:rPr/>
+      </w:pPr>
+      <w:r>
+        <w:rPr/>
+        <w:t>无效</w:t>
+      </w:r>
+    </w:p>
+    <w:p>
+      <w:pPr>
+        <w:pStyle w:val="Style13"/>
+        <w:rPr/>
+      </w:pPr>
+      <w:r>
+        <w:rPr/>
+        <w:t>解决办法：</w:t>
+      </w:r>
+    </w:p>
+    <w:p>
+      <w:pPr>
+        <w:pStyle w:val="Style13"/>
+        <w:rPr/>
+      </w:pPr>
+      <w:r>
+        <w:rPr/>
+        <w:t>使用</w:t>
+      </w:r>
+      <w:r>
+        <w:rPr/>
+        <w:t>mxnet/tools</w:t>
+      </w:r>
+      <w:r>
+        <w:rPr/>
+        <w:t>文件夹内的</w:t>
+      </w:r>
+      <w:r>
+        <w:rPr/>
+        <w:t>im2rec.py</w:t>
+      </w:r>
+      <w:r>
+        <w:rPr/>
+        <w:t>即可</w:t>
+      </w:r>
+    </w:p>
+    <w:p>
+      <w:pPr>
+        <w:pStyle w:val="Style13"/>
+        <w:spacing w:before="0" w:after="140"/>
+        <w:rPr/>
+      </w:pPr>
+      <w:r>
+        <w:rPr/>
+        <w:t>sudo python ~/mxnet/tools/im2rec.py --num-thread=4 train.lst  .</w:t>
+      </w:r>
+    </w:p>
+    <w:p>
+      <w:pPr>
+        <w:pStyle w:val="Style13"/>
+        <w:spacing w:before="0" w:after="140"/>
+        <w:rPr/>
+      </w:pPr>
+      <w:r>
+        <w:rPr/>
+      </w:r>
+    </w:p>
+    <w:p>
+      <w:pPr>
+        <w:pStyle w:val="Style13"/>
+        <w:spacing w:before="0" w:after="140"/>
+        <w:rPr/>
+      </w:pPr>
+      <w:r>
+        <w:rPr/>
+        <w:t>2.</w:t>
+      </w:r>
+      <w:r>
+        <w:rPr/>
+        <w:t>运行训练脚本时发生错误：</w:t>
+      </w:r>
+    </w:p>
+    <w:p>
+      <w:pPr>
+        <w:pStyle w:val="Style13"/>
+        <w:spacing w:before="0" w:after="140"/>
+        <w:rPr/>
+      </w:pPr>
+      <w:r>
+        <w:rPr/>
+        <w:t>RuntimeError: simple_bind error. Arguments:</w:t>
+      </w:r>
+    </w:p>
+    <w:p>
+      <w:pPr>
+        <w:pStyle w:val="Style13"/>
+        <w:spacing w:before="0" w:after="140"/>
+        <w:rPr/>
+      </w:pPr>
+      <w:r>
+        <w:rPr/>
+        <w:t>data: (50, 3L, 227L, 227L)</w:t>
+      </w:r>
+    </w:p>
+    <w:p>
+      <w:pPr>
+        <w:pStyle w:val="Style13"/>
+        <w:spacing w:before="0" w:after="140"/>
+        <w:rPr/>
+      </w:pPr>
+      <w:r>
+        <w:rPr/>
+        <w:t>softmax_label: (50,)</w:t>
+      </w:r>
+    </w:p>
+    <w:p>
+      <w:pPr>
+        <w:pStyle w:val="Style13"/>
+        <w:spacing w:before="0" w:after="140"/>
+        <w:rPr/>
+      </w:pPr>
+      <w:r>
+        <w:rPr/>
+        <w:t>[19:36:47] src/storage/storage.cc:119: Check failed: e == cudaSuccess || e == cudaErrorCudartUnloading CUDA: unknown error</w:t>
+      </w:r>
+    </w:p>
+    <w:p>
+      <w:pPr>
+        <w:pStyle w:val="Style13"/>
+        <w:spacing w:before="0" w:after="140"/>
+        <w:rPr/>
+      </w:pPr>
+      <w:r>
+        <w:rPr/>
+        <w:t>尝试重装</w:t>
+      </w:r>
+      <w:r>
+        <w:rPr/>
+        <w:t>CUDA9.1</w:t>
+      </w:r>
+      <w:r>
+        <w:rPr/>
+        <w:t>以替换</w:t>
+      </w:r>
+      <w:r>
+        <w:rPr/>
+        <w:t>CUDA9.0</w:t>
+      </w:r>
+      <w:r>
+        <w:rPr/>
+        <w:t>：</w:t>
+      </w:r>
+    </w:p>
+    <w:p>
+      <w:pPr>
+        <w:pStyle w:val="Style13"/>
+        <w:spacing w:before="0" w:after="140"/>
+        <w:rPr/>
+      </w:pPr>
+      <w:r>
+        <w:rPr/>
+        <w:t>首先卸载：</w:t>
+      </w:r>
+      <w:r>
+        <w:rPr/>
+        <w:t>sudo /usr/local/cuda/bin/uninstall_cuda_9.0.pl</w:t>
+      </w:r>
+    </w:p>
+    <w:p>
+      <w:pPr>
+        <w:pStyle w:val="Style13"/>
+        <w:spacing w:before="0" w:after="140"/>
+        <w:rPr/>
+      </w:pPr>
+      <w:r>
+        <w:rPr/>
+        <w:t>运行安装程序：</w:t>
+      </w:r>
+      <w:r>
+        <w:rPr/>
+        <w:t>sudo sh cuda_9.1.85_387.26_linux.run –override</w:t>
+      </w:r>
+    </w:p>
+    <w:p>
+      <w:pPr>
+        <w:pStyle w:val="Style13"/>
+        <w:spacing w:before="0" w:after="140"/>
+        <w:rPr/>
+      </w:pPr>
+      <w:r>
+        <w:rPr/>
+        <w:t>安装之后试图运行</w:t>
+      </w:r>
+      <w:r>
+        <w:rPr/>
+        <w:t>CUDA-examples</w:t>
+      </w:r>
+      <w:r>
+        <w:rPr/>
+        <w:t>中的</w:t>
+      </w:r>
+      <w:r>
+        <w:rPr/>
+        <w:t>deviceQuery</w:t>
+      </w:r>
+      <w:r>
+        <w:rPr/>
+        <w:t>出错，显示：</w:t>
+      </w:r>
+    </w:p>
+    <w:p>
+      <w:pPr>
+        <w:pStyle w:val="Style13"/>
+        <w:spacing w:before="0" w:after="140"/>
+        <w:rPr/>
+      </w:pPr>
+      <w:r>
+        <w:rPr/>
+        <w:t>./deviceQuery Starting...</w:t>
+      </w:r>
+    </w:p>
+    <w:p>
+      <w:pPr>
+        <w:pStyle w:val="Style13"/>
+        <w:spacing w:before="0" w:after="140"/>
+        <w:rPr/>
+      </w:pPr>
+      <w:r>
+        <w:rPr/>
+      </w:r>
+    </w:p>
+    <w:p>
+      <w:pPr>
+        <w:pStyle w:val="Style13"/>
+        <w:spacing w:before="0" w:after="140"/>
+        <w:rPr/>
+      </w:pPr>
+      <w:r>
+        <w:rPr/>
+        <w:t xml:space="preserve"> </w:t>
+      </w:r>
+      <w:r>
+        <w:rPr/>
+        <w:t>CUDA Device Query (Runtime API) version (CUDART static linking)</w:t>
+      </w:r>
+    </w:p>
+    <w:p>
+      <w:pPr>
+        <w:pStyle w:val="Style13"/>
+        <w:spacing w:before="0" w:after="140"/>
+        <w:rPr/>
+      </w:pPr>
+      <w:r>
+        <w:rPr/>
+      </w:r>
+    </w:p>
+    <w:p>
+      <w:pPr>
+        <w:pStyle w:val="Style13"/>
+        <w:spacing w:before="0" w:after="140"/>
+        <w:rPr/>
+      </w:pPr>
+      <w:r>
+        <w:rPr/>
+        <w:t>cudaGetDeviceCount returned 30</w:t>
+      </w:r>
+    </w:p>
+    <w:p>
+      <w:pPr>
+        <w:pStyle w:val="Style13"/>
+        <w:spacing w:before="0" w:after="140"/>
+        <w:rPr/>
+      </w:pPr>
+      <w:r>
+        <w:rPr/>
+        <w:t>-&gt; unknown error</w:t>
+      </w:r>
+    </w:p>
+    <w:p>
+      <w:pPr>
+        <w:pStyle w:val="Style13"/>
+        <w:spacing w:before="0" w:after="140"/>
+        <w:rPr/>
+      </w:pPr>
+      <w:r>
+        <w:rPr/>
+        <w:t>Result = FAIL</w:t>
+      </w:r>
+    </w:p>
+    <w:p>
+      <w:pPr>
+        <w:pStyle w:val="Style13"/>
+        <w:spacing w:before="0" w:after="140"/>
+        <w:rPr/>
+      </w:pPr>
+      <w:r>
+        <w:rPr/>
+        <w:t>解决办法：</w:t>
+      </w:r>
+    </w:p>
+    <w:p>
+      <w:pPr>
+        <w:pStyle w:val="Style13"/>
+        <w:spacing w:before="0" w:after="140"/>
+        <w:rPr/>
+      </w:pPr>
+      <w:r>
+        <w:rPr/>
+        <w:t>重启。。。</w:t>
+      </w:r>
+    </w:p>
+    <w:p>
+      <w:pPr>
+        <w:pStyle w:val="Style13"/>
+        <w:spacing w:before="0" w:after="140"/>
+        <w:rPr/>
+      </w:pPr>
+      <w:r>
+        <w:rPr/>
+      </w:r>
+    </w:p>
+    <w:p>
+      <w:pPr>
+        <w:pStyle w:val="Style13"/>
+        <w:spacing w:before="0" w:after="140"/>
+        <w:rPr/>
+      </w:pPr>
+      <w:r>
+        <w:rPr/>
+        <w:t>3.import mxnet</w:t>
+      </w:r>
+      <w:r>
+        <w:rPr/>
+        <w:t>的时候出现了</w:t>
+      </w:r>
+      <w:r>
+        <w:rPr/>
+        <w:t>OSError libcudart 9.0</w:t>
+      </w:r>
+      <w:r>
+        <w:rPr/>
+        <w:t>什么的错误，直接卸载原来的</w:t>
+      </w:r>
+      <w:r>
+        <w:rPr/>
+        <w:t>mxnet</w:t>
+      </w:r>
+      <w:r>
+        <w:rPr/>
+        <w:t>装上</w:t>
+      </w:r>
+      <w:r>
+        <w:rPr/>
+        <w:t>mxnet</w:t>
+      </w:r>
+      <w:r>
+        <w:rPr/>
+        <w:t>的</w:t>
+      </w:r>
+      <w:r>
+        <w:rPr/>
+        <w:t>GPU</w:t>
+      </w:r>
+      <w:r>
+        <w:rPr/>
+        <w:t>版本</w:t>
+      </w:r>
+      <w:r>
+        <w:rPr/>
+        <w:t>mxnet-cu91</w:t>
+      </w:r>
+    </w:p>
+    <w:p>
+      <w:pPr>
+        <w:pStyle w:val="Style13"/>
+        <w:spacing w:before="0" w:after="140"/>
+        <w:rPr/>
+      </w:pPr>
+      <w:r>
+        <w:rPr/>
+      </w:r>
+    </w:p>
+    <w:p>
+      <w:pPr>
+        <w:pStyle w:val="Style13"/>
+        <w:spacing w:before="0" w:after="140"/>
+        <w:rPr/>
+      </w:pPr>
+      <w:r>
+        <w:rPr/>
+        <w:t>4.</w:t>
+      </w:r>
+      <w:r>
+        <w:rPr/>
+        <w:t>运行训练脚本的时候出现如下错误：</w:t>
+      </w:r>
+    </w:p>
+    <w:p>
+      <w:pPr>
+        <w:pStyle w:val="Style13"/>
+        <w:spacing w:before="0" w:after="140"/>
+        <w:rPr/>
+      </w:pPr>
+      <w:r>
+        <w:rPr/>
+        <w:t>Check failed: static_cast&lt;index_t&gt;(res.rows) &gt;= param_.data_shape[1] &amp;&amp; static_cast&lt;index_t&gt;(res.cols) &gt;= param_.data_shape[2] input image size smaller than input shape</w:t>
+      </w:r>
+    </w:p>
+    <w:p>
+      <w:pPr>
+        <w:pStyle w:val="Style13"/>
+        <w:spacing w:before="0" w:after="140"/>
+        <w:rPr/>
+      </w:pPr>
+      <w:r>
+        <w:rPr/>
+        <w:t>应该是数据集中的有些图片尺寸小于</w:t>
+      </w:r>
+      <w:r>
+        <w:rPr/>
+        <w:t>AlexNet</w:t>
+      </w:r>
+      <w:r>
+        <w:rPr/>
+        <w:t>的输入图片尺寸要求</w:t>
+      </w:r>
+      <w:r>
+        <w:rPr/>
+        <w:t>277*277</w:t>
+      </w:r>
+      <w:r>
+        <w:rPr/>
+        <w:t>。</w:t>
+      </w:r>
+    </w:p>
+    <w:p>
+      <w:pPr>
+        <w:pStyle w:val="Style13"/>
+        <w:spacing w:before="0" w:after="140"/>
+        <w:rPr/>
+      </w:pPr>
+      <w:r>
+        <w:rPr/>
+        <w:t>解决办法就是要把数据集中的图片全部都</w:t>
+      </w:r>
+      <w:r>
+        <w:rPr/>
+        <w:t>resize</w:t>
+      </w:r>
+      <w:r>
+        <w:rPr/>
+        <w:t>一下。</w:t>
+      </w:r>
+    </w:p>
+    <w:p>
+      <w:pPr>
+        <w:pStyle w:val="Style13"/>
+        <w:spacing w:before="0" w:after="140"/>
+        <w:rPr/>
+      </w:pPr>
+      <w:r>
+        <w:rPr/>
+      </w:r>
+    </w:p>
+    <w:p>
+      <w:pPr>
+        <w:pStyle w:val="2"/>
+        <w:numPr>
+          <w:ilvl w:val="1"/>
+          <w:numId w:val="3"/>
+        </w:numPr>
+        <w:rPr/>
+      </w:pPr>
+      <w:r>
+        <w:rPr/>
+        <w:t>问题记录：</w:t>
+      </w:r>
+    </w:p>
+    <w:p>
+      <w:pPr>
+        <w:pStyle w:val="Style13"/>
+        <w:rPr/>
+      </w:pPr>
+      <w:r>
+        <w:rPr/>
+        <w:t>1.</w:t>
+      </w:r>
+      <w:r>
+        <w:rPr/>
+        <w:t>训练出来的模型的准确率太低，测试了测试集和验证集，准确率都只有</w:t>
+      </w:r>
+      <w:r>
+        <w:rPr/>
+        <w:t>40%</w:t>
+      </w:r>
+      <w:r>
+        <w:rPr/>
+        <w:t>。查看了</w:t>
+      </w:r>
+      <w:r>
+        <w:rPr/>
+        <w:t>Annotations</w:t>
+      </w:r>
+      <w:r>
+        <w:rPr/>
+        <w:t>中的</w:t>
+      </w:r>
+      <w:r>
+        <w:rPr/>
+        <w:t>xml</w:t>
+      </w:r>
+      <w:r>
+        <w:rPr/>
+        <w:t>文件，发现很多图片标注出来的物体都不止一个，而我做</w:t>
+      </w:r>
+      <w:r>
+        <w:rPr/>
+        <w:t>lst</w:t>
+      </w:r>
+      <w:r>
+        <w:rPr/>
+        <w:t>文件时只是取了第一个物体做为该图片所属的类别，而第一个物体未必是该图片中最明显的，可能这个会是导致准确率低的原因吧。</w:t>
+      </w:r>
+    </w:p>
+    <w:p>
+      <w:pPr>
+        <w:pStyle w:val="Style13"/>
+        <w:spacing w:before="0" w:after="140"/>
+        <w:rPr/>
+      </w:pPr>
+      <w:r>
+        <w:rPr/>
+        <w:t>试着去找单标签的数据集，即图片只有一个标签，图片中只有一个明显的主要物体，有</w:t>
+      </w:r>
+      <w:r>
+        <w:rPr/>
+        <w:t>CIFAR-10</w:t>
+      </w:r>
+      <w:r>
+        <w:rPr/>
+        <w:t>和</w:t>
+      </w:r>
+      <w:r>
+        <w:rPr/>
+        <w:t>CIFAR-100</w:t>
+      </w:r>
+      <w:r>
+        <w:rPr/>
+        <w:t>，但是这个数据集中的图片分辨率都太低，只有</w:t>
+      </w:r>
+      <w:r>
+        <w:rPr/>
+        <w:t>32x32</w:t>
+      </w:r>
+      <w:r>
+        <w:rPr/>
+        <w:t>，很不行。因此考虑还是使用</w:t>
+      </w:r>
+      <w:r>
+        <w:rPr/>
+        <w:t>Pascal VOC</w:t>
+      </w:r>
+      <w:r>
+        <w:rPr/>
+        <w:t>数据集，但是要带</w:t>
+      </w:r>
+      <w:r>
+        <w:rPr/>
+        <w:t>bounding box</w:t>
+      </w:r>
+      <w:r>
+        <w:rPr/>
+        <w:t>作为输出，考虑实现一个</w:t>
+      </w:r>
+      <w:r>
+        <w:rPr/>
+        <w:t>RCNN</w:t>
+      </w:r>
+      <w:r>
+        <w:rPr/>
+        <w:t>。</w:t>
+      </w:r>
+    </w:p>
+    <w:p>
+      <w:pPr>
+        <w:pStyle w:val="Style13"/>
+        <w:spacing w:before="0" w:after="140"/>
+        <w:rPr/>
+      </w:pPr>
+      <w:r>
+        <w:rPr/>
+        <w:t>2.</w:t>
+      </w:r>
+      <w:r>
+        <w:rPr/>
+        <w:t>在尝试</w:t>
+      </w:r>
+      <w:r>
+        <w:rPr/>
+        <w:t>RCNN</w:t>
+      </w:r>
+      <w:r>
+        <w:rPr/>
+        <w:t>的算法思想之后，用</w:t>
+      </w:r>
+      <w:r>
+        <w:rPr/>
+        <w:t>AlexNet</w:t>
+      </w:r>
+      <w:r>
+        <w:rPr/>
+        <w:t>训练框中的物体效果也不好。</w:t>
+      </w:r>
+    </w:p>
+    <w:p>
+      <w:pPr>
+        <w:pStyle w:val="Style13"/>
+        <w:rPr/>
+      </w:pPr>
+      <w:r>
+        <w:rPr/>
+        <w:t>测试之后发现准确率还是只有</w:t>
+      </w:r>
+      <w:r>
+        <w:rPr/>
+        <w:t>42.65%.</w:t>
+      </w:r>
+      <w:r>
+        <w:rPr/>
+        <w:t>。。。。</w:t>
+      </w:r>
+    </w:p>
+    <w:p>
+      <w:pPr>
+        <w:pStyle w:val="Style13"/>
+        <w:spacing w:before="0" w:after="140"/>
+        <w:rPr/>
+      </w:pPr>
+      <w:r>
+        <w:rPr/>
+        <w:t>测试发现模型的预测全部都是</w:t>
+      </w:r>
+      <w:r>
+        <w:rPr/>
+        <w:t>person</w:t>
+      </w:r>
+      <w:r>
+        <w:rPr/>
+        <w:t>，而</w:t>
+      </w:r>
+      <w:r>
+        <w:rPr/>
+        <w:t>person</w:t>
+      </w:r>
+      <w:r>
+        <w:rPr/>
+        <w:t>占了测试集中的</w:t>
+      </w:r>
+      <w:r>
+        <w:rPr/>
+        <w:t>40%</w:t>
+      </w:r>
+      <w:r>
+        <w:rPr/>
+        <w:t>多。</w:t>
+      </w:r>
+    </w:p>
+    <w:p>
+      <w:pPr>
+        <w:pStyle w:val="Style13"/>
+        <w:spacing w:before="0" w:after="140"/>
+        <w:rPr/>
+      </w:pPr>
+      <w:r>
+        <w:rPr/>
+        <w:t>查看训练日志发现训练时的</w:t>
+      </w:r>
+      <w:r>
+        <w:rPr/>
+        <w:t>loss</w:t>
+      </w:r>
+      <w:r>
+        <w:rPr/>
+        <w:t>根本就没有降。。。</w:t>
+      </w:r>
+    </w:p>
+    <w:p>
+      <w:pPr>
+        <w:pStyle w:val="Style13"/>
+        <w:spacing w:before="0" w:after="140"/>
+        <w:rPr/>
+      </w:pPr>
+      <w:r>
+        <w:rPr/>
+        <w:t>3.</w:t>
+      </w:r>
+      <w:r>
+        <w:rPr/>
+        <w:t>在迷你数据集上的训练发现训练的效果居然也是一样！甚至还更差劲，</w:t>
+      </w:r>
+      <w:r>
+        <w:rPr/>
+        <w:t>Train</w:t>
+      </w:r>
+      <w:r>
+        <w:rPr/>
+        <w:t>和</w:t>
+      </w:r>
+      <w:r>
+        <w:rPr/>
+        <w:t>val</w:t>
+      </w:r>
+      <w:r>
+        <w:rPr/>
+        <w:t>的</w:t>
+      </w:r>
+      <w:r>
+        <w:rPr/>
+        <w:t>acc</w:t>
+      </w:r>
+      <w:r>
+        <w:rPr/>
+        <w:t>都超过</w:t>
+      </w:r>
+      <w:r>
+        <w:rPr/>
+        <w:t>40%</w:t>
+      </w:r>
+      <w:r>
+        <w:rPr/>
+        <w:t>。</w:t>
+      </w:r>
+    </w:p>
+    <w:p>
+      <w:pPr>
+        <w:pStyle w:val="Style13"/>
+        <w:spacing w:before="0" w:after="140"/>
+        <w:rPr/>
+      </w:pPr>
+      <w:r>
+        <w:rPr/>
+        <w:drawing>
+          <wp:anchor behindDoc="0" distT="0" distB="0" distL="0" distR="0" simplePos="0" locked="0" layoutInCell="1" allowOverlap="1" relativeHeight="2">
+            <wp:simplePos x="0" y="0"/>
+            <wp:positionH relativeFrom="column">
+              <wp:align>center</wp:align>
+            </wp:positionH>
+            <wp:positionV relativeFrom="paragraph">
+              <wp:posOffset>635</wp:posOffset>
+            </wp:positionV>
+            <wp:extent cx="6120130" cy="3445510"/>
+            <wp:effectExtent l="0" t="0" r="0" b="0"/>
+            <wp:wrapSquare wrapText="largest"/>
+            <wp:docPr id="6" name="图像1" descr=""/>
+            <wp:cNvGraphicFramePr>
+              <a:graphicFrameLocks xmlns:a="http://schemas.openxmlformats.org/drawingml/2006/main" noChangeAspect="1"/>
+            </wp:cNvGraphicFramePr>
+            <a:graphic xmlns:a="http://schemas.openxmlformats.org/drawingml/2006/main">
+              <a:graphicData uri="http://schemas.openxmlformats.org/drawingml/2006/picture">
+                <pic:pic xmlns:pic="http://schemas.openxmlformats.org/drawingml/2006/picture">
+                  <pic:nvPicPr>
+                    <pic:cNvPr id="6" name="图像1" descr=""/>
+                    <pic:cNvPicPr>
+                      <a:picLocks noChangeAspect="1" noChangeArrowheads="1"/>
+                    </pic:cNvPicPr>
+                  </pic:nvPicPr>
+                  <pic:blipFill>
+                    <a:blip r:embed="rId7"/>
+                    <a:stretch>
+                      <a:fillRect/>
+                    </a:stretch>
+                  </pic:blipFill>
+                  <pic:spPr bwMode="auto">
+                    <a:xfrm>
+                      <a:off x="0" y="0"/>
+                      <a:ext cx="6120130" cy="3445510"/>
+                    </a:xfrm>
+                    <a:prstGeom prst="rect">
+                      <a:avLst/>
+                    </a:prstGeom>
+                  </pic:spPr>
+                </pic:pic>
+              </a:graphicData>
+            </a:graphic>
+          </wp:anchor>
+        </w:drawing>
+      </w:r>
+    </w:p>
+    <w:p>
+      <w:pPr>
+        <w:pStyle w:val="Style13"/>
+        <w:spacing w:before="0" w:after="140"/>
+        <w:rPr/>
+      </w:pPr>
+      <w:r>
+        <w:rPr/>
+        <w:t>在把</w:t>
+      </w:r>
+      <w:r>
+        <w:rPr/>
+        <w:t>dropout</w:t>
+      </w:r>
+      <w:r>
+        <w:rPr/>
+        <w:t>层去掉之后效果依旧没有更好。</w:t>
+      </w:r>
+    </w:p>
+    <w:p>
+      <w:pPr>
+        <w:pStyle w:val="Style13"/>
+        <w:spacing w:before="0" w:after="140"/>
+        <w:rPr/>
+      </w:pPr>
+      <w:r>
+        <w:rPr/>
+        <w:t>我现在尝试去训练一下</w:t>
+      </w:r>
+      <w:r>
+        <w:rPr/>
+        <w:t>CIFAR-10</w:t>
+      </w:r>
+      <w:r>
+        <w:rPr/>
+        <w:t>数据集，看是否正常，这部分内容写在</w:t>
+      </w:r>
+      <w:r>
+        <w:rPr/>
+        <w:t>test/testTrainingOnCifar10.py</w:t>
+      </w:r>
+      <w:r>
+        <w:rPr/>
+        <w:t>中：</w:t>
+      </w:r>
+    </w:p>
+    <w:p>
+      <w:pPr>
+        <w:pStyle w:val="Style13"/>
+        <w:spacing w:before="0" w:after="140"/>
+        <w:rPr/>
+      </w:pPr>
+      <w:r>
+        <w:rPr/>
+        <w:t>除了</w:t>
+      </w:r>
+      <w:r>
+        <w:rPr/>
+        <w:t>optimizer_params</w:t>
+      </w:r>
+      <w:r>
+        <w:rPr/>
+        <w:t>为自己原来使用的之外，其他部分包括数据的载入以及网络结构参考网上</w:t>
+      </w:r>
+      <w:bookmarkStart w:id="0" w:name="__DdeLink__392_1800737958"/>
+      <w:r>
+        <w:rPr/>
+        <w:t>https://www.cnblogs.com/Mu001999/p/6221100.html</w:t>
+      </w:r>
+      <w:bookmarkEnd w:id="0"/>
+      <w:r>
+        <w:rPr/>
+        <w:t>，训练的效果如下：</w:t>
+      </w:r>
+    </w:p>
+    <w:p>
+      <w:pPr>
+        <w:pStyle w:val="Style13"/>
+        <w:spacing w:before="0" w:after="140"/>
+        <w:rPr/>
+      </w:pPr>
+      <w:r>
+        <w:rPr/>
+        <w:drawing>
+          <wp:anchor behindDoc="0" distT="0" distB="0" distL="0" distR="0" simplePos="0" locked="0" layoutInCell="1" allowOverlap="1" relativeHeight="3">
+            <wp:simplePos x="0" y="0"/>
+            <wp:positionH relativeFrom="column">
+              <wp:align>center</wp:align>
+            </wp:positionH>
+            <wp:positionV relativeFrom="paragraph">
+              <wp:posOffset>635</wp:posOffset>
+            </wp:positionV>
+            <wp:extent cx="6120130" cy="3272790"/>
+            <wp:effectExtent l="0" t="0" r="0" b="0"/>
+            <wp:wrapSquare wrapText="largest"/>
+            <wp:docPr id="7" name="图像2" descr=""/>
+            <wp:cNvGraphicFramePr>
+              <a:graphicFrameLocks xmlns:a="http://schemas.openxmlformats.org/drawingml/2006/main" noChangeAspect="1"/>
+            </wp:cNvGraphicFramePr>
+            <a:graphic xmlns:a="http://schemas.openxmlformats.org/drawingml/2006/main">
+              <a:graphicData uri="http://schemas.openxmlformats.org/drawingml/2006/picture">
+                <pic:pic xmlns:pic="http://schemas.openxmlformats.org/drawingml/2006/picture">
+                  <pic:nvPicPr>
+                    <pic:cNvPr id="7" name="图像2" descr=""/>
+                    <pic:cNvPicPr>
+                      <a:picLocks noChangeAspect="1" noChangeArrowheads="1"/>
+                    </pic:cNvPicPr>
+                  </pic:nvPicPr>
+                  <pic:blipFill>
+                    <a:blip r:embed="rId8"/>
+                    <a:stretch>
+                      <a:fillRect/>
+                    </a:stretch>
+                  </pic:blipFill>
+                  <pic:spPr bwMode="auto">
+                    <a:xfrm>
+                      <a:off x="0" y="0"/>
+                      <a:ext cx="6120130" cy="3272790"/>
+                    </a:xfrm>
+                    <a:prstGeom prst="rect">
+                      <a:avLst/>
+                    </a:prstGeom>
+                  </pic:spPr>
+                </pic:pic>
+              </a:graphicData>
+            </a:graphic>
+          </wp:anchor>
+        </w:drawing>
+      </w:r>
+    </w:p>
+    <w:p>
+      <w:pPr>
+        <w:pStyle w:val="Style13"/>
+        <w:spacing w:before="0" w:after="140"/>
+        <w:rPr/>
+      </w:pPr>
+      <w:r>
+        <w:rPr/>
+        <w:t>网络结构为</w:t>
+      </w:r>
+      <w:r>
+        <w:rPr/>
+        <w:t>MLP</w:t>
+      </w:r>
+      <w:r>
+        <w:rPr/>
+        <w:t>，现在考虑照搬那个博客写的，再看看效果如何：</w:t>
+      </w:r>
+    </w:p>
+    <w:p>
+      <w:pPr>
+        <w:pStyle w:val="Style13"/>
+        <w:spacing w:before="0" w:after="140"/>
+        <w:rPr/>
+      </w:pPr>
+      <w:r>
+        <w:rPr/>
+        <w:t>直接用博客中的代码居然验证集的准确率一直都是</w:t>
+      </w:r>
+      <w:r>
+        <w:rPr/>
+        <w:t>0.1</w:t>
+      </w:r>
+      <w:r>
+        <w:rPr/>
+        <w:t>，数据集有</w:t>
+      </w:r>
+      <w:r>
+        <w:rPr/>
+        <w:t>10</w:t>
+      </w:r>
+      <w:r>
+        <w:rPr/>
+        <w:t>类，也就是说根本就没有训练效果！</w:t>
+      </w:r>
+      <w:r>
+        <w:rPr/>
+        <w:t>loss</w:t>
+      </w:r>
+      <w:r>
+        <w:rPr/>
+        <w:t>也一直不降！把激活函数换成</w:t>
+      </w:r>
+      <w:r>
+        <w:rPr/>
+        <w:t>sigmoid</w:t>
+      </w:r>
+      <w:r>
+        <w:rPr/>
+        <w:t>也没有用。</w:t>
+      </w:r>
+    </w:p>
+    <w:p>
+      <w:pPr>
+        <w:pStyle w:val="Style13"/>
+        <w:spacing w:before="0" w:after="140"/>
+        <w:rPr/>
+      </w:pPr>
+      <w:r>
+        <w:rPr/>
+        <w:t>将网络结构换成</w:t>
+      </w:r>
+      <w:r>
+        <w:rPr/>
+        <w:t>lenet</w:t>
+      </w:r>
+      <w:r>
+        <w:rPr/>
+        <w:t>再来训练</w:t>
+      </w:r>
+      <w:r>
+        <w:rPr/>
+        <w:t>CIFAR10</w:t>
+      </w:r>
+      <w:r>
+        <w:rPr/>
+        <w:t>之后：</w:t>
+      </w:r>
+    </w:p>
+    <w:p>
+      <w:pPr>
+        <w:pStyle w:val="Style13"/>
+        <w:spacing w:before="0" w:after="140"/>
+        <w:rPr/>
+      </w:pPr>
+      <w:r>
+        <w:rPr/>
+        <w:t>（</w:t>
+      </w:r>
+      <w:r>
+        <w:rPr/>
+        <w:t>lenet</w:t>
+      </w:r>
+      <w:r>
+        <w:rPr/>
+        <w:t>的结构来自</w:t>
+      </w:r>
+      <w:r>
+        <w:rPr/>
+        <w:t>mxnet/example/image-classification/train_mnist.R</w:t>
+      </w:r>
+      <w:r>
+        <w:rPr/>
+        <w:t>）</w:t>
+      </w:r>
+    </w:p>
+    <w:p>
+      <w:pPr>
+        <w:pStyle w:val="Style13"/>
+        <w:spacing w:before="0" w:after="140"/>
+        <w:rPr/>
+      </w:pPr>
+      <w:r>
+        <w:drawing>
+          <wp:anchor behindDoc="0" distT="0" distB="0" distL="0" distR="0" simplePos="0" locked="0" layoutInCell="1" allowOverlap="1" relativeHeight="4">
+            <wp:simplePos x="0" y="0"/>
+            <wp:positionH relativeFrom="column">
+              <wp:align>center</wp:align>
+            </wp:positionH>
+            <wp:positionV relativeFrom="paragraph">
+              <wp:posOffset>635</wp:posOffset>
+            </wp:positionV>
+            <wp:extent cx="6120130" cy="3442335"/>
+            <wp:effectExtent l="0" t="0" r="0" b="0"/>
+            <wp:wrapSquare wrapText="largest"/>
+            <wp:docPr id="8" name="图像3" descr=""/>
+            <wp:cNvGraphicFramePr>
+              <a:graphicFrameLocks xmlns:a="http://schemas.openxmlformats.org/drawingml/2006/main" noChangeAspect="1"/>
+            </wp:cNvGraphicFramePr>
+            <a:graphic xmlns:a="http://schemas.openxmlformats.org/drawingml/2006/main">
+              <a:graphicData uri="http://schemas.openxmlformats.org/drawingml/2006/picture">
+                <pic:pic xmlns:pic="http://schemas.openxmlformats.org/drawingml/2006/picture">
+                  <pic:nvPicPr>
+                    <pic:cNvPr id="8" name="图像3" descr=""/>
+                    <pic:cNvPicPr>
+                      <a:picLocks noChangeAspect="1" noChangeArrowheads="1"/>
+                    </pic:cNvPicPr>
+                  </pic:nvPicPr>
+                  <pic:blipFill>
+                    <a:blip r:embed="rId9"/>
+                    <a:stretch>
+                      <a:fillRect/>
+                    </a:stretch>
+                  </pic:blipFill>
+                  <pic:spPr bwMode="auto">
+                    <a:xfrm>
+                      <a:off x="0" y="0"/>
+                      <a:ext cx="6120130" cy="3442335"/>
+                    </a:xfrm>
+                    <a:prstGeom prst="rect">
+                      <a:avLst/>
+                    </a:prstGeom>
+                  </pic:spPr>
+                </pic:pic>
+              </a:graphicData>
+            </a:graphic>
+          </wp:anchor>
+        </w:drawing>
+      </w:r>
+      <w:r>
+        <w:rPr/>
+        <w:t>居</w:t>
+      </w:r>
+      <w:r>
+        <w:rPr/>
+        <w:t>然有效果了！！</w:t>
+      </w:r>
+      <w:r>
+        <w:rPr/>
+        <w:t>val_acc</w:t>
+      </w:r>
+      <w:r>
+        <w:rPr/>
+        <w:t>训练结束时到达了</w:t>
+      </w:r>
+      <w:r>
+        <w:rPr/>
+        <w:t>60%</w:t>
+      </w:r>
+      <w:r>
+        <w:rPr/>
+        <w:t>多！（均方误差这个指标估计有点问题）</w:t>
+      </w:r>
+    </w:p>
+    <w:p>
+      <w:pPr>
+        <w:pStyle w:val="Style13"/>
+        <w:spacing w:before="0" w:after="140"/>
+        <w:rPr/>
+      </w:pPr>
+      <w:r>
+        <w:rPr/>
+        <w:t>于是又返回到原来的</w:t>
+      </w:r>
+      <w:r>
+        <w:rPr/>
+        <w:t>AlexNet</w:t>
+      </w:r>
+      <w:r>
+        <w:rPr/>
+        <w:t>结构上做改动：</w:t>
+      </w:r>
+    </w:p>
+    <w:p>
+      <w:pPr>
+        <w:pStyle w:val="Style13"/>
+        <w:spacing w:before="0" w:after="140"/>
+        <w:rPr/>
+      </w:pPr>
+      <w:r>
+        <w:rPr/>
+        <w:t>将</w:t>
+      </w:r>
+      <w:r>
+        <w:rPr/>
+        <w:t>relu</w:t>
+      </w:r>
+      <w:r>
+        <w:rPr/>
+        <w:t>改为</w:t>
+      </w:r>
+      <w:r>
+        <w:rPr/>
+        <w:t>tanh</w:t>
       </w:r>
       <w:r>
         <w:rPr/>
@@ -2914,8 +3152,53 @@
       </w:pPr>
       <w:r>
         <w:rPr/>
+        <w:t>去掉</w:t>
+      </w:r>
+      <w:r>
+        <w:rPr/>
+        <w:t>LRN</w:t>
+      </w:r>
+      <w:r>
+        <w:rPr/>
+        <w:t>和</w:t>
+      </w:r>
+      <w:r>
+        <w:rPr/>
+        <w:t>dropout</w:t>
+      </w:r>
+      <w:r>
+        <w:rPr/>
+        <w:t>：没用</w:t>
+      </w:r>
+    </w:p>
+    <w:p>
+      <w:pPr>
+        <w:pStyle w:val="Style13"/>
+        <w:spacing w:before="0" w:after="140"/>
+        <w:rPr/>
+      </w:pPr>
+      <w:r>
+        <w:rPr/>
+        <w:t>把网络结构换成</w:t>
+      </w:r>
+      <w:r>
+        <w:rPr/>
+        <w:t>LeNet</w:t>
+      </w:r>
+      <w:r>
+        <w:rPr/>
+        <w:t>：没用</w:t>
+      </w:r>
+    </w:p>
+    <w:p>
+      <w:pPr>
+        <w:pStyle w:val="Style13"/>
+        <w:spacing w:before="0" w:after="140"/>
+        <w:rPr/>
+      </w:pPr>
+      <w:r>
         <w:drawing>
-          <wp:anchor behindDoc="0" distT="0" distB="0" distL="0" distR="0" simplePos="0" locked="0" layoutInCell="1" allowOverlap="1" relativeHeight="7">
+          <wp:anchor behindDoc="0" distT="0" distB="0" distL="0" distR="0" simplePos="0" locked="0" layoutInCell="1" allowOverlap="1" relativeHeight="5">
             <wp:simplePos x="0" y="0"/>
             <wp:positionH relativeFrom="column">
               <wp:align>center</wp:align>
@@ -2926,7 +3209,7 @@
             <wp:extent cx="5852160" cy="4389120"/>
             <wp:effectExtent l="0" t="0" r="0" b="0"/>
             <wp:wrapSquare wrapText="largest"/>
-            <wp:docPr id="6" name="图像6" descr=""/>
+            <wp:docPr id="9" name="图像4" descr=""/>
             <wp:cNvGraphicFramePr>
               <a:graphicFrameLocks xmlns:a="http://schemas.openxmlformats.org/drawingml/2006/main" noChangeAspect="1"/>
             </wp:cNvGraphicFramePr>
@@ -2934,13 +3217,13 @@
               <a:graphicData uri="http://schemas.openxmlformats.org/drawingml/2006/picture">
                 <pic:pic xmlns:pic="http://schemas.openxmlformats.org/drawingml/2006/picture">
                   <pic:nvPicPr>
-                    <pic:cNvPr id="6" name="图像6" descr=""/>
+                    <pic:cNvPr id="9" name="图像4" descr=""/>
                     <pic:cNvPicPr>
                       <a:picLocks noChangeAspect="1" noChangeArrowheads="1"/>
                     </pic:cNvPicPr>
                   </pic:nvPicPr>
                   <pic:blipFill>
-                    <a:blip r:embed="rId7"/>
+                    <a:blip r:embed="rId10"/>
                     <a:stretch>
                       <a:fillRect/>
                     </a:stretch>
@@ -2960,6 +3243,155 @@
           </wp:anchor>
         </w:drawing>
       </w:r>
+      <w:r>
+        <w:rPr/>
+        <w:t>把</w:t>
+      </w:r>
+      <w:r>
+        <w:rPr/>
+        <w:t>网络结构换成一个简单的</w:t>
+      </w:r>
+      <w:r>
+        <w:rPr/>
+        <w:t>mlp</w:t>
+      </w:r>
+      <w:r>
+        <w:rPr/>
+        <w:t>：没用</w:t>
+      </w:r>
+    </w:p>
+    <w:p>
+      <w:pPr>
+        <w:pStyle w:val="Style13"/>
+        <w:spacing w:before="0" w:after="140"/>
+        <w:rPr/>
+      </w:pPr>
+      <w:r>
+        <w:drawing>
+          <wp:anchor behindDoc="0" distT="0" distB="0" distL="0" distR="0" simplePos="0" locked="0" layoutInCell="1" allowOverlap="1" relativeHeight="6">
+            <wp:simplePos x="0" y="0"/>
+            <wp:positionH relativeFrom="column">
+              <wp:align>center</wp:align>
+            </wp:positionH>
+            <wp:positionV relativeFrom="paragraph">
+              <wp:posOffset>635</wp:posOffset>
+            </wp:positionV>
+            <wp:extent cx="6120130" cy="3272790"/>
+            <wp:effectExtent l="0" t="0" r="0" b="0"/>
+            <wp:wrapSquare wrapText="largest"/>
+            <wp:docPr id="10" name="图像5" descr=""/>
+            <wp:cNvGraphicFramePr>
+              <a:graphicFrameLocks xmlns:a="http://schemas.openxmlformats.org/drawingml/2006/main" noChangeAspect="1"/>
+            </wp:cNvGraphicFramePr>
+            <a:graphic xmlns:a="http://schemas.openxmlformats.org/drawingml/2006/main">
+              <a:graphicData uri="http://schemas.openxmlformats.org/drawingml/2006/picture">
+                <pic:pic xmlns:pic="http://schemas.openxmlformats.org/drawingml/2006/picture">
+                  <pic:nvPicPr>
+                    <pic:cNvPr id="10" name="图像5" descr=""/>
+                    <pic:cNvPicPr>
+                      <a:picLocks noChangeAspect="1" noChangeArrowheads="1"/>
+                    </pic:cNvPicPr>
+                  </pic:nvPicPr>
+                  <pic:blipFill>
+                    <a:blip r:embed="rId11"/>
+                    <a:stretch>
+                      <a:fillRect/>
+                    </a:stretch>
+                  </pic:blipFill>
+                  <pic:spPr bwMode="auto">
+                    <a:xfrm>
+                      <a:off x="0" y="0"/>
+                      <a:ext cx="6120130" cy="3272790"/>
+                    </a:xfrm>
+                    <a:prstGeom prst="rect">
+                      <a:avLst/>
+                    </a:prstGeom>
+                  </pic:spPr>
+                </pic:pic>
+              </a:graphicData>
+            </a:graphic>
+          </wp:anchor>
+        </w:drawing>
+      </w:r>
+      <w:r>
+        <w:rPr/>
+        <w:t>把</w:t>
+      </w:r>
+      <w:r>
+        <w:rPr/>
+        <w:t>网络结构换成</w:t>
+      </w:r>
+      <w:r>
+        <w:rPr/>
+        <w:t>11</w:t>
+      </w:r>
+      <w:r>
+        <w:rPr/>
+        <w:t>层的</w:t>
+      </w:r>
+      <w:r>
+        <w:rPr/>
+        <w:t>vggNet</w:t>
+      </w:r>
+      <w:r>
+        <w:rPr/>
+        <w:t>：没用</w:t>
+      </w:r>
+    </w:p>
+    <w:p>
+      <w:pPr>
+        <w:pStyle w:val="Style13"/>
+        <w:spacing w:before="0" w:after="140"/>
+        <w:rPr/>
+      </w:pPr>
+      <w:r>
+        <w:rPr/>
+        <w:drawing>
+          <wp:anchor behindDoc="0" distT="0" distB="0" distL="0" distR="0" simplePos="0" locked="0" layoutInCell="1" allowOverlap="1" relativeHeight="7">
+            <wp:simplePos x="0" y="0"/>
+            <wp:positionH relativeFrom="column">
+              <wp:align>center</wp:align>
+            </wp:positionH>
+            <wp:positionV relativeFrom="paragraph">
+              <wp:posOffset>635</wp:posOffset>
+            </wp:positionV>
+            <wp:extent cx="5852160" cy="4389120"/>
+            <wp:effectExtent l="0" t="0" r="0" b="0"/>
+            <wp:wrapSquare wrapText="largest"/>
+            <wp:docPr id="11" name="图像6" descr=""/>
+            <wp:cNvGraphicFramePr>
+              <a:graphicFrameLocks xmlns:a="http://schemas.openxmlformats.org/drawingml/2006/main" noChangeAspect="1"/>
+            </wp:cNvGraphicFramePr>
+            <a:graphic xmlns:a="http://schemas.openxmlformats.org/drawingml/2006/main">
+              <a:graphicData uri="http://schemas.openxmlformats.org/drawingml/2006/picture">
+                <pic:pic xmlns:pic="http://schemas.openxmlformats.org/drawingml/2006/picture">
+                  <pic:nvPicPr>
+                    <pic:cNvPr id="11" name="图像6" descr=""/>
+                    <pic:cNvPicPr>
+                      <a:picLocks noChangeAspect="1" noChangeArrowheads="1"/>
+                    </pic:cNvPicPr>
+                  </pic:nvPicPr>
+                  <pic:blipFill>
+                    <a:blip r:embed="rId12"/>
+                    <a:stretch>
+                      <a:fillRect/>
+                    </a:stretch>
+                  </pic:blipFill>
+                  <pic:spPr bwMode="auto">
+                    <a:xfrm>
+                      <a:off x="0" y="0"/>
+                      <a:ext cx="5852160" cy="4389120"/>
+                    </a:xfrm>
+                    <a:prstGeom prst="rect">
+                      <a:avLst/>
+                    </a:prstGeom>
+                  </pic:spPr>
+                </pic:pic>
+              </a:graphicData>
+            </a:graphic>
+          </wp:anchor>
+        </w:drawing>
+      </w:r>
     </w:p>
     <w:p>
       <w:pPr>
@@ -2973,7 +3405,7 @@
       </w:r>
     </w:p>
     <w:sectPr>
-      <w:footerReference w:type="default" r:id="rId8"/>
+      <w:footerReference w:type="default" r:id="rId13"/>
       <w:type w:val="nextPage"/>
       <w:pgSz w:w="11906" w:h="16838"/>
       <w:pgMar w:left="1134" w:right="1134" w:header="0" w:top="1134" w:footer="1134" w:bottom="1693" w:gutter="0"/>

</xml_diff>

<commit_message>
improve visualization in testPredictorInterface.py
</commit_message>
<xml_diff>
--- a/毕业设计记录.docx
+++ b/毕业设计记录.docx
@@ -1817,7 +1817,7 @@
       </w:r>
       <w:r>
         <w:rPr/>
-        <w:t>，红色框为程序识别结果。</w:t>
+        <w:t>，其他框为程序识别结果。</w:t>
       </w:r>
     </w:p>
     <w:p>
@@ -1862,6 +1862,40 @@
       <w:r>
         <w:rPr/>
         <w:t>之后直接会漏掉一大堆该识别出来的物体，说明模型对该识别出来的物体把握不高。</w:t>
+      </w:r>
+    </w:p>
+    <w:p>
+      <w:pPr>
+        <w:pStyle w:val="Style13"/>
+        <w:rPr/>
+      </w:pPr>
+      <w:r>
+        <w:rPr/>
+        <w:t>在</w:t>
+      </w:r>
+      <w:r>
+        <w:rPr/>
+        <w:t>RCNN</w:t>
+      </w:r>
+      <w:r>
+        <w:rPr/>
+        <w:t>的论文中有对这些框做</w:t>
+      </w:r>
+      <w:r>
+        <w:rPr/>
+        <w:t>Bounding Box Regression</w:t>
+      </w:r>
+      <w:r>
+        <w:rPr/>
+        <w:t>以获得更好的框的效果，它的想法是训练一个模型，学习的是结果框和</w:t>
+      </w:r>
+      <w:r>
+        <w:rPr/>
+        <w:t>Ground Truth</w:t>
+      </w:r>
+      <w:r>
+        <w:rPr/>
+        <w:t>之间的一种映射，训练完了之后对每个结果框做一次这个映射便可以达到调整。</w:t>
       </w:r>
     </w:p>
     <w:p>

</xml_diff>

<commit_message>
add web now you can upload a image and receive an output input and output will be shown on page
</commit_message>
<xml_diff>
--- a/毕业设计记录.docx
+++ b/毕业设计记录.docx
@@ -4,7 +4,7 @@
   <w:body>
     <w:p>
       <w:pPr>
-        <w:pStyle w:val="Style17"/>
+        <w:pStyle w:val="Style18"/>
         <w:spacing w:before="240" w:after="120"/>
         <w:jc w:val="center"/>
         <w:rPr/>
@@ -30,7 +30,7 @@
     </w:p>
     <w:p>
       <w:pPr>
-        <w:pStyle w:val="Style13"/>
+        <w:pStyle w:val="Style14"/>
         <w:rPr/>
       </w:pPr>
       <w:r>
@@ -74,7 +74,7 @@
     </w:p>
     <w:p>
       <w:pPr>
-        <w:pStyle w:val="Style13"/>
+        <w:pStyle w:val="Style14"/>
         <w:numPr>
           <w:ilvl w:val="1"/>
           <w:numId w:val="7"/>
@@ -96,7 +96,7 @@
     </w:p>
     <w:p>
       <w:pPr>
-        <w:pStyle w:val="Style13"/>
+        <w:pStyle w:val="Style14"/>
         <w:numPr>
           <w:ilvl w:val="1"/>
           <w:numId w:val="7"/>
@@ -118,7 +118,7 @@
     </w:p>
     <w:p>
       <w:pPr>
-        <w:pStyle w:val="Style13"/>
+        <w:pStyle w:val="Style14"/>
         <w:numPr>
           <w:ilvl w:val="1"/>
           <w:numId w:val="7"/>
@@ -136,7 +136,7 @@
     </w:p>
     <w:p>
       <w:pPr>
-        <w:pStyle w:val="Style13"/>
+        <w:pStyle w:val="Style14"/>
         <w:rPr/>
       </w:pPr>
       <w:r>
@@ -150,7 +150,7 @@
     </w:p>
     <w:p>
       <w:pPr>
-        <w:pStyle w:val="Style13"/>
+        <w:pStyle w:val="Style14"/>
         <w:rPr/>
       </w:pPr>
       <w:r>
@@ -168,7 +168,7 @@
     </w:p>
     <w:p>
       <w:pPr>
-        <w:pStyle w:val="Style13"/>
+        <w:pStyle w:val="Style14"/>
         <w:rPr/>
       </w:pPr>
       <w:r>
@@ -186,7 +186,7 @@
     </w:p>
     <w:p>
       <w:pPr>
-        <w:pStyle w:val="Style13"/>
+        <w:pStyle w:val="Style14"/>
         <w:rPr/>
       </w:pPr>
       <w:r>
@@ -204,7 +204,7 @@
     </w:p>
     <w:p>
       <w:pPr>
-        <w:pStyle w:val="Style13"/>
+        <w:pStyle w:val="Style14"/>
         <w:spacing w:before="0" w:after="140"/>
         <w:rPr/>
       </w:pPr>
@@ -219,7 +219,7 @@
     </w:p>
     <w:p>
       <w:pPr>
-        <w:pStyle w:val="Style13"/>
+        <w:pStyle w:val="Style14"/>
         <w:spacing w:before="0" w:after="140"/>
         <w:rPr/>
       </w:pPr>
@@ -238,7 +238,7 @@
     </w:p>
     <w:p>
       <w:pPr>
-        <w:pStyle w:val="Style13"/>
+        <w:pStyle w:val="Style14"/>
         <w:spacing w:before="0" w:after="140"/>
         <w:rPr/>
       </w:pPr>
@@ -271,7 +271,7 @@
     </w:p>
     <w:p>
       <w:pPr>
-        <w:pStyle w:val="Style13"/>
+        <w:pStyle w:val="Style14"/>
         <w:numPr>
           <w:ilvl w:val="1"/>
           <w:numId w:val="6"/>
@@ -293,7 +293,7 @@
     </w:p>
     <w:p>
       <w:pPr>
-        <w:pStyle w:val="Style13"/>
+        <w:pStyle w:val="Style14"/>
         <w:rPr/>
       </w:pPr>
       <w:r>
@@ -307,7 +307,7 @@
     </w:p>
     <w:p>
       <w:pPr>
-        <w:pStyle w:val="Style13"/>
+        <w:pStyle w:val="Style14"/>
         <w:rPr/>
       </w:pPr>
       <w:r>
@@ -341,7 +341,7 @@
     </w:p>
     <w:p>
       <w:pPr>
-        <w:pStyle w:val="Style13"/>
+        <w:pStyle w:val="Style14"/>
         <w:rPr/>
       </w:pPr>
       <w:r>
@@ -379,7 +379,7 @@
     </w:p>
     <w:p>
       <w:pPr>
-        <w:pStyle w:val="Style13"/>
+        <w:pStyle w:val="Style14"/>
         <w:rPr/>
       </w:pPr>
       <w:r>
@@ -401,7 +401,7 @@
     </w:p>
     <w:p>
       <w:pPr>
-        <w:pStyle w:val="Style13"/>
+        <w:pStyle w:val="Style14"/>
         <w:rPr/>
       </w:pPr>
       <w:r>
@@ -415,7 +415,7 @@
     </w:p>
     <w:p>
       <w:pPr>
-        <w:pStyle w:val="Style13"/>
+        <w:pStyle w:val="Style14"/>
         <w:spacing w:before="0" w:after="140"/>
         <w:rPr/>
       </w:pPr>
@@ -448,7 +448,7 @@
     </w:p>
     <w:p>
       <w:pPr>
-        <w:pStyle w:val="Style13"/>
+        <w:pStyle w:val="Style14"/>
         <w:numPr>
           <w:ilvl w:val="1"/>
           <w:numId w:val="4"/>
@@ -502,7 +502,7 @@
     </w:p>
     <w:p>
       <w:pPr>
-        <w:pStyle w:val="Style13"/>
+        <w:pStyle w:val="Style14"/>
         <w:numPr>
           <w:ilvl w:val="1"/>
           <w:numId w:val="4"/>
@@ -602,7 +602,7 @@
     </w:p>
     <w:p>
       <w:pPr>
-        <w:pStyle w:val="Style13"/>
+        <w:pStyle w:val="Style14"/>
         <w:rPr/>
       </w:pPr>
       <w:r>
@@ -676,7 +676,7 @@
     </w:p>
     <w:p>
       <w:pPr>
-        <w:pStyle w:val="Style13"/>
+        <w:pStyle w:val="Style14"/>
         <w:rPr/>
       </w:pPr>
       <w:r>
@@ -718,7 +718,7 @@
     </w:p>
     <w:p>
       <w:pPr>
-        <w:pStyle w:val="Style13"/>
+        <w:pStyle w:val="Style14"/>
         <w:rPr/>
       </w:pPr>
       <w:r>
@@ -760,7 +760,7 @@
     </w:p>
     <w:p>
       <w:pPr>
-        <w:pStyle w:val="Style13"/>
+        <w:pStyle w:val="Style14"/>
         <w:rPr/>
       </w:pPr>
       <w:r>
@@ -784,7 +784,7 @@
     </w:p>
     <w:p>
       <w:pPr>
-        <w:pStyle w:val="Style13"/>
+        <w:pStyle w:val="Style14"/>
         <w:rPr/>
       </w:pPr>
       <w:r>
@@ -826,7 +826,7 @@
     </w:p>
     <w:p>
       <w:pPr>
-        <w:pStyle w:val="Style13"/>
+        <w:pStyle w:val="Style14"/>
         <w:rPr/>
       </w:pPr>
       <w:r>
@@ -844,7 +844,7 @@
     </w:p>
     <w:p>
       <w:pPr>
-        <w:pStyle w:val="Style20"/>
+        <w:pStyle w:val="Style21"/>
         <w:rPr>
           <w:color w:val="000000"/>
         </w:rPr>
@@ -916,7 +916,7 @@
     </w:p>
     <w:p>
       <w:pPr>
-        <w:pStyle w:val="Style20"/>
+        <w:pStyle w:val="Style21"/>
         <w:shd w:val="clear" w:fill="FFFFFF"/>
         <w:rPr>
           <w:color w:val="000000"/>
@@ -957,7 +957,7 @@
     </w:p>
     <w:p>
       <w:pPr>
-        <w:pStyle w:val="Style20"/>
+        <w:pStyle w:val="Style21"/>
         <w:shd w:val="clear" w:fill="FFFFFF"/>
         <w:rPr>
           <w:color w:val="000000"/>
@@ -998,7 +998,7 @@
     </w:p>
     <w:p>
       <w:pPr>
-        <w:pStyle w:val="Style20"/>
+        <w:pStyle w:val="Style21"/>
         <w:shd w:val="clear" w:fill="FFFFFF"/>
         <w:rPr>
           <w:rFonts w:ascii="DejaVu Sans Mono" w:hAnsi="DejaVu Sans Mono"/>
@@ -1041,7 +1041,7 @@
     </w:p>
     <w:p>
       <w:pPr>
-        <w:pStyle w:val="Style20"/>
+        <w:pStyle w:val="Style21"/>
         <w:shd w:val="clear" w:fill="FFFFFF"/>
         <w:spacing w:before="0" w:after="283"/>
         <w:rPr/>
@@ -1073,7 +1073,7 @@
     </w:p>
     <w:p>
       <w:pPr>
-        <w:pStyle w:val="Style13"/>
+        <w:pStyle w:val="Style14"/>
         <w:rPr/>
       </w:pPr>
       <w:r>
@@ -1083,7 +1083,7 @@
     </w:p>
     <w:p>
       <w:pPr>
-        <w:pStyle w:val="Style13"/>
+        <w:pStyle w:val="Style14"/>
         <w:rPr/>
       </w:pPr>
       <w:r>
@@ -1125,7 +1125,7 @@
     </w:p>
     <w:p>
       <w:pPr>
-        <w:pStyle w:val="Style13"/>
+        <w:pStyle w:val="Style14"/>
         <w:rPr/>
       </w:pPr>
       <w:r>
@@ -1167,16 +1167,16 @@
     </w:p>
     <w:p>
       <w:pPr>
-        <w:pStyle w:val="Style13"/>
-        <w:rPr/>
-      </w:pPr>
-      <w:r>
-        <w:rPr/>
-      </w:r>
-    </w:p>
-    <w:p>
-      <w:pPr>
-        <w:pStyle w:val="Style13"/>
+        <w:pStyle w:val="Style14"/>
+        <w:rPr/>
+      </w:pPr>
+      <w:r>
+        <w:rPr/>
+      </w:r>
+    </w:p>
+    <w:p>
+      <w:pPr>
+        <w:pStyle w:val="Style14"/>
         <w:rPr/>
       </w:pPr>
       <w:r>
@@ -1208,7 +1208,7 @@
     </w:p>
     <w:p>
       <w:pPr>
-        <w:pStyle w:val="Style13"/>
+        <w:pStyle w:val="Style14"/>
         <w:rPr/>
       </w:pPr>
       <w:r>
@@ -1248,7 +1248,7 @@
     </w:p>
     <w:p>
       <w:pPr>
-        <w:pStyle w:val="Style13"/>
+        <w:pStyle w:val="Style14"/>
         <w:rPr/>
       </w:pPr>
       <w:r>
@@ -1340,7 +1340,7 @@
     </w:p>
     <w:p>
       <w:pPr>
-        <w:pStyle w:val="Style13"/>
+        <w:pStyle w:val="Style14"/>
         <w:rPr/>
       </w:pPr>
       <w:r>
@@ -1350,7 +1350,7 @@
     </w:p>
     <w:p>
       <w:pPr>
-        <w:pStyle w:val="Style13"/>
+        <w:pStyle w:val="Style14"/>
         <w:rPr/>
       </w:pPr>
       <w:r>
@@ -1392,7 +1392,7 @@
     </w:p>
     <w:p>
       <w:pPr>
-        <w:pStyle w:val="Style13"/>
+        <w:pStyle w:val="Style14"/>
         <w:rPr/>
       </w:pPr>
       <w:r>
@@ -1418,7 +1418,7 @@
     </w:p>
     <w:p>
       <w:pPr>
-        <w:pStyle w:val="Style13"/>
+        <w:pStyle w:val="Style14"/>
         <w:rPr/>
       </w:pPr>
       <w:r>
@@ -1468,7 +1468,7 @@
     </w:p>
     <w:p>
       <w:pPr>
-        <w:pStyle w:val="Style13"/>
+        <w:pStyle w:val="Style14"/>
         <w:rPr/>
       </w:pPr>
       <w:r>
@@ -1534,7 +1534,7 @@
     </w:p>
     <w:p>
       <w:pPr>
-        <w:pStyle w:val="Style13"/>
+        <w:pStyle w:val="Style14"/>
         <w:rPr/>
       </w:pPr>
       <w:r>
@@ -1588,7 +1588,7 @@
     </w:p>
     <w:p>
       <w:pPr>
-        <w:pStyle w:val="Style13"/>
+        <w:pStyle w:val="Style14"/>
         <w:rPr/>
       </w:pPr>
       <w:r>
@@ -1642,7 +1642,7 @@
     </w:p>
     <w:p>
       <w:pPr>
-        <w:pStyle w:val="Style13"/>
+        <w:pStyle w:val="Style14"/>
         <w:rPr/>
       </w:pPr>
       <w:r>
@@ -1696,7 +1696,7 @@
     </w:p>
     <w:p>
       <w:pPr>
-        <w:pStyle w:val="Style13"/>
+        <w:pStyle w:val="Style14"/>
         <w:rPr/>
       </w:pPr>
       <w:r>
@@ -1750,7 +1750,7 @@
     </w:p>
     <w:p>
       <w:pPr>
-        <w:pStyle w:val="Style13"/>
+        <w:pStyle w:val="Style14"/>
         <w:rPr/>
       </w:pPr>
       <w:r>
@@ -1804,7 +1804,7 @@
     </w:p>
     <w:p>
       <w:pPr>
-        <w:pStyle w:val="Style13"/>
+        <w:pStyle w:val="Style14"/>
         <w:rPr/>
       </w:pPr>
       <w:r>
@@ -1822,7 +1822,7 @@
     </w:p>
     <w:p>
       <w:pPr>
-        <w:pStyle w:val="Style13"/>
+        <w:pStyle w:val="Style14"/>
         <w:rPr/>
       </w:pPr>
       <w:r>
@@ -1840,7 +1840,7 @@
     </w:p>
     <w:p>
       <w:pPr>
-        <w:pStyle w:val="Style13"/>
+        <w:pStyle w:val="Style14"/>
         <w:rPr/>
       </w:pPr>
       <w:r>
@@ -1866,7 +1866,7 @@
     </w:p>
     <w:p>
       <w:pPr>
-        <w:pStyle w:val="Style13"/>
+        <w:pStyle w:val="Style14"/>
         <w:rPr/>
       </w:pPr>
       <w:r>
@@ -1896,6 +1896,126 @@
       <w:r>
         <w:rPr/>
         <w:t>之间的一种映射，训练完了之后对每个结果框做一次这个映射便可以达到调整。</w:t>
+      </w:r>
+    </w:p>
+    <w:p>
+      <w:pPr>
+        <w:pStyle w:val="Style14"/>
+        <w:rPr/>
+      </w:pPr>
+      <w:r>
+        <w:rPr/>
+        <w:t>评估：</w:t>
+      </w:r>
+    </w:p>
+    <w:p>
+      <w:pPr>
+        <w:pStyle w:val="Style14"/>
+        <w:rPr/>
+      </w:pPr>
+      <w:r>
+        <w:rPr/>
+        <w:t>本来想用</w:t>
+      </w:r>
+      <w:r>
+        <w:rPr/>
+        <w:t>MAP</w:t>
+      </w:r>
+      <w:r>
+        <w:rPr/>
+        <w:t>和</w:t>
+      </w:r>
+      <w:r>
+        <w:rPr/>
+        <w:t>IOU</w:t>
+      </w:r>
+      <w:r>
+        <w:rPr/>
+        <w:t>这类指标，对这个预训练好的模型做个评估，但是这个预训练模型实在</w:t>
+      </w:r>
+      <w:r>
+        <w:rPr/>
+        <w:t>ImageNet</w:t>
+      </w:r>
+      <w:r>
+        <w:rPr/>
+        <w:t>上训练好的，我这里用的是</w:t>
+      </w:r>
+      <w:r>
+        <w:rPr/>
+        <w:t>Pascal VOC</w:t>
+      </w:r>
+      <w:r>
+        <w:rPr/>
+        <w:t>数据集，</w:t>
+      </w:r>
+      <w:r>
+        <w:rPr/>
+        <w:t>ImageNet</w:t>
+      </w:r>
+      <w:r>
+        <w:rPr/>
+        <w:t>的类别有</w:t>
+      </w:r>
+      <w:r>
+        <w:rPr/>
+        <w:t>11221</w:t>
+      </w:r>
+      <w:r>
+        <w:rPr/>
+        <w:t>个，</w:t>
+      </w:r>
+      <w:r>
+        <w:rPr/>
+        <w:t>pascal VOC</w:t>
+      </w:r>
+      <w:r>
+        <w:rPr/>
+        <w:t>只有</w:t>
+      </w:r>
+      <w:r>
+        <w:rPr/>
+        <w:t>20</w:t>
+      </w:r>
+      <w:r>
+        <w:rPr/>
+        <w:t>类，这个自然是做不了的。我再上</w:t>
+      </w:r>
+      <w:r>
+        <w:rPr/>
+        <w:t>mxnet</w:t>
+      </w:r>
+      <w:r>
+        <w:rPr/>
+        <w:t>的预训练模型的网站上，没有在</w:t>
+      </w:r>
+      <w:r>
+        <w:rPr/>
+        <w:t>Pascal VOC</w:t>
+      </w:r>
+      <w:r>
+        <w:rPr/>
+        <w:t>上训练的模型，而且我想，我也不会再去训练这个模型了，就会一直这样用着了，评估它也没有什么意义。直接去写前端去了，后面再考虑自己训练或是对这个做优化吧。但是可以考虑重新下载</w:t>
+      </w:r>
+      <w:r>
+        <w:rPr/>
+        <w:t>ImageNet</w:t>
+      </w:r>
+      <w:r>
+        <w:rPr/>
+        <w:t>1000</w:t>
+      </w:r>
+      <w:r>
+        <w:rPr/>
+        <w:t>类的模型和一个</w:t>
+      </w:r>
+      <w:r>
+        <w:rPr/>
+        <w:t>ImageNet</w:t>
+      </w:r>
+      <w:r>
+        <w:rPr/>
+        <w:t>的测试集来做评估。</w:t>
       </w:r>
     </w:p>
     <w:p>
@@ -1914,7 +2034,7 @@
     </w:p>
     <w:p>
       <w:pPr>
-        <w:pStyle w:val="Style13"/>
+        <w:pStyle w:val="Style14"/>
         <w:rPr/>
       </w:pPr>
       <w:r>
@@ -1922,49 +2042,78 @@
         <w:t>1.</w:t>
       </w:r>
       <w:r>
-        <w:rPr/>
+        <w:rPr>
+          <w:b/>
+          <w:bCs/>
+        </w:rPr>
         <w:t>利用</w:t>
       </w:r>
       <w:r>
-        <w:rPr/>
+        <w:rPr>
+          <w:b/>
+          <w:bCs/>
+        </w:rPr>
         <w:t>list</w:t>
       </w:r>
       <w:r>
-        <w:rPr/>
+        <w:rPr>
+          <w:b/>
+          <w:bCs/>
+        </w:rPr>
         <w:t>文件产生</w:t>
       </w:r>
       <w:r>
-        <w:rPr/>
+        <w:rPr>
+          <w:b/>
+          <w:bCs/>
+        </w:rPr>
         <w:t>rec</w:t>
       </w:r>
       <w:r>
-        <w:rPr/>
+        <w:rPr>
+          <w:b/>
+          <w:bCs/>
+        </w:rPr>
         <w:t>文件时发生的错误：</w:t>
       </w:r>
     </w:p>
     <w:p>
       <w:pPr>
-        <w:pStyle w:val="Style13"/>
-        <w:rPr/>
-      </w:pPr>
-      <w:r>
-        <w:rPr/>
+        <w:pStyle w:val="Style14"/>
+        <w:rPr>
+          <w:b/>
+          <w:b/>
+          <w:bCs/>
+        </w:rPr>
+      </w:pPr>
+      <w:r>
+        <w:rPr>
+          <w:b/>
+          <w:bCs/>
+        </w:rPr>
         <w:t>hongyigeng@hongyigeng-GL552VW:~/PycharmProjects/ImageSearch$ sudo ~/mxnet/bin/im2rec train.lst Data/ train.rec</w:t>
       </w:r>
     </w:p>
     <w:p>
       <w:pPr>
-        <w:pStyle w:val="Style13"/>
-        <w:rPr/>
-      </w:pPr>
-      <w:r>
-        <w:rPr/>
+        <w:pStyle w:val="Style14"/>
+        <w:rPr>
+          <w:b/>
+          <w:b/>
+          <w:bCs/>
+        </w:rPr>
+      </w:pPr>
+      <w:r>
+        <w:rPr>
+          <w:b/>
+          <w:bCs/>
+        </w:rPr>
         <w:t>/home/hongyigeng/mxnet/bin/im2rec: error while loading shared libraries: libcudart.so.9.1: cannot open shared object file: No such file or directory</w:t>
       </w:r>
     </w:p>
     <w:p>
       <w:pPr>
-        <w:pStyle w:val="Style13"/>
+        <w:pStyle w:val="Style14"/>
         <w:rPr/>
       </w:pPr>
       <w:r>
@@ -1974,7 +2123,7 @@
     </w:p>
     <w:p>
       <w:pPr>
-        <w:pStyle w:val="Style13"/>
+        <w:pStyle w:val="Style14"/>
         <w:rPr/>
       </w:pPr>
       <w:r>
@@ -1992,7 +2141,7 @@
     </w:p>
     <w:p>
       <w:pPr>
-        <w:pStyle w:val="Style13"/>
+        <w:pStyle w:val="Style14"/>
         <w:rPr/>
       </w:pPr>
       <w:r>
@@ -2002,7 +2151,7 @@
     </w:p>
     <w:p>
       <w:pPr>
-        <w:pStyle w:val="Style13"/>
+        <w:pStyle w:val="Style14"/>
         <w:rPr/>
       </w:pPr>
       <w:r>
@@ -2012,7 +2161,7 @@
     </w:p>
     <w:p>
       <w:pPr>
-        <w:pStyle w:val="Style13"/>
+        <w:pStyle w:val="Style14"/>
         <w:rPr/>
       </w:pPr>
       <w:r>
@@ -2022,7 +2171,7 @@
     </w:p>
     <w:p>
       <w:pPr>
-        <w:pStyle w:val="Style13"/>
+        <w:pStyle w:val="Style14"/>
         <w:rPr/>
       </w:pPr>
       <w:r>
@@ -2032,7 +2181,7 @@
     </w:p>
     <w:p>
       <w:pPr>
-        <w:pStyle w:val="Style13"/>
+        <w:pStyle w:val="Style14"/>
         <w:rPr/>
       </w:pPr>
       <w:r>
@@ -2042,7 +2191,7 @@
     </w:p>
     <w:p>
       <w:pPr>
-        <w:pStyle w:val="Style13"/>
+        <w:pStyle w:val="Style14"/>
         <w:rPr/>
       </w:pPr>
       <w:r>
@@ -2068,7 +2217,7 @@
     </w:p>
     <w:p>
       <w:pPr>
-        <w:pStyle w:val="Style13"/>
+        <w:pStyle w:val="Style14"/>
         <w:spacing w:before="0" w:after="140"/>
         <w:rPr/>
       </w:pPr>
@@ -2079,17 +2228,17 @@
     </w:p>
     <w:p>
       <w:pPr>
-        <w:pStyle w:val="Style13"/>
-        <w:spacing w:before="0" w:after="140"/>
-        <w:rPr/>
-      </w:pPr>
-      <w:r>
-        <w:rPr/>
-      </w:r>
-    </w:p>
-    <w:p>
-      <w:pPr>
-        <w:pStyle w:val="Style13"/>
+        <w:pStyle w:val="Style14"/>
+        <w:spacing w:before="0" w:after="140"/>
+        <w:rPr/>
+      </w:pPr>
+      <w:r>
+        <w:rPr/>
+      </w:r>
+    </w:p>
+    <w:p>
+      <w:pPr>
+        <w:pStyle w:val="Style14"/>
         <w:spacing w:before="0" w:after="140"/>
         <w:rPr/>
       </w:pPr>
@@ -2098,57 +2247,88 @@
         <w:t>2.</w:t>
       </w:r>
       <w:r>
-        <w:rPr/>
+        <w:rPr>
+          <w:b/>
+          <w:bCs/>
+        </w:rPr>
         <w:t>运行训练脚本时发生错误：</w:t>
       </w:r>
     </w:p>
     <w:p>
       <w:pPr>
-        <w:pStyle w:val="Style13"/>
-        <w:spacing w:before="0" w:after="140"/>
-        <w:rPr/>
-      </w:pPr>
-      <w:r>
-        <w:rPr/>
+        <w:pStyle w:val="Style14"/>
+        <w:spacing w:before="0" w:after="140"/>
+        <w:rPr>
+          <w:b/>
+          <w:b/>
+          <w:bCs/>
+        </w:rPr>
+      </w:pPr>
+      <w:r>
+        <w:rPr>
+          <w:b/>
+          <w:bCs/>
+        </w:rPr>
         <w:t>RuntimeError: simple_bind error. Arguments:</w:t>
       </w:r>
     </w:p>
     <w:p>
       <w:pPr>
-        <w:pStyle w:val="Style13"/>
-        <w:spacing w:before="0" w:after="140"/>
-        <w:rPr/>
-      </w:pPr>
-      <w:r>
-        <w:rPr/>
+        <w:pStyle w:val="Style14"/>
+        <w:spacing w:before="0" w:after="140"/>
+        <w:rPr>
+          <w:b/>
+          <w:b/>
+          <w:bCs/>
+        </w:rPr>
+      </w:pPr>
+      <w:r>
+        <w:rPr>
+          <w:b/>
+          <w:bCs/>
+        </w:rPr>
         <w:t>data: (50, 3L, 227L, 227L)</w:t>
       </w:r>
     </w:p>
     <w:p>
       <w:pPr>
-        <w:pStyle w:val="Style13"/>
-        <w:spacing w:before="0" w:after="140"/>
-        <w:rPr/>
-      </w:pPr>
-      <w:r>
-        <w:rPr/>
+        <w:pStyle w:val="Style14"/>
+        <w:spacing w:before="0" w:after="140"/>
+        <w:rPr>
+          <w:b/>
+          <w:b/>
+          <w:bCs/>
+        </w:rPr>
+      </w:pPr>
+      <w:r>
+        <w:rPr>
+          <w:b/>
+          <w:bCs/>
+        </w:rPr>
         <w:t>softmax_label: (50,)</w:t>
       </w:r>
     </w:p>
     <w:p>
       <w:pPr>
-        <w:pStyle w:val="Style13"/>
-        <w:spacing w:before="0" w:after="140"/>
-        <w:rPr/>
-      </w:pPr>
-      <w:r>
-        <w:rPr/>
+        <w:pStyle w:val="Style14"/>
+        <w:spacing w:before="0" w:after="140"/>
+        <w:rPr>
+          <w:b/>
+          <w:b/>
+          <w:bCs/>
+        </w:rPr>
+      </w:pPr>
+      <w:r>
+        <w:rPr>
+          <w:b/>
+          <w:bCs/>
+        </w:rPr>
         <w:t>[19:36:47] src/storage/storage.cc:119: Check failed: e == cudaSuccess || e == cudaErrorCudartUnloading CUDA: unknown error</w:t>
       </w:r>
     </w:p>
     <w:p>
       <w:pPr>
-        <w:pStyle w:val="Style13"/>
+        <w:pStyle w:val="Style14"/>
         <w:spacing w:before="0" w:after="140"/>
         <w:rPr/>
       </w:pPr>
@@ -2175,7 +2355,7 @@
     </w:p>
     <w:p>
       <w:pPr>
-        <w:pStyle w:val="Style13"/>
+        <w:pStyle w:val="Style14"/>
         <w:spacing w:before="0" w:after="140"/>
         <w:rPr/>
       </w:pPr>
@@ -2190,7 +2370,7 @@
     </w:p>
     <w:p>
       <w:pPr>
-        <w:pStyle w:val="Style13"/>
+        <w:pStyle w:val="Style14"/>
         <w:spacing w:before="0" w:after="140"/>
         <w:rPr/>
       </w:pPr>
@@ -2205,7 +2385,7 @@
     </w:p>
     <w:p>
       <w:pPr>
-        <w:pStyle w:val="Style13"/>
+        <w:pStyle w:val="Style14"/>
         <w:spacing w:before="0" w:after="140"/>
         <w:rPr/>
       </w:pPr>
@@ -2232,7 +2412,7 @@
     </w:p>
     <w:p>
       <w:pPr>
-        <w:pStyle w:val="Style13"/>
+        <w:pStyle w:val="Style14"/>
         <w:spacing w:before="0" w:after="140"/>
         <w:rPr/>
       </w:pPr>
@@ -2243,17 +2423,17 @@
     </w:p>
     <w:p>
       <w:pPr>
-        <w:pStyle w:val="Style13"/>
-        <w:spacing w:before="0" w:after="140"/>
-        <w:rPr/>
-      </w:pPr>
-      <w:r>
-        <w:rPr/>
-      </w:r>
-    </w:p>
-    <w:p>
-      <w:pPr>
-        <w:pStyle w:val="Style13"/>
+        <w:pStyle w:val="Style14"/>
+        <w:spacing w:before="0" w:after="140"/>
+        <w:rPr/>
+      </w:pPr>
+      <w:r>
+        <w:rPr/>
+      </w:r>
+    </w:p>
+    <w:p>
+      <w:pPr>
+        <w:pStyle w:val="Style14"/>
         <w:spacing w:before="0" w:after="140"/>
         <w:rPr/>
       </w:pPr>
@@ -2268,17 +2448,17 @@
     </w:p>
     <w:p>
       <w:pPr>
-        <w:pStyle w:val="Style13"/>
-        <w:spacing w:before="0" w:after="140"/>
-        <w:rPr/>
-      </w:pPr>
-      <w:r>
-        <w:rPr/>
-      </w:r>
-    </w:p>
-    <w:p>
-      <w:pPr>
-        <w:pStyle w:val="Style13"/>
+        <w:pStyle w:val="Style14"/>
+        <w:spacing w:before="0" w:after="140"/>
+        <w:rPr/>
+      </w:pPr>
+      <w:r>
+        <w:rPr/>
+      </w:r>
+    </w:p>
+    <w:p>
+      <w:pPr>
+        <w:pStyle w:val="Style14"/>
         <w:spacing w:before="0" w:after="140"/>
         <w:rPr/>
       </w:pPr>
@@ -2289,7 +2469,7 @@
     </w:p>
     <w:p>
       <w:pPr>
-        <w:pStyle w:val="Style13"/>
+        <w:pStyle w:val="Style14"/>
         <w:spacing w:before="0" w:after="140"/>
         <w:rPr/>
       </w:pPr>
@@ -2300,7 +2480,7 @@
     </w:p>
     <w:p>
       <w:pPr>
-        <w:pStyle w:val="Style13"/>
+        <w:pStyle w:val="Style14"/>
         <w:spacing w:before="0" w:after="140"/>
         <w:rPr/>
       </w:pPr>
@@ -2311,7 +2491,7 @@
     </w:p>
     <w:p>
       <w:pPr>
-        <w:pStyle w:val="Style13"/>
+        <w:pStyle w:val="Style14"/>
         <w:spacing w:before="0" w:after="140"/>
         <w:rPr/>
       </w:pPr>
@@ -2322,7 +2502,7 @@
     </w:p>
     <w:p>
       <w:pPr>
-        <w:pStyle w:val="Style13"/>
+        <w:pStyle w:val="Style14"/>
         <w:spacing w:before="0" w:after="140"/>
         <w:rPr/>
       </w:pPr>
@@ -2333,35 +2513,55 @@
     </w:p>
     <w:p>
       <w:pPr>
-        <w:pStyle w:val="Style13"/>
-        <w:spacing w:before="0" w:after="140"/>
-        <w:rPr/>
-      </w:pPr>
-      <w:r>
-        <w:rPr/>
-      </w:r>
-    </w:p>
-    <w:p>
-      <w:pPr>
-        <w:pStyle w:val="Style13"/>
-        <w:spacing w:before="0" w:after="140"/>
-        <w:rPr/>
-      </w:pPr>
-      <w:r>
-        <w:rPr/>
-        <w:t>3.import mxnet</w:t>
-      </w:r>
-      <w:r>
-        <w:rPr/>
+        <w:pStyle w:val="Style14"/>
+        <w:spacing w:before="0" w:after="140"/>
+        <w:rPr/>
+      </w:pPr>
+      <w:r>
+        <w:rPr/>
+      </w:r>
+    </w:p>
+    <w:p>
+      <w:pPr>
+        <w:pStyle w:val="Style14"/>
+        <w:spacing w:before="0" w:after="140"/>
+        <w:rPr/>
+      </w:pPr>
+      <w:r>
+        <w:rPr/>
+        <w:t>3.</w:t>
+      </w:r>
+      <w:r>
+        <w:rPr>
+          <w:b/>
+          <w:bCs/>
+        </w:rPr>
+        <w:t>import mxnet</w:t>
+      </w:r>
+      <w:r>
+        <w:rPr>
+          <w:b/>
+          <w:bCs/>
+        </w:rPr>
         <w:t>的时候出现了</w:t>
       </w:r>
       <w:r>
-        <w:rPr/>
+        <w:rPr>
+          <w:b/>
+          <w:bCs/>
+        </w:rPr>
         <w:t>OSError libcudart 9.0</w:t>
       </w:r>
       <w:r>
-        <w:rPr/>
-        <w:t>什么的错误，直接卸载原来的</w:t>
+        <w:rPr>
+          <w:b/>
+          <w:bCs/>
+        </w:rPr>
+        <w:t>什么的错误</w:t>
+      </w:r>
+      <w:r>
+        <w:rPr/>
+        <w:t>，直接卸载原来的</w:t>
       </w:r>
       <w:r>
         <w:rPr/>
@@ -2394,17 +2594,17 @@
     </w:p>
     <w:p>
       <w:pPr>
-        <w:pStyle w:val="Style13"/>
-        <w:spacing w:before="0" w:after="140"/>
-        <w:rPr/>
-      </w:pPr>
-      <w:r>
-        <w:rPr/>
-      </w:r>
-    </w:p>
-    <w:p>
-      <w:pPr>
-        <w:pStyle w:val="Style13"/>
+        <w:pStyle w:val="Style14"/>
+        <w:spacing w:before="0" w:after="140"/>
+        <w:rPr/>
+      </w:pPr>
+      <w:r>
+        <w:rPr/>
+      </w:r>
+    </w:p>
+    <w:p>
+      <w:pPr>
+        <w:pStyle w:val="Style14"/>
         <w:spacing w:before="0" w:after="140"/>
         <w:rPr/>
       </w:pPr>
@@ -2413,51 +2613,80 @@
         <w:t>4.</w:t>
       </w:r>
       <w:r>
-        <w:rPr/>
+        <w:rPr>
+          <w:b/>
+          <w:bCs/>
+        </w:rPr>
         <w:t>运行训练脚本的时候出现如下错误：</w:t>
       </w:r>
     </w:p>
     <w:p>
       <w:pPr>
-        <w:pStyle w:val="Style13"/>
-        <w:spacing w:before="0" w:after="140"/>
-        <w:rPr/>
-      </w:pPr>
-      <w:r>
-        <w:rPr/>
+        <w:pStyle w:val="Style14"/>
+        <w:spacing w:before="0" w:after="140"/>
+        <w:rPr>
+          <w:b/>
+          <w:b/>
+          <w:bCs/>
+        </w:rPr>
+      </w:pPr>
+      <w:r>
+        <w:rPr>
+          <w:b/>
+          <w:bCs/>
+        </w:rPr>
         <w:t>Check failed: static_cast&lt;index_t&gt;(res.rows) &gt;= param_.data_shape[1] &amp;&amp; static_cast&lt;index_t&gt;(res.cols) &gt;= param_.data_shape[2] input image size smaller than input shape</w:t>
       </w:r>
     </w:p>
     <w:p>
       <w:pPr>
-        <w:pStyle w:val="Style13"/>
-        <w:spacing w:before="0" w:after="140"/>
-        <w:rPr/>
-      </w:pPr>
-      <w:r>
-        <w:rPr/>
+        <w:pStyle w:val="Style14"/>
+        <w:spacing w:before="0" w:after="140"/>
+        <w:rPr>
+          <w:b/>
+          <w:b/>
+          <w:bCs/>
+        </w:rPr>
+      </w:pPr>
+      <w:r>
+        <w:rPr>
+          <w:b/>
+          <w:bCs/>
+        </w:rPr>
         <w:t>应该是数据集中的有些图片尺寸小于</w:t>
       </w:r>
       <w:r>
-        <w:rPr/>
+        <w:rPr>
+          <w:b/>
+          <w:bCs/>
+        </w:rPr>
         <w:t>AlexNet</w:t>
       </w:r>
       <w:r>
-        <w:rPr/>
+        <w:rPr>
+          <w:b/>
+          <w:bCs/>
+        </w:rPr>
         <w:t>的输入图片尺寸要求</w:t>
       </w:r>
       <w:r>
-        <w:rPr/>
+        <w:rPr>
+          <w:b/>
+          <w:bCs/>
+        </w:rPr>
         <w:t>277*277</w:t>
       </w:r>
       <w:r>
-        <w:rPr/>
+        <w:rPr>
+          <w:b/>
+          <w:bCs/>
+        </w:rPr>
         <w:t>。</w:t>
       </w:r>
     </w:p>
     <w:p>
       <w:pPr>
-        <w:pStyle w:val="Style13"/>
+        <w:pStyle w:val="Style14"/>
         <w:spacing w:before="0" w:after="140"/>
         <w:rPr/>
       </w:pPr>
@@ -2476,7 +2705,7 @@
     </w:p>
     <w:p>
       <w:pPr>
-        <w:pStyle w:val="Style13"/>
+        <w:pStyle w:val="Style14"/>
         <w:spacing w:before="0" w:after="140"/>
         <w:rPr/>
       </w:pPr>
@@ -2500,7 +2729,7 @@
     </w:p>
     <w:p>
       <w:pPr>
-        <w:pStyle w:val="Style13"/>
+        <w:pStyle w:val="Style14"/>
         <w:rPr/>
       </w:pPr>
       <w:r>
@@ -2509,15 +2738,32 @@
       </w:r>
       <w:r>
         <w:rPr/>
-        <w:t>训练出来的模型的准确率太低，测试了测试集和验证集，准确率都只有</w:t>
-      </w:r>
-      <w:r>
-        <w:rPr/>
+        <w:t>训</w:t>
+      </w:r>
+      <w:r>
+        <w:rPr>
+          <w:b/>
+          <w:bCs/>
+        </w:rPr>
+        <w:t>练出来的模型的准确率太低，测试了测试集和验证集，准确率都只有</w:t>
+      </w:r>
+      <w:r>
+        <w:rPr>
+          <w:b/>
+          <w:bCs/>
+        </w:rPr>
         <w:t>40%</w:t>
       </w:r>
       <w:r>
-        <w:rPr/>
-        <w:t>。查看了</w:t>
+        <w:rPr>
+          <w:b/>
+          <w:bCs/>
+        </w:rPr>
+        <w:t>。</w:t>
+      </w:r>
+      <w:r>
+        <w:rPr/>
+        <w:t>查看了</w:t>
       </w:r>
       <w:r>
         <w:rPr/>
@@ -2546,7 +2792,7 @@
     </w:p>
     <w:p>
       <w:pPr>
-        <w:pStyle w:val="Style13"/>
+        <w:pStyle w:val="Style14"/>
         <w:spacing w:before="0" w:after="140"/>
         <w:rPr/>
       </w:pPr>
@@ -2605,7 +2851,7 @@
     </w:p>
     <w:p>
       <w:pPr>
-        <w:pStyle w:val="Style13"/>
+        <w:pStyle w:val="Style14"/>
         <w:spacing w:before="0" w:after="140"/>
         <w:rPr/>
       </w:pPr>
@@ -2614,101 +2860,167 @@
         <w:t>2.</w:t>
       </w:r>
       <w:r>
-        <w:rPr/>
+        <w:rPr>
+          <w:b/>
+          <w:bCs/>
+        </w:rPr>
         <w:t>在尝试</w:t>
       </w:r>
       <w:r>
-        <w:rPr/>
+        <w:rPr>
+          <w:b/>
+          <w:bCs/>
+        </w:rPr>
         <w:t>RCNN</w:t>
       </w:r>
       <w:r>
-        <w:rPr/>
+        <w:rPr>
+          <w:b/>
+          <w:bCs/>
+        </w:rPr>
         <w:t>的算法思想之后，用</w:t>
       </w:r>
       <w:r>
-        <w:rPr/>
+        <w:rPr>
+          <w:b/>
+          <w:bCs/>
+        </w:rPr>
         <w:t>AlexNet</w:t>
       </w:r>
       <w:r>
-        <w:rPr/>
+        <w:rPr>
+          <w:b/>
+          <w:bCs/>
+        </w:rPr>
         <w:t>训练框中的物体效果也不好。</w:t>
       </w:r>
     </w:p>
     <w:p>
       <w:pPr>
-        <w:pStyle w:val="Style13"/>
-        <w:rPr/>
-      </w:pPr>
-      <w:r>
-        <w:rPr/>
+        <w:pStyle w:val="Style14"/>
+        <w:rPr>
+          <w:b/>
+          <w:b/>
+          <w:bCs/>
+        </w:rPr>
+      </w:pPr>
+      <w:r>
+        <w:rPr>
+          <w:b/>
+          <w:bCs/>
+        </w:rPr>
         <w:t>测试之后发现准确率还是只有</w:t>
       </w:r>
       <w:r>
-        <w:rPr/>
+        <w:rPr>
+          <w:b/>
+          <w:bCs/>
+        </w:rPr>
         <w:t>42.65%.</w:t>
       </w:r>
       <w:r>
-        <w:rPr/>
+        <w:rPr>
+          <w:b/>
+          <w:bCs/>
+        </w:rPr>
         <w:t>。。。。</w:t>
       </w:r>
     </w:p>
     <w:p>
       <w:pPr>
-        <w:pStyle w:val="Style13"/>
-        <w:spacing w:before="0" w:after="140"/>
-        <w:rPr/>
-      </w:pPr>
-      <w:r>
-        <w:rPr/>
+        <w:pStyle w:val="Style14"/>
+        <w:spacing w:before="0" w:after="140"/>
+        <w:rPr>
+          <w:b/>
+          <w:b/>
+          <w:bCs/>
+        </w:rPr>
+      </w:pPr>
+      <w:r>
+        <w:rPr>
+          <w:b/>
+          <w:bCs/>
+        </w:rPr>
         <w:t>测试发现模型的预测全部都是</w:t>
       </w:r>
       <w:r>
-        <w:rPr/>
+        <w:rPr>
+          <w:b/>
+          <w:bCs/>
+        </w:rPr>
         <w:t>person</w:t>
       </w:r>
       <w:r>
-        <w:rPr/>
+        <w:rPr>
+          <w:b/>
+          <w:bCs/>
+        </w:rPr>
         <w:t>，而</w:t>
       </w:r>
       <w:r>
-        <w:rPr/>
+        <w:rPr>
+          <w:b/>
+          <w:bCs/>
+        </w:rPr>
         <w:t>person</w:t>
       </w:r>
       <w:r>
-        <w:rPr/>
+        <w:rPr>
+          <w:b/>
+          <w:bCs/>
+        </w:rPr>
         <w:t>占了测试集中的</w:t>
       </w:r>
       <w:r>
-        <w:rPr/>
+        <w:rPr>
+          <w:b/>
+          <w:bCs/>
+        </w:rPr>
         <w:t>40%</w:t>
       </w:r>
       <w:r>
-        <w:rPr/>
+        <w:rPr>
+          <w:b/>
+          <w:bCs/>
+        </w:rPr>
         <w:t>多。</w:t>
       </w:r>
     </w:p>
     <w:p>
       <w:pPr>
-        <w:pStyle w:val="Style13"/>
-        <w:spacing w:before="0" w:after="140"/>
-        <w:rPr/>
-      </w:pPr>
-      <w:r>
-        <w:rPr/>
+        <w:pStyle w:val="Style14"/>
+        <w:spacing w:before="0" w:after="140"/>
+        <w:rPr>
+          <w:b/>
+          <w:b/>
+          <w:bCs/>
+        </w:rPr>
+      </w:pPr>
+      <w:r>
+        <w:rPr>
+          <w:b/>
+          <w:bCs/>
+        </w:rPr>
         <w:t>查看训练日志发现训练时的</w:t>
       </w:r>
       <w:r>
-        <w:rPr/>
+        <w:rPr>
+          <w:b/>
+          <w:bCs/>
+        </w:rPr>
         <w:t>loss</w:t>
       </w:r>
       <w:r>
-        <w:rPr/>
+        <w:rPr>
+          <w:b/>
+          <w:bCs/>
+        </w:rPr>
         <w:t>根本就没有降。。。</w:t>
       </w:r>
     </w:p>
     <w:p>
       <w:pPr>
-        <w:pStyle w:val="Style13"/>
+        <w:pStyle w:val="Style14"/>
         <w:spacing w:before="0" w:after="140"/>
         <w:rPr/>
       </w:pPr>
@@ -2717,45 +3029,72 @@
         <w:t>3.</w:t>
       </w:r>
       <w:r>
-        <w:rPr/>
+        <w:rPr>
+          <w:b/>
+          <w:bCs/>
+        </w:rPr>
         <w:t>在迷你数据集上的训练发现训练的效果居然也是一样！甚至还更差劲，</w:t>
       </w:r>
       <w:r>
-        <w:rPr/>
+        <w:rPr>
+          <w:b/>
+          <w:bCs/>
+        </w:rPr>
         <w:t>Train</w:t>
       </w:r>
       <w:r>
-        <w:rPr/>
+        <w:rPr>
+          <w:b/>
+          <w:bCs/>
+        </w:rPr>
         <w:t>和</w:t>
       </w:r>
       <w:r>
-        <w:rPr/>
+        <w:rPr>
+          <w:b/>
+          <w:bCs/>
+        </w:rPr>
         <w:t>val</w:t>
       </w:r>
       <w:r>
-        <w:rPr/>
+        <w:rPr>
+          <w:b/>
+          <w:bCs/>
+        </w:rPr>
         <w:t>的</w:t>
       </w:r>
       <w:r>
-        <w:rPr/>
+        <w:rPr>
+          <w:b/>
+          <w:bCs/>
+        </w:rPr>
         <w:t>acc</w:t>
       </w:r>
       <w:r>
-        <w:rPr/>
+        <w:rPr>
+          <w:b/>
+          <w:bCs/>
+        </w:rPr>
         <w:t>都超过</w:t>
       </w:r>
       <w:r>
-        <w:rPr/>
+        <w:rPr>
+          <w:b/>
+          <w:bCs/>
+        </w:rPr>
         <w:t>40%</w:t>
       </w:r>
       <w:r>
-        <w:rPr/>
+        <w:rPr>
+          <w:b/>
+          <w:bCs/>
+        </w:rPr>
         <w:t>。</w:t>
       </w:r>
     </w:p>
     <w:p>
       <w:pPr>
-        <w:pStyle w:val="Style13"/>
+        <w:pStyle w:val="Style14"/>
         <w:spacing w:before="0" w:after="140"/>
         <w:rPr/>
       </w:pPr>
@@ -2810,7 +3149,7 @@
     </w:p>
     <w:p>
       <w:pPr>
-        <w:pStyle w:val="Style13"/>
+        <w:pStyle w:val="Style14"/>
         <w:spacing w:before="0" w:after="140"/>
         <w:rPr/>
       </w:pPr>
@@ -2829,7 +3168,7 @@
     </w:p>
     <w:p>
       <w:pPr>
-        <w:pStyle w:val="Style13"/>
+        <w:pStyle w:val="Style14"/>
         <w:spacing w:before="0" w:after="140"/>
         <w:rPr/>
       </w:pPr>
@@ -2856,7 +3195,7 @@
     </w:p>
     <w:p>
       <w:pPr>
-        <w:pStyle w:val="Style13"/>
+        <w:pStyle w:val="Style14"/>
         <w:spacing w:before="0" w:after="140"/>
         <w:rPr/>
       </w:pPr>
@@ -2885,7 +3224,7 @@
     </w:p>
     <w:p>
       <w:pPr>
-        <w:pStyle w:val="Style13"/>
+        <w:pStyle w:val="Style14"/>
         <w:spacing w:before="0" w:after="140"/>
         <w:rPr/>
       </w:pPr>
@@ -2940,7 +3279,7 @@
     </w:p>
     <w:p>
       <w:pPr>
-        <w:pStyle w:val="Style13"/>
+        <w:pStyle w:val="Style14"/>
         <w:spacing w:before="0" w:after="140"/>
         <w:rPr/>
       </w:pPr>
@@ -2959,7 +3298,7 @@
     </w:p>
     <w:p>
       <w:pPr>
-        <w:pStyle w:val="Style13"/>
+        <w:pStyle w:val="Style14"/>
         <w:spacing w:before="0" w:after="140"/>
         <w:rPr/>
       </w:pPr>
@@ -3002,7 +3341,7 @@
     </w:p>
     <w:p>
       <w:pPr>
-        <w:pStyle w:val="Style13"/>
+        <w:pStyle w:val="Style14"/>
         <w:spacing w:before="0" w:after="140"/>
         <w:rPr/>
       </w:pPr>
@@ -3029,7 +3368,7 @@
     </w:p>
     <w:p>
       <w:pPr>
-        <w:pStyle w:val="Style13"/>
+        <w:pStyle w:val="Style14"/>
         <w:spacing w:before="0" w:after="140"/>
         <w:rPr/>
       </w:pPr>
@@ -3056,7 +3395,7 @@
     </w:p>
     <w:p>
       <w:pPr>
-        <w:pStyle w:val="Style13"/>
+        <w:pStyle w:val="Style14"/>
         <w:spacing w:before="0" w:after="140"/>
         <w:rPr/>
       </w:pPr>
@@ -3134,7 +3473,7 @@
     </w:p>
     <w:p>
       <w:pPr>
-        <w:pStyle w:val="Style13"/>
+        <w:pStyle w:val="Style14"/>
         <w:spacing w:before="0" w:after="140"/>
         <w:rPr/>
       </w:pPr>
@@ -3153,7 +3492,7 @@
     </w:p>
     <w:p>
       <w:pPr>
-        <w:pStyle w:val="Style13"/>
+        <w:pStyle w:val="Style14"/>
         <w:spacing w:before="0" w:after="140"/>
         <w:rPr/>
       </w:pPr>
@@ -3180,7 +3519,7 @@
     </w:p>
     <w:p>
       <w:pPr>
-        <w:pStyle w:val="Style13"/>
+        <w:pStyle w:val="Style14"/>
         <w:spacing w:before="0" w:after="140"/>
         <w:rPr/>
       </w:pPr>
@@ -3207,7 +3546,7 @@
     </w:p>
     <w:p>
       <w:pPr>
-        <w:pStyle w:val="Style13"/>
+        <w:pStyle w:val="Style14"/>
         <w:spacing w:before="0" w:after="140"/>
         <w:rPr/>
       </w:pPr>
@@ -3226,7 +3565,7 @@
     </w:p>
     <w:p>
       <w:pPr>
-        <w:pStyle w:val="Style13"/>
+        <w:pStyle w:val="Style14"/>
         <w:spacing w:before="0" w:after="140"/>
         <w:rPr/>
       </w:pPr>
@@ -3296,7 +3635,7 @@
     </w:p>
     <w:p>
       <w:pPr>
-        <w:pStyle w:val="Style13"/>
+        <w:pStyle w:val="Style14"/>
         <w:spacing w:before="0" w:after="140"/>
         <w:rPr/>
       </w:pPr>
@@ -3374,7 +3713,7 @@
     </w:p>
     <w:p>
       <w:pPr>
-        <w:pStyle w:val="Style13"/>
+        <w:pStyle w:val="Style14"/>
         <w:spacing w:before="0" w:after="140"/>
         <w:rPr/>
       </w:pPr>
@@ -3429,7 +3768,7 @@
     </w:p>
     <w:p>
       <w:pPr>
-        <w:pStyle w:val="Style13"/>
+        <w:pStyle w:val="Style14"/>
         <w:spacing w:before="0" w:after="140"/>
         <w:rPr/>
       </w:pPr>
@@ -3438,8 +3777,1080 @@
         <w:t>算了，先去下载个训练好的模型来进行下一步了，完事儿后再来纠结训练的问题。</w:t>
       </w:r>
     </w:p>
+    <w:p>
+      <w:pPr>
+        <w:pStyle w:val="Style14"/>
+        <w:spacing w:before="0" w:after="140"/>
+        <w:rPr/>
+      </w:pPr>
+      <w:r>
+        <w:rPr/>
+        <w:t>4.</w:t>
+      </w:r>
+      <w:r>
+        <w:rPr>
+          <w:b/>
+          <w:bCs/>
+        </w:rPr>
+        <w:t>进行</w:t>
+      </w:r>
+      <w:r>
+        <w:rPr>
+          <w:b/>
+          <w:bCs/>
+        </w:rPr>
+        <w:t>apache2</w:t>
+      </w:r>
+      <w:r>
+        <w:rPr>
+          <w:b/>
+          <w:bCs/>
+        </w:rPr>
+        <w:t>配置时，在设置</w:t>
+      </w:r>
+      <w:r>
+        <w:rPr>
+          <w:b/>
+          <w:bCs/>
+        </w:rPr>
+        <w:t>/etc/apache2/sites-enabled/000-default</w:t>
+      </w:r>
+      <w:r>
+        <w:rPr>
+          <w:b/>
+          <w:bCs/>
+        </w:rPr>
+        <w:t>中的</w:t>
+      </w:r>
+      <w:r>
+        <w:rPr>
+          <w:b/>
+          <w:bCs/>
+        </w:rPr>
+        <w:t>DocumentRoot</w:t>
+      </w:r>
+      <w:r>
+        <w:rPr>
+          <w:b/>
+          <w:bCs/>
+        </w:rPr>
+        <w:t>为项目中的</w:t>
+      </w:r>
+      <w:r>
+        <w:rPr>
+          <w:b/>
+          <w:bCs/>
+        </w:rPr>
+        <w:t>web</w:t>
+      </w:r>
+      <w:r>
+        <w:rPr>
+          <w:b/>
+          <w:bCs/>
+        </w:rPr>
+        <w:t>后，访问</w:t>
+      </w:r>
+      <w:r>
+        <w:rPr>
+          <w:b/>
+          <w:bCs/>
+        </w:rPr>
+        <w:t>localhost</w:t>
+      </w:r>
+      <w:r>
+        <w:rPr>
+          <w:b/>
+          <w:bCs/>
+        </w:rPr>
+        <w:t>之后显示</w:t>
+      </w:r>
+      <w:r>
+        <w:rPr>
+          <w:b/>
+          <w:bCs/>
+        </w:rPr>
+        <w:t>permission denied</w:t>
+      </w:r>
+      <w:r>
+        <w:rPr>
+          <w:b/>
+          <w:bCs/>
+        </w:rPr>
+        <w:t>。</w:t>
+      </w:r>
+    </w:p>
+    <w:p>
+      <w:pPr>
+        <w:pStyle w:val="Style14"/>
+        <w:spacing w:before="0" w:after="140"/>
+        <w:rPr/>
+      </w:pPr>
+      <w:r>
+        <w:rPr/>
+        <w:t>解决办法为在</w:t>
+      </w:r>
+      <w:r>
+        <w:rPr/>
+        <w:t>/etc/apache2/apache2.conf</w:t>
+      </w:r>
+      <w:r>
+        <w:rPr/>
+        <w:t>中加入如下语句：</w:t>
+      </w:r>
+    </w:p>
+    <w:p>
+      <w:pPr>
+        <w:pStyle w:val="Style14"/>
+        <w:spacing w:before="0" w:after="140"/>
+        <w:rPr/>
+      </w:pPr>
+      <w:r>
+        <w:rPr/>
+        <w:t>&lt;Directory /home/hongyigeng/PycharmProjects/ImageSearch/&gt;</w:t>
+      </w:r>
+    </w:p>
+    <w:p>
+      <w:pPr>
+        <w:pStyle w:val="Style14"/>
+        <w:spacing w:before="0" w:after="140"/>
+        <w:rPr/>
+      </w:pPr>
+      <w:r>
+        <w:rPr/>
+        <w:tab/>
+        <w:t>Options Indexes FollowSymLinks</w:t>
+      </w:r>
+    </w:p>
+    <w:p>
+      <w:pPr>
+        <w:pStyle w:val="Style14"/>
+        <w:spacing w:before="0" w:after="140"/>
+        <w:rPr/>
+      </w:pPr>
+      <w:r>
+        <w:rPr/>
+        <w:tab/>
+        <w:t>AllowOverride None</w:t>
+      </w:r>
+    </w:p>
+    <w:p>
+      <w:pPr>
+        <w:pStyle w:val="Style14"/>
+        <w:spacing w:before="0" w:after="140"/>
+        <w:rPr/>
+      </w:pPr>
+      <w:r>
+        <w:rPr/>
+        <w:tab/>
+        <w:t>Require all granted</w:t>
+      </w:r>
+    </w:p>
+    <w:p>
+      <w:pPr>
+        <w:pStyle w:val="Style14"/>
+        <w:spacing w:before="0" w:after="140"/>
+        <w:rPr/>
+      </w:pPr>
+      <w:r>
+        <w:rPr/>
+        <w:t>&lt;/Directory&gt;</w:t>
+      </w:r>
+    </w:p>
+    <w:p>
+      <w:pPr>
+        <w:pStyle w:val="Style14"/>
+        <w:spacing w:before="0" w:after="140"/>
+        <w:rPr/>
+      </w:pPr>
+      <w:r>
+        <w:rPr/>
+        <w:t>和这段语句不一样：</w:t>
+      </w:r>
+    </w:p>
+    <w:p>
+      <w:pPr>
+        <w:pStyle w:val="Style14"/>
+        <w:spacing w:before="0" w:after="140"/>
+        <w:rPr/>
+      </w:pPr>
+      <w:r>
+        <w:rPr/>
+        <w:t>&lt;Directory "/home/hongyigeng/PycharmProjects/ImageSearch/web"&gt;</w:t>
+      </w:r>
+    </w:p>
+    <w:p>
+      <w:pPr>
+        <w:pStyle w:val="Style14"/>
+        <w:spacing w:before="0" w:after="140"/>
+        <w:rPr/>
+      </w:pPr>
+      <w:r>
+        <w:rPr/>
+        <w:t xml:space="preserve">        </w:t>
+      </w:r>
+      <w:r>
+        <w:rPr/>
+        <w:t>AllowOverride None</w:t>
+      </w:r>
+    </w:p>
+    <w:p>
+      <w:pPr>
+        <w:pStyle w:val="Style14"/>
+        <w:spacing w:before="0" w:after="140"/>
+        <w:rPr/>
+      </w:pPr>
+      <w:r>
+        <w:rPr/>
+        <w:t xml:space="preserve">        </w:t>
+      </w:r>
+      <w:r>
+        <w:rPr/>
+        <w:t>Options +ExecCGI -MultiViews +SymLinksIfOwnerMatch</w:t>
+      </w:r>
+    </w:p>
+    <w:p>
+      <w:pPr>
+        <w:pStyle w:val="Style14"/>
+        <w:spacing w:before="0" w:after="140"/>
+        <w:rPr/>
+      </w:pPr>
+      <w:r>
+        <w:rPr/>
+        <w:t xml:space="preserve">        </w:t>
+      </w:r>
+      <w:r>
+        <w:rPr/>
+        <w:t>Require all granted</w:t>
+      </w:r>
+    </w:p>
+    <w:p>
+      <w:pPr>
+        <w:pStyle w:val="Style14"/>
+        <w:spacing w:before="0" w:after="140"/>
+        <w:rPr/>
+      </w:pPr>
+      <w:r>
+        <w:rPr/>
+        <w:t xml:space="preserve">        </w:t>
+      </w:r>
+      <w:r>
+        <w:rPr/>
+        <w:t>AddHandler cgi-script cgi .py .pl .cgi</w:t>
+      </w:r>
+    </w:p>
+    <w:p>
+      <w:pPr>
+        <w:pStyle w:val="Style14"/>
+        <w:spacing w:before="0" w:after="140"/>
+        <w:rPr/>
+      </w:pPr>
+      <w:r>
+        <w:rPr/>
+        <w:t>&lt;/Directory&gt;</w:t>
+      </w:r>
+    </w:p>
+    <w:p>
+      <w:pPr>
+        <w:pStyle w:val="Style14"/>
+        <w:spacing w:before="0" w:after="140"/>
+        <w:rPr/>
+      </w:pPr>
+      <w:r>
+        <w:rPr/>
+        <w:t>5.</w:t>
+      </w:r>
+      <w:r>
+        <w:rPr>
+          <w:b/>
+          <w:bCs/>
+        </w:rPr>
+        <w:t>访问</w:t>
+      </w:r>
+      <w:r>
+        <w:rPr>
+          <w:b/>
+          <w:bCs/>
+        </w:rPr>
+        <w:t>Index.py</w:t>
+      </w:r>
+      <w:r>
+        <w:rPr>
+          <w:b/>
+          <w:bCs/>
+        </w:rPr>
+        <w:t>时出现</w:t>
+      </w:r>
+      <w:r>
+        <w:rPr>
+          <w:b/>
+          <w:bCs/>
+        </w:rPr>
+        <w:t>Internal Server Error</w:t>
+      </w:r>
+      <w:r>
+        <w:rPr>
+          <w:b/>
+          <w:bCs/>
+        </w:rPr>
+        <w:t>，查看错误日志</w:t>
+      </w:r>
+      <w:r>
+        <w:rPr>
+          <w:b/>
+          <w:bCs/>
+        </w:rPr>
+        <w:t>/var/log/apache2/error.log</w:t>
+      </w:r>
+      <w:r>
+        <w:rPr>
+          <w:b/>
+          <w:bCs/>
+        </w:rPr>
+        <w:t>时看见如下语句：</w:t>
+      </w:r>
+    </w:p>
+    <w:p>
+      <w:pPr>
+        <w:pStyle w:val="Style14"/>
+        <w:spacing w:before="0" w:after="140"/>
+        <w:rPr>
+          <w:b/>
+          <w:b/>
+          <w:bCs/>
+        </w:rPr>
+      </w:pPr>
+      <w:r>
+        <w:rPr>
+          <w:b/>
+          <w:bCs/>
+        </w:rPr>
+        <w:t>[Mon Dec 24 12:36:46.649987 2018] [cgid:error] [pid 9465:tid 139988085394368] (13)Permission denied: AH01241: exec of '/home/hongyigeng/PycharmProjects/ImageSearch/web/Index.py' failed</w:t>
+      </w:r>
+    </w:p>
+    <w:p>
+      <w:pPr>
+        <w:pStyle w:val="Style14"/>
+        <w:spacing w:before="0" w:after="140"/>
+        <w:rPr/>
+      </w:pPr>
+      <w:r>
+        <w:rPr>
+          <w:b/>
+          <w:bCs/>
+        </w:rPr>
+        <w:t xml:space="preserve">[Mon Dec 24 12:36:46.650336 2018] [cgid:error] [pid 9049:tid 139987748124416] [client 127.0.0.1:42516] End of script output before headers: Index.py, referer: </w:t>
+      </w:r>
+      <w:hyperlink r:id="rId13">
+        <w:r>
+          <w:rPr>
+            <w:rStyle w:val="Internet"/>
+            <w:b/>
+            <w:bCs/>
+          </w:rPr>
+          <w:t>http://localhost/</w:t>
+        </w:r>
+      </w:hyperlink>
+    </w:p>
+    <w:p>
+      <w:pPr>
+        <w:pStyle w:val="Style14"/>
+        <w:spacing w:before="0" w:after="140"/>
+        <w:rPr/>
+      </w:pPr>
+      <w:r>
+        <w:rPr/>
+        <w:t>解决办法：</w:t>
+      </w:r>
+    </w:p>
+    <w:p>
+      <w:pPr>
+        <w:pStyle w:val="Style14"/>
+        <w:spacing w:before="0" w:after="140"/>
+        <w:rPr/>
+      </w:pPr>
+      <w:r>
+        <w:rPr/>
+        <w:t xml:space="preserve">这是对所要执行的脚本权限不够的原因，需要有执行权限，因此只需要对这个脚本赋予权限即可 </w:t>
+      </w:r>
+      <w:r>
+        <w:rPr/>
+        <w:t>sudo chmod 777 ~/PycharmProjects/ImageSearch/web/Index.py</w:t>
+      </w:r>
+    </w:p>
+    <w:p>
+      <w:pPr>
+        <w:pStyle w:val="Style14"/>
+        <w:spacing w:before="0" w:after="140"/>
+        <w:rPr/>
+      </w:pPr>
+      <w:r>
+        <w:rPr/>
+        <w:t>6.</w:t>
+      </w:r>
+      <w:r>
+        <w:rPr>
+          <w:b/>
+          <w:bCs/>
+        </w:rPr>
+        <w:t>测试上传图片时，将路径从</w:t>
+      </w:r>
+      <w:r>
+        <w:rPr>
+          <w:b/>
+          <w:bCs/>
+        </w:rPr>
+        <w:t>/tmp/</w:t>
+      </w:r>
+      <w:r>
+        <w:rPr>
+          <w:b/>
+          <w:bCs/>
+        </w:rPr>
+        <w:t>改为其他路径时出现</w:t>
+      </w:r>
+      <w:r>
+        <w:rPr>
+          <w:b/>
+          <w:bCs/>
+        </w:rPr>
+        <w:t>InternalServer Error</w:t>
+      </w:r>
+      <w:r>
+        <w:rPr>
+          <w:b/>
+          <w:bCs/>
+        </w:rPr>
+        <w:t>，查看错误日志发现如下错误报告：</w:t>
+      </w:r>
+      <w:r>
+        <w:rPr>
+          <w:b/>
+          <w:bCs/>
+        </w:rPr>
+        <w:t xml:space="preserve">[Mon Dec 24 14:56:43.236419 2018] [http:error] [pid 9048:tid 139987984267008] [client 127.0.0.1:46382] AH02429: Response header name '&lt;!--' contains invalid characters, aborting request, referer: </w:t>
+      </w:r>
+      <w:hyperlink r:id="rId14">
+        <w:r>
+          <w:rPr>
+            <w:rStyle w:val="Internet"/>
+            <w:b/>
+            <w:bCs/>
+          </w:rPr>
+          <w:t>http://localhost/html/</w:t>
+        </w:r>
+      </w:hyperlink>
+    </w:p>
+    <w:p>
+      <w:pPr>
+        <w:pStyle w:val="Style14"/>
+        <w:spacing w:before="0" w:after="140"/>
+        <w:rPr/>
+      </w:pPr>
+      <w:r>
+        <w:rPr/>
+        <w:t>使用</w:t>
+      </w:r>
+      <w:r>
+        <w:rPr/>
+        <w:t>https://docs.python.org/2.0/lib/node246.html</w:t>
+      </w:r>
+      <w:r>
+        <w:rPr/>
+        <w:t>这个网站上的方法可以输出</w:t>
+      </w:r>
+      <w:r>
+        <w:rPr/>
+        <w:t>python</w:t>
+      </w:r>
+      <w:r>
+        <w:rPr/>
+        <w:t>脚本出现的错误信息，得到的错误信息为：</w:t>
+      </w:r>
+      <w:r>
+        <w:rPr/>
+        <w:t xml:space="preserve">Traceback (most recent call last): File "/home/hongyigeng/PycharmProjects/ImageSearch/web/python/process.py", line 20, in open('/tmp/ImageSearch/' + fn, 'wb').write(fileitem.file.read()) IOError: [Errno 13] Permission denied: '/tmp/ImageSearch/2007_000323.jpg' </w:t>
+      </w:r>
+    </w:p>
+    <w:p>
+      <w:pPr>
+        <w:pStyle w:val="Style14"/>
+        <w:spacing w:before="0" w:after="140"/>
+        <w:rPr/>
+      </w:pPr>
+      <w:r>
+        <w:rPr/>
+      </w:r>
+    </w:p>
+    <w:p>
+      <w:pPr>
+        <w:pStyle w:val="Style14"/>
+        <w:spacing w:before="0" w:after="140"/>
+        <w:rPr/>
+      </w:pPr>
+      <w:r>
+        <w:rPr/>
+        <w:t>7.</w:t>
+      </w:r>
+      <w:r>
+        <w:rPr>
+          <w:b/>
+          <w:bCs/>
+        </w:rPr>
+        <w:t>每次保存文件到</w:t>
+      </w:r>
+      <w:r>
+        <w:rPr>
+          <w:b/>
+          <w:bCs/>
+        </w:rPr>
+        <w:t>tmp</w:t>
+      </w:r>
+      <w:r>
+        <w:rPr>
+          <w:b/>
+          <w:bCs/>
+        </w:rPr>
+        <w:t>文件夹中都会转存到类似</w:t>
+      </w:r>
+      <w:r>
+        <w:rPr>
+          <w:b/>
+          <w:bCs/>
+        </w:rPr>
+        <w:t>systemd-private</w:t>
+      </w:r>
+      <w:r>
+        <w:rPr>
+          <w:b/>
+          <w:bCs/>
+        </w:rPr>
+        <w:t>的文件夹中</w:t>
+      </w:r>
+    </w:p>
+    <w:p>
+      <w:pPr>
+        <w:pStyle w:val="Style14"/>
+        <w:spacing w:before="0" w:after="140"/>
+        <w:rPr>
+          <w:b w:val="false"/>
+          <w:b w:val="false"/>
+          <w:bCs w:val="false"/>
+        </w:rPr>
+      </w:pPr>
+      <w:r>
+        <w:rPr>
+          <w:b w:val="false"/>
+          <w:bCs w:val="false"/>
+        </w:rPr>
+        <w:t>解决办法：</w:t>
+      </w:r>
+    </w:p>
+    <w:p>
+      <w:pPr>
+        <w:pStyle w:val="Style14"/>
+        <w:spacing w:before="0" w:after="140"/>
+        <w:rPr>
+          <w:b w:val="false"/>
+          <w:b w:val="false"/>
+          <w:bCs w:val="false"/>
+        </w:rPr>
+      </w:pPr>
+      <w:r>
+        <w:rPr>
+          <w:b w:val="false"/>
+          <w:bCs w:val="false"/>
+        </w:rPr>
+        <w:t>这是因为目录名称中提到的服务启用了安全</w:t>
+      </w:r>
+      <w:r>
+        <w:rPr>
+          <w:b w:val="false"/>
+          <w:bCs w:val="false"/>
+        </w:rPr>
+        <w:t>Tmp</w:t>
+      </w:r>
+      <w:r>
+        <w:rPr>
+          <w:b w:val="false"/>
+          <w:bCs w:val="false"/>
+        </w:rPr>
+        <w:t>系统功能。</w:t>
+      </w:r>
+    </w:p>
+    <w:p>
+      <w:pPr>
+        <w:pStyle w:val="Style14"/>
+        <w:spacing w:before="0" w:after="140"/>
+        <w:rPr>
+          <w:b w:val="false"/>
+          <w:b w:val="false"/>
+          <w:bCs w:val="false"/>
+        </w:rPr>
+      </w:pPr>
+      <w:r>
+        <w:rPr>
+          <w:b w:val="false"/>
+          <w:bCs w:val="false"/>
+        </w:rPr>
+        <w:t>输入这个命令后：</w:t>
+      </w:r>
+      <w:r>
+        <w:rPr>
+          <w:b w:val="false"/>
+          <w:bCs w:val="false"/>
+        </w:rPr>
+        <w:t>grep -R PrivateTmp /etc/systemd/</w:t>
+      </w:r>
+      <w:r>
+        <w:rPr>
+          <w:b w:val="false"/>
+          <w:bCs w:val="false"/>
+        </w:rPr>
+        <w:t>可以看到哪些服务启用了</w:t>
+      </w:r>
+      <w:r>
+        <w:rPr>
+          <w:b w:val="false"/>
+          <w:bCs w:val="false"/>
+        </w:rPr>
+        <w:t>PrivateTmp</w:t>
+      </w:r>
+      <w:r>
+        <w:rPr>
+          <w:b w:val="false"/>
+          <w:bCs w:val="false"/>
+        </w:rPr>
+        <w:t>功能，之后编辑对应服务的配置文件，设置</w:t>
+      </w:r>
+      <w:r>
+        <w:rPr>
+          <w:b w:val="false"/>
+          <w:bCs w:val="false"/>
+        </w:rPr>
+        <w:t>PrivateTmp=false</w:t>
+      </w:r>
+      <w:r>
+        <w:rPr>
+          <w:b w:val="false"/>
+          <w:bCs w:val="false"/>
+        </w:rPr>
+        <w:t>之后，</w:t>
+      </w:r>
+      <w:r>
+        <w:rPr>
+          <w:b w:val="false"/>
+          <w:bCs w:val="false"/>
+        </w:rPr>
+        <w:t>systemctl daemon-reload</w:t>
+      </w:r>
+      <w:r>
+        <w:rPr>
+          <w:b w:val="false"/>
+          <w:bCs w:val="false"/>
+        </w:rPr>
+        <w:t>再重启服务即可。</w:t>
+      </w:r>
+    </w:p>
+    <w:p>
+      <w:pPr>
+        <w:pStyle w:val="Style14"/>
+        <w:spacing w:before="0" w:after="140"/>
+        <w:rPr>
+          <w:b w:val="false"/>
+          <w:b w:val="false"/>
+          <w:bCs w:val="false"/>
+        </w:rPr>
+      </w:pPr>
+      <w:r>
+        <w:rPr>
+          <w:b w:val="false"/>
+          <w:bCs w:val="false"/>
+        </w:rPr>
+        <w:t>8.</w:t>
+      </w:r>
+      <w:r>
+        <w:rPr>
+          <w:b/>
+          <w:bCs/>
+        </w:rPr>
+        <w:t>在网页上上传图片时</w:t>
+      </w:r>
+      <w:r>
+        <w:rPr>
+          <w:b/>
+          <w:bCs/>
+        </w:rPr>
+        <w:t>，</w:t>
+      </w:r>
+      <w:r>
+        <w:rPr>
+          <w:b/>
+          <w:bCs/>
+        </w:rPr>
+        <w:t>process.py</w:t>
+      </w:r>
+      <w:r>
+        <w:rPr>
+          <w:b/>
+          <w:bCs/>
+        </w:rPr>
+        <w:t>报错</w:t>
+      </w:r>
+      <w:r>
+        <w:rPr>
+          <w:b/>
+          <w:bCs/>
+        </w:rPr>
+        <w:t>，提示的尽是“</w:t>
+      </w:r>
+      <w:r>
+        <w:rPr>
+          <w:b/>
+          <w:bCs/>
+        </w:rPr>
+        <w:t>No module named xxxx”</w:t>
+      </w:r>
+      <w:r>
+        <w:rPr>
+          <w:b/>
+          <w:bCs/>
+        </w:rPr>
+        <w:t>或者是”</w:t>
+      </w:r>
+      <w:r>
+        <w:rPr>
+          <w:b/>
+          <w:bCs/>
+        </w:rPr>
+        <w:t>No such file or directory”</w:t>
+      </w:r>
+      <w:r>
+        <w:rPr>
+          <w:b/>
+          <w:bCs/>
+        </w:rPr>
+        <w:t>之类的错误。</w:t>
+      </w:r>
+    </w:p>
+    <w:p>
+      <w:pPr>
+        <w:pStyle w:val="Style14"/>
+        <w:spacing w:before="0" w:after="140"/>
+        <w:rPr>
+          <w:b w:val="false"/>
+          <w:b w:val="false"/>
+          <w:bCs w:val="false"/>
+        </w:rPr>
+      </w:pPr>
+      <w:r>
+        <w:rPr>
+          <w:b w:val="false"/>
+          <w:bCs w:val="false"/>
+        </w:rPr>
+        <w:t>“</w:t>
+      </w:r>
+      <w:r>
+        <w:rPr>
+          <w:b w:val="false"/>
+          <w:bCs w:val="false"/>
+        </w:rPr>
+        <w:t>No module named xxxx”</w:t>
+      </w:r>
+      <w:r>
+        <w:rPr>
+          <w:b w:val="false"/>
+          <w:bCs w:val="false"/>
+        </w:rPr>
+        <w:t>的问题是因为</w:t>
+      </w:r>
+      <w:r>
+        <w:rPr>
+          <w:b w:val="false"/>
+          <w:bCs w:val="false"/>
+        </w:rPr>
+        <w:t>sys.path</w:t>
+      </w:r>
+      <w:r>
+        <w:rPr>
+          <w:b w:val="false"/>
+          <w:bCs w:val="false"/>
+        </w:rPr>
+        <w:t>没有设置好，</w:t>
+      </w:r>
+      <w:r>
+        <w:rPr>
+          <w:b w:val="false"/>
+          <w:bCs w:val="false"/>
+        </w:rPr>
+        <w:t>python</w:t>
+      </w:r>
+      <w:r>
+        <w:rPr>
+          <w:b w:val="false"/>
+          <w:bCs w:val="false"/>
+        </w:rPr>
+        <w:t>寻找的所有</w:t>
+      </w:r>
+      <w:r>
+        <w:rPr>
+          <w:b w:val="false"/>
+          <w:bCs w:val="false"/>
+        </w:rPr>
+        <w:t>module</w:t>
+      </w:r>
+      <w:r>
+        <w:rPr>
+          <w:b w:val="false"/>
+          <w:bCs w:val="false"/>
+        </w:rPr>
+        <w:t>都是从这些路径里面去找的。</w:t>
+      </w:r>
+      <w:r>
+        <w:rPr>
+          <w:b w:val="false"/>
+          <w:bCs w:val="false"/>
+        </w:rPr>
+        <w:br/>
+      </w:r>
+      <w:r>
+        <w:rPr>
+          <w:b w:val="false"/>
+          <w:bCs w:val="false"/>
+        </w:rPr>
+        <w:t>”No such file or directory”</w:t>
+      </w:r>
+      <w:r>
+        <w:rPr>
+          <w:b w:val="false"/>
+          <w:bCs w:val="false"/>
+        </w:rPr>
+        <w:t>的</w:t>
+      </w:r>
+      <w:r>
+        <w:rPr>
+          <w:b w:val="false"/>
+          <w:bCs w:val="false"/>
+        </w:rPr>
+        <w:t>问题所在是</w:t>
+      </w:r>
+      <w:r>
+        <w:rPr>
+          <w:b w:val="false"/>
+          <w:bCs w:val="false"/>
+        </w:rPr>
+        <w:t>import</w:t>
+      </w:r>
+      <w:r>
+        <w:rPr>
+          <w:b w:val="false"/>
+          <w:bCs w:val="false"/>
+        </w:rPr>
+        <w:t>的</w:t>
+      </w:r>
+      <w:r>
+        <w:rPr>
+          <w:b w:val="false"/>
+          <w:bCs w:val="false"/>
+        </w:rPr>
+        <w:t>predictor</w:t>
+      </w:r>
+      <w:r>
+        <w:rPr>
+          <w:b w:val="false"/>
+          <w:bCs w:val="false"/>
+        </w:rPr>
+        <w:t>脚本中的文件路径都写成了相对路径</w:t>
+      </w:r>
+      <w:r>
+        <w:rPr>
+          <w:b w:val="false"/>
+          <w:bCs w:val="false"/>
+        </w:rPr>
+        <w:t>，测试的时候写的相对路径没问题，但是实际使用时是在不同的路径下，这样被</w:t>
+      </w:r>
+      <w:r>
+        <w:rPr>
+          <w:b w:val="false"/>
+          <w:bCs w:val="false"/>
+        </w:rPr>
+        <w:t>import</w:t>
+      </w:r>
+      <w:r>
+        <w:rPr>
+          <w:b w:val="false"/>
+          <w:bCs w:val="false"/>
+        </w:rPr>
+        <w:t>时导致找不到文件。</w:t>
+      </w:r>
+    </w:p>
+    <w:p>
+      <w:pPr>
+        <w:pStyle w:val="Style14"/>
+        <w:spacing w:before="0" w:after="140"/>
+        <w:rPr>
+          <w:b w:val="false"/>
+          <w:b w:val="false"/>
+          <w:bCs w:val="false"/>
+        </w:rPr>
+      </w:pPr>
+      <w:r>
+        <w:rPr>
+          <w:b w:val="false"/>
+          <w:bCs w:val="false"/>
+        </w:rPr>
+        <w:t>9.</w:t>
+      </w:r>
+      <w:r>
+        <w:rPr>
+          <w:b/>
+          <w:bCs/>
+        </w:rPr>
+        <w:t>在后台运行</w:t>
+      </w:r>
+      <w:r>
+        <w:rPr>
+          <w:b/>
+          <w:bCs/>
+        </w:rPr>
+        <w:t>process.py</w:t>
+      </w:r>
+      <w:r>
+        <w:rPr>
+          <w:b/>
+          <w:bCs/>
+        </w:rPr>
+        <w:t>时出现</w:t>
+      </w:r>
+      <w:r>
+        <w:rPr>
+          <w:b/>
+          <w:bCs/>
+        </w:rPr>
+        <w:t>TclError: no display name and no $DISPLAY environment variable</w:t>
+      </w:r>
+    </w:p>
+    <w:p>
+      <w:pPr>
+        <w:pStyle w:val="Style14"/>
+        <w:spacing w:before="0" w:after="140"/>
+        <w:rPr>
+          <w:b w:val="false"/>
+          <w:b w:val="false"/>
+          <w:bCs w:val="false"/>
+        </w:rPr>
+      </w:pPr>
+      <w:r>
+        <w:rPr>
+          <w:b w:val="false"/>
+          <w:bCs w:val="false"/>
+        </w:rPr>
+        <w:t>这个问题是因为</w:t>
+      </w:r>
+      <w:r>
+        <w:rPr>
+          <w:b w:val="false"/>
+          <w:bCs w:val="false"/>
+        </w:rPr>
+        <w:t>matplotlib</w:t>
+      </w:r>
+      <w:r>
+        <w:rPr>
+          <w:b w:val="false"/>
+          <w:bCs w:val="false"/>
+        </w:rPr>
+        <w:t>要切换成后端模式</w:t>
+      </w:r>
+    </w:p>
+    <w:p>
+      <w:pPr>
+        <w:pStyle w:val="Normal"/>
+        <w:spacing w:before="0" w:after="140"/>
+        <w:rPr>
+          <w:b w:val="false"/>
+          <w:b w:val="false"/>
+          <w:bCs w:val="false"/>
+        </w:rPr>
+      </w:pPr>
+      <w:r>
+        <w:rPr>
+          <w:rStyle w:val="Style12"/>
+          <w:rFonts w:ascii="Monaco;Consolas;Bitstream Vera Sans Mono;Courier New;Courier;monospace" w:hAnsi="Monaco;Consolas;Bitstream Vera Sans Mono;Courier New;Courier;monospace"/>
+          <w:b w:val="false"/>
+          <w:bCs w:val="false"/>
+          <w:color w:val="008200"/>
+        </w:rPr>
+        <w:t># do this before importing pylab or pyplot</w:t>
+      </w:r>
+    </w:p>
+    <w:p>
+      <w:pPr>
+        <w:pStyle w:val="Normal"/>
+        <w:rPr/>
+      </w:pPr>
+      <w:r>
+        <w:rPr>
+          <w:rStyle w:val="Style12"/>
+          <w:rFonts w:ascii="Monaco;Consolas;Bitstream Vera Sans Mono;Courier New;Courier;monospace" w:hAnsi="Monaco;Consolas;Bitstream Vera Sans Mono;Courier New;Courier;monospace"/>
+        </w:rPr>
+        <w:t>Import matplotlib</w:t>
+      </w:r>
+    </w:p>
+    <w:p>
+      <w:pPr>
+        <w:pStyle w:val="Normal"/>
+        <w:rPr/>
+      </w:pPr>
+      <w:r>
+        <w:rPr>
+          <w:rStyle w:val="Style12"/>
+          <w:rFonts w:ascii="Monaco;Consolas;Bitstream Vera Sans Mono;Courier New;Courier;monospace" w:hAnsi="Monaco;Consolas;Bitstream Vera Sans Mono;Courier New;Courier;monospace"/>
+        </w:rPr>
+        <w:t>matplotlib.use(</w:t>
+      </w:r>
+      <w:r>
+        <w:rPr>
+          <w:rStyle w:val="Style12"/>
+          <w:rFonts w:ascii="Monaco;Consolas;Bitstream Vera Sans Mono;Courier New;Courier;monospace" w:hAnsi="Monaco;Consolas;Bitstream Vera Sans Mono;Courier New;Courier;monospace"/>
+          <w:color w:val="0000FF"/>
+        </w:rPr>
+        <w:t>'Agg'</w:t>
+      </w:r>
+      <w:r>
+        <w:rPr>
+          <w:rStyle w:val="Style12"/>
+          <w:rFonts w:ascii="Monaco;Consolas;Bitstream Vera Sans Mono;Courier New;Courier;monospace" w:hAnsi="Monaco;Consolas;Bitstream Vera Sans Mono;Courier New;Courier;monospace"/>
+        </w:rPr>
+        <w:t>)</w:t>
+      </w:r>
+    </w:p>
+    <w:p>
+      <w:pPr>
+        <w:pStyle w:val="Normal"/>
+        <w:rPr/>
+      </w:pPr>
+      <w:r>
+        <w:rPr>
+          <w:rStyle w:val="Style12"/>
+          <w:rFonts w:ascii="Monaco;Consolas;Bitstream Vera Sans Mono;Courier New;Courier;monospace" w:hAnsi="Monaco;Consolas;Bitstream Vera Sans Mono;Courier New;Courier;monospace"/>
+          <w:b/>
+          <w:color w:val="006699"/>
+        </w:rPr>
+        <w:t>import</w:t>
+      </w:r>
+      <w:r>
+        <w:rPr/>
+        <w:t xml:space="preserve"> </w:t>
+      </w:r>
+      <w:r>
+        <w:rPr>
+          <w:rStyle w:val="Style12"/>
+          <w:rFonts w:ascii="Monaco;Consolas;Bitstream Vera Sans Mono;Courier New;Courier;monospace" w:hAnsi="Monaco;Consolas;Bitstream Vera Sans Mono;Courier New;Courier;monospace"/>
+        </w:rPr>
+        <w:t>matplotlib.pyplot asplt</w:t>
+      </w:r>
+    </w:p>
     <w:sectPr>
-      <w:footerReference w:type="default" r:id="rId13"/>
+      <w:footerReference w:type="default" r:id="rId15"/>
       <w:type w:val="nextPage"/>
       <w:pgSz w:w="11906" w:h="16838"/>
       <w:pgMar w:left="1134" w:right="1134" w:header="0" w:top="1134" w:footer="1134" w:bottom="1693" w:gutter="0"/>
@@ -3456,7 +4867,7 @@
 <w:ftr xmlns:o="urn:schemas-microsoft-com:office:office" xmlns:r="http://schemas.openxmlformats.org/officeDocument/2006/relationships" xmlns:v="urn:schemas-microsoft-com:vml" xmlns:w="http://schemas.openxmlformats.org/wordprocessingml/2006/main" xmlns:w10="urn:schemas-microsoft-com:office:word" xmlns:wp="http://schemas.openxmlformats.org/drawingml/2006/wordprocessingDrawing" xmlns:wps="http://schemas.microsoft.com/office/word/2010/wordprocessingShape" xmlns:wpg="http://schemas.microsoft.com/office/word/2010/wordprocessingGroup" xmlns:mc="http://schemas.openxmlformats.org/markup-compatibility/2006" xmlns:wp14="http://schemas.microsoft.com/office/word/2010/wordprocessingDrawing" xmlns:w14="http://schemas.microsoft.com/office/word/2010/wordml" mc:Ignorable="w14 wp14">
   <w:p>
     <w:pPr>
-      <w:pStyle w:val="Style19"/>
+      <w:pStyle w:val="Style20"/>
       <w:rPr/>
     </w:pPr>
     <w:r>
@@ -4173,7 +5584,7 @@
   </w:style>
   <w:style w:type="paragraph" w:styleId="1">
     <w:name w:val="Heading 1"/>
-    <w:basedOn w:val="Style12"/>
+    <w:basedOn w:val="Style13"/>
     <w:qFormat/>
     <w:pPr>
       <w:numPr>
@@ -4192,7 +5603,7 @@
   </w:style>
   <w:style w:type="paragraph" w:styleId="2">
     <w:name w:val="Heading 2"/>
-    <w:basedOn w:val="Style12"/>
+    <w:basedOn w:val="Style13"/>
     <w:qFormat/>
     <w:pPr>
       <w:numPr>
@@ -4209,10 +5620,33 @@
       <w:szCs w:val="32"/>
     </w:rPr>
   </w:style>
-  <w:style w:type="paragraph" w:styleId="Style12">
+  <w:style w:type="character" w:styleId="Internet">
+    <w:name w:val="Internet 链接"/>
+    <w:rPr>
+      <w:color w:val="000080"/>
+      <w:u w:val="single"/>
+      <w:lang w:val="zxx" w:eastAsia="zxx" w:bidi="zxx"/>
+    </w:rPr>
+  </w:style>
+  <w:style w:type="character" w:styleId="ListLabel1">
+    <w:name w:val="ListLabel 1"/>
+    <w:qFormat/>
+    <w:rPr>
+      <w:b/>
+      <w:bCs/>
+    </w:rPr>
+  </w:style>
+  <w:style w:type="character" w:styleId="Style12">
+    <w:name w:val="源文本"/>
+    <w:qFormat/>
+    <w:rPr>
+      <w:rFonts w:ascii="Liberation Mono" w:hAnsi="Liberation Mono" w:eastAsia="DejaVu Sans Mono" w:cs="Liberation Mono"/>
+    </w:rPr>
+  </w:style>
+  <w:style w:type="paragraph" w:styleId="Style13">
     <w:name w:val="标题样式"/>
     <w:basedOn w:val="Normal"/>
-    <w:next w:val="Style13"/>
+    <w:next w:val="Style14"/>
     <w:qFormat/>
     <w:pPr>
       <w:keepNext w:val="true"/>
@@ -4224,7 +5658,7 @@
       <w:szCs w:val="28"/>
     </w:rPr>
   </w:style>
-  <w:style w:type="paragraph" w:styleId="Style13">
+  <w:style w:type="paragraph" w:styleId="Style14">
     <w:name w:val="Body Text"/>
     <w:basedOn w:val="Normal"/>
     <w:pPr>
@@ -4232,13 +5666,13 @@
     </w:pPr>
     <w:rPr/>
   </w:style>
-  <w:style w:type="paragraph" w:styleId="Style14">
+  <w:style w:type="paragraph" w:styleId="Style15">
     <w:name w:val="List"/>
-    <w:basedOn w:val="Style13"/>
+    <w:basedOn w:val="Style14"/>
     <w:pPr/>
     <w:rPr/>
   </w:style>
-  <w:style w:type="paragraph" w:styleId="Style15">
+  <w:style w:type="paragraph" w:styleId="Style16">
     <w:name w:val="Caption"/>
     <w:basedOn w:val="Normal"/>
     <w:qFormat/>
@@ -4253,7 +5687,7 @@
       <w:szCs w:val="24"/>
     </w:rPr>
   </w:style>
-  <w:style w:type="paragraph" w:styleId="Style16">
+  <w:style w:type="paragraph" w:styleId="Style17">
     <w:name w:val="索引"/>
     <w:basedOn w:val="Normal"/>
     <w:qFormat/>
@@ -4262,9 +5696,9 @@
     </w:pPr>
     <w:rPr/>
   </w:style>
-  <w:style w:type="paragraph" w:styleId="Style17">
+  <w:style w:type="paragraph" w:styleId="Style18">
     <w:name w:val="Title"/>
-    <w:basedOn w:val="Style12"/>
+    <w:basedOn w:val="Style13"/>
     <w:qFormat/>
     <w:pPr>
       <w:jc w:val="center"/>
@@ -4276,9 +5710,9 @@
       <w:szCs w:val="56"/>
     </w:rPr>
   </w:style>
-  <w:style w:type="paragraph" w:styleId="Style18">
+  <w:style w:type="paragraph" w:styleId="Style19">
     <w:name w:val="Subtitle"/>
-    <w:basedOn w:val="Style12"/>
+    <w:basedOn w:val="Style13"/>
     <w:qFormat/>
     <w:pPr>
       <w:spacing w:before="60" w:after="120"/>
@@ -4289,7 +5723,7 @@
       <w:szCs w:val="36"/>
     </w:rPr>
   </w:style>
-  <w:style w:type="paragraph" w:styleId="Style19">
+  <w:style w:type="paragraph" w:styleId="Style20">
     <w:name w:val="Footer"/>
     <w:basedOn w:val="Normal"/>
     <w:pPr>
@@ -4301,7 +5735,7 @@
     </w:pPr>
     <w:rPr/>
   </w:style>
-  <w:style w:type="paragraph" w:styleId="Style20">
+  <w:style w:type="paragraph" w:styleId="Style21">
     <w:name w:val="预格式化的文本"/>
     <w:basedOn w:val="Normal"/>
     <w:qFormat/>

</xml_diff>

<commit_message>
image now changes when you upload more than once upload now will be disabled while waiting for result
</commit_message>
<xml_diff>
--- a/毕业设计记录.docx
+++ b/毕业设计记录.docx
@@ -4847,6 +4847,141 @@
           <w:rFonts w:ascii="Monaco;Consolas;Bitstream Vera Sans Mono;Courier New;Courier;monospace" w:hAnsi="Monaco;Consolas;Bitstream Vera Sans Mono;Courier New;Courier;monospace"/>
         </w:rPr>
         <w:t>matplotlib.pyplot asplt</w:t>
+      </w:r>
+    </w:p>
+    <w:p>
+      <w:pPr>
+        <w:pStyle w:val="Normal"/>
+        <w:rPr>
+          <w:rStyle w:val="Style12"/>
+          <w:rFonts w:ascii="Monaco;Consolas;Bitstream Vera Sans Mono;Courier New;Courier;monospace" w:hAnsi="Monaco;Consolas;Bitstream Vera Sans Mono;Courier New;Courier;monospace"/>
+        </w:rPr>
+      </w:pPr>
+      <w:r>
+        <w:rPr/>
+      </w:r>
+    </w:p>
+    <w:p>
+      <w:pPr>
+        <w:pStyle w:val="Normal"/>
+        <w:rPr/>
+      </w:pPr>
+      <w:r>
+        <w:rPr>
+          <w:rStyle w:val="Style12"/>
+          <w:rFonts w:ascii="Monaco;Consolas;Bitstream Vera Sans Mono;Courier New;Courier;monospace" w:hAnsi="Monaco;Consolas;Bitstream Vera Sans Mono;Courier New;Courier;monospace"/>
+        </w:rPr>
+        <w:t>10.</w:t>
+      </w:r>
+      <w:r>
+        <w:rPr>
+          <w:rStyle w:val="Style12"/>
+          <w:rFonts w:ascii="Monaco;Consolas;Bitstream Vera Sans Mono;Courier New;Courier;monospace" w:hAnsi="Monaco;Consolas;Bitstream Vera Sans Mono;Courier New;Courier;monospace"/>
+          <w:b/>
+          <w:bCs/>
+        </w:rPr>
+        <w:t>多次上传发现图片并未改变</w:t>
+      </w:r>
+    </w:p>
+    <w:p>
+      <w:pPr>
+        <w:pStyle w:val="Normal"/>
+        <w:rPr/>
+      </w:pPr>
+      <w:r>
+        <w:rPr>
+          <w:rStyle w:val="Style12"/>
+          <w:rFonts w:ascii="Monaco;Consolas;Bitstream Vera Sans Mono;Courier New;Courier;monospace" w:hAnsi="Monaco;Consolas;Bitstream Vera Sans Mono;Courier New;Courier;monospace"/>
+          <w:b w:val="false"/>
+          <w:bCs w:val="false"/>
+        </w:rPr>
+        <w:t>这是因为图片的缓存机制，只要在</w:t>
+      </w:r>
+      <w:r>
+        <w:rPr>
+          <w:rStyle w:val="Style12"/>
+          <w:rFonts w:ascii="Monaco;Consolas;Bitstream Vera Sans Mono;Courier New;Courier;monospace" w:hAnsi="Monaco;Consolas;Bitstream Vera Sans Mono;Courier New;Courier;monospace"/>
+          <w:b w:val="false"/>
+          <w:bCs w:val="false"/>
+        </w:rPr>
+        <w:t>src</w:t>
+      </w:r>
+      <w:r>
+        <w:rPr>
+          <w:rStyle w:val="Style12"/>
+          <w:rFonts w:ascii="Monaco;Consolas;Bitstream Vera Sans Mono;Courier New;Courier;monospace" w:hAnsi="Monaco;Consolas;Bitstream Vera Sans Mono;Courier New;Courier;monospace"/>
+          <w:b w:val="false"/>
+          <w:bCs w:val="false"/>
+        </w:rPr>
+        <w:t>的后面加一个随机的参数，使得</w:t>
+      </w:r>
+      <w:r>
+        <w:rPr>
+          <w:rStyle w:val="Style12"/>
+          <w:rFonts w:ascii="Monaco;Consolas;Bitstream Vera Sans Mono;Courier New;Courier;monospace" w:hAnsi="Monaco;Consolas;Bitstream Vera Sans Mono;Courier New;Courier;monospace"/>
+          <w:b w:val="false"/>
+          <w:bCs w:val="false"/>
+        </w:rPr>
+        <w:t>src</w:t>
+      </w:r>
+      <w:r>
+        <w:rPr>
+          <w:rStyle w:val="Style12"/>
+          <w:rFonts w:ascii="Monaco;Consolas;Bitstream Vera Sans Mono;Courier New;Courier;monospace" w:hAnsi="Monaco;Consolas;Bitstream Vera Sans Mono;Courier New;Courier;monospace"/>
+          <w:b w:val="false"/>
+          <w:bCs w:val="false"/>
+        </w:rPr>
+        <w:t>每次都会不同，那么就不会从缓存中读取图片了，像这样</w:t>
+      </w:r>
+      <w:r>
+        <w:rPr>
+          <w:rStyle w:val="Style12"/>
+          <w:rFonts w:ascii="Monaco;Consolas;Bitstream Vera Sans Mono;Courier New;Courier;monospace" w:hAnsi="Monaco;Consolas;Bitstream Vera Sans Mono;Courier New;Courier;monospace"/>
+          <w:b w:val="false"/>
+          <w:bCs w:val="false"/>
+          <w:color w:val="000000"/>
+        </w:rPr>
+        <w:t>image.attr(</w:t>
+      </w:r>
+      <w:r>
+        <w:rPr>
+          <w:rStyle w:val="Style12"/>
+          <w:rFonts w:ascii="Monaco;Consolas;Bitstream Vera Sans Mono;Courier New;Courier;monospace" w:hAnsi="Monaco;Consolas;Bitstream Vera Sans Mono;Courier New;Courier;monospace"/>
+          <w:b w:val="false"/>
+          <w:bCs w:val="false"/>
+          <w:color w:val="0000FF"/>
+        </w:rPr>
+        <w:t>'src'</w:t>
+      </w:r>
+      <w:r>
+        <w:rPr>
+          <w:rStyle w:val="Style12"/>
+          <w:rFonts w:ascii="Monaco;Consolas;Bitstream Vera Sans Mono;Courier New;Courier;monospace" w:hAnsi="Monaco;Consolas;Bitstream Vera Sans Mono;Courier New;Courier;monospace"/>
+          <w:b w:val="false"/>
+          <w:bCs w:val="false"/>
+          <w:color w:val="000000"/>
+        </w:rPr>
+        <w:t>, data.message+</w:t>
+      </w:r>
+      <w:r>
+        <w:rPr>
+          <w:rStyle w:val="Style12"/>
+          <w:rFonts w:ascii="Monaco;Consolas;Bitstream Vera Sans Mono;Courier New;Courier;monospace" w:hAnsi="Monaco;Consolas;Bitstream Vera Sans Mono;Courier New;Courier;monospace"/>
+          <w:b w:val="false"/>
+          <w:bCs w:val="false"/>
+          <w:color w:val="0000FF"/>
+        </w:rPr>
+        <w:t>'?'</w:t>
+      </w:r>
+      <w:r>
+        <w:rPr>
+          <w:rStyle w:val="Style12"/>
+          <w:rFonts w:ascii="Monaco;Consolas;Bitstream Vera Sans Mono;Courier New;Courier;monospace" w:hAnsi="Monaco;Consolas;Bitstream Vera Sans Mono;Courier New;Courier;monospace"/>
+          <w:b w:val="false"/>
+          <w:bCs w:val="false"/>
+          <w:color w:val="000000"/>
+        </w:rPr>
+        <w:t>+Math.random());</w:t>
       </w:r>
     </w:p>
     <w:sectPr>

</xml_diff>